<commit_message>
Added Use cases and diagram
</commit_message>
<xml_diff>
--- a/Software Design Document.docx
+++ b/Software Design Document.docx
@@ -2405,6 +2405,12 @@
                 <w:color w:val="000000" w:themeColor="text1"/>
               </w:rPr>
             </w:pPr>
+            <w:r>
+              <w:rPr>
+                <w:color w:val="000000" w:themeColor="text1"/>
+              </w:rPr>
+              <w:t>1</w:t>
+            </w:r>
           </w:p>
         </w:tc>
       </w:tr>
@@ -2444,6 +2450,12 @@
                 <w:color w:val="000000" w:themeColor="text1"/>
               </w:rPr>
             </w:pPr>
+            <w:r>
+              <w:rPr>
+                <w:color w:val="000000" w:themeColor="text1"/>
+              </w:rPr>
+              <w:t>Property Search</w:t>
+            </w:r>
           </w:p>
         </w:tc>
       </w:tr>
@@ -2489,6 +2501,30 @@
                 <w:color w:val="000000" w:themeColor="text1"/>
               </w:rPr>
             </w:pPr>
+            <w:r>
+              <w:rPr>
+                <w:color w:val="000000" w:themeColor="text1"/>
+              </w:rPr>
+              <w:t>User</w:t>
+            </w:r>
+            <w:r>
+              <w:rPr>
+                <w:color w:val="000000" w:themeColor="text1"/>
+              </w:rPr>
+              <w:t xml:space="preserve"> (</w:t>
+            </w:r>
+            <w:r>
+              <w:rPr>
+                <w:color w:val="000000" w:themeColor="text1"/>
+              </w:rPr>
+              <w:t>Tourist</w:t>
+            </w:r>
+            <w:r>
+              <w:rPr>
+                <w:color w:val="000000" w:themeColor="text1"/>
+              </w:rPr>
+              <w:t>)</w:t>
+            </w:r>
           </w:p>
         </w:tc>
       </w:tr>
@@ -2543,6 +2579,30 @@
                 <w:color w:val="000000" w:themeColor="text1"/>
               </w:rPr>
             </w:pPr>
+            <w:r>
+              <w:rPr>
+                <w:color w:val="000000" w:themeColor="text1"/>
+              </w:rPr>
+              <w:t xml:space="preserve">The </w:t>
+            </w:r>
+            <w:r>
+              <w:rPr>
+                <w:color w:val="000000" w:themeColor="text1"/>
+              </w:rPr>
+              <w:t xml:space="preserve">user </w:t>
+            </w:r>
+            <w:r>
+              <w:rPr>
+                <w:color w:val="000000" w:themeColor="text1"/>
+              </w:rPr>
+              <w:t xml:space="preserve">will be able to search for a property in an area between their selected </w:t>
+            </w:r>
+            <w:r>
+              <w:rPr>
+                <w:color w:val="000000" w:themeColor="text1"/>
+              </w:rPr>
+              <w:t>dates.</w:t>
+            </w:r>
           </w:p>
         </w:tc>
       </w:tr>
@@ -2588,6 +2648,63 @@
                 <w:color w:val="000000" w:themeColor="text1"/>
               </w:rPr>
             </w:pPr>
+            <w:r>
+              <w:rPr>
+                <w:color w:val="000000" w:themeColor="text1"/>
+              </w:rPr>
+              <w:t>1) The user will access the system.</w:t>
+            </w:r>
+          </w:p>
+          <w:p>
+            <w:pPr>
+              <w:rPr>
+                <w:color w:val="000000" w:themeColor="text1"/>
+              </w:rPr>
+            </w:pPr>
+            <w:r>
+              <w:rPr>
+                <w:color w:val="000000" w:themeColor="text1"/>
+              </w:rPr>
+              <w:t>2) The user will input the location of stay.</w:t>
+            </w:r>
+          </w:p>
+          <w:p>
+            <w:pPr>
+              <w:rPr>
+                <w:color w:val="000000" w:themeColor="text1"/>
+              </w:rPr>
+            </w:pPr>
+            <w:r>
+              <w:rPr>
+                <w:color w:val="000000" w:themeColor="text1"/>
+              </w:rPr>
+              <w:t xml:space="preserve">3) The user will input the </w:t>
+            </w:r>
+            <w:r>
+              <w:rPr>
+                <w:color w:val="000000" w:themeColor="text1"/>
+              </w:rPr>
+              <w:t>duration of day</w:t>
+            </w:r>
+            <w:r>
+              <w:rPr>
+                <w:color w:val="000000" w:themeColor="text1"/>
+              </w:rPr>
+              <w:t>.</w:t>
+            </w:r>
+          </w:p>
+          <w:p>
+            <w:pPr>
+              <w:rPr>
+                <w:color w:val="000000" w:themeColor="text1"/>
+              </w:rPr>
+            </w:pPr>
+            <w:r>
+              <w:rPr>
+                <w:color w:val="000000" w:themeColor="text1"/>
+              </w:rPr>
+              <w:t>4) The system will display all available accommodation in that area within the selected period.</w:t>
+            </w:r>
           </w:p>
         </w:tc>
       </w:tr>
@@ -2633,16 +2750,71 @@
                 <w:color w:val="000000" w:themeColor="text1"/>
               </w:rPr>
             </w:pPr>
+            <w:r>
+              <w:rPr>
+                <w:color w:val="000000" w:themeColor="text1"/>
+              </w:rPr>
+              <w:t xml:space="preserve">None </w:t>
+            </w:r>
           </w:p>
         </w:tc>
       </w:tr>
     </w:tbl>
     <w:p>
       <w:pPr>
-        <w:rPr>
-          <w:color w:val="FF0000"/>
-        </w:rPr>
-      </w:pPr>
+        <w:jc w:val="center"/>
+        <w:rPr>
+          <w:color w:val="FF0000"/>
+        </w:rPr>
+      </w:pPr>
+      <w:r>
+        <w:rPr>
+          <w:noProof/>
+          <w:color w:val="FF0000"/>
+        </w:rPr>
+        <w:lastRenderedPageBreak/>
+        <w:drawing>
+          <wp:inline distT="0" distB="0" distL="0" distR="0" wp14:anchorId="2FDAD3CE" wp14:editId="23585708">
+            <wp:extent cx="3238500" cy="4178300"/>
+            <wp:effectExtent l="0" t="0" r="0" b="0"/>
+            <wp:docPr id="20504878" name="Picture 2" descr="A diagram of a person's search&#10;&#10;Description automatically generated"/>
+            <wp:cNvGraphicFramePr>
+              <a:graphicFrameLocks xmlns:a="http://schemas.openxmlformats.org/drawingml/2006/main" noChangeAspect="1"/>
+            </wp:cNvGraphicFramePr>
+            <a:graphic xmlns:a="http://schemas.openxmlformats.org/drawingml/2006/main">
+              <a:graphicData uri="http://schemas.openxmlformats.org/drawingml/2006/picture">
+                <pic:pic xmlns:pic="http://schemas.openxmlformats.org/drawingml/2006/picture">
+                  <pic:nvPicPr>
+                    <pic:cNvPr id="20504878" name="Picture 2" descr="A diagram of a person's search&#10;&#10;Description automatically generated"/>
+                    <pic:cNvPicPr/>
+                  </pic:nvPicPr>
+                  <pic:blipFill>
+                    <a:blip r:embed="rId6">
+                      <a:extLst>
+                        <a:ext uri="{28A0092B-C50C-407E-A947-70E740481C1C}">
+                          <a14:useLocalDpi xmlns:a14="http://schemas.microsoft.com/office/drawing/2010/main" val="0"/>
+                        </a:ext>
+                      </a:extLst>
+                    </a:blip>
+                    <a:stretch>
+                      <a:fillRect/>
+                    </a:stretch>
+                  </pic:blipFill>
+                  <pic:spPr>
+                    <a:xfrm>
+                      <a:off x="0" y="0"/>
+                      <a:ext cx="3238500" cy="4178300"/>
+                    </a:xfrm>
+                    <a:prstGeom prst="rect">
+                      <a:avLst/>
+                    </a:prstGeom>
+                  </pic:spPr>
+                </pic:pic>
+              </a:graphicData>
+            </a:graphic>
+          </wp:inline>
+        </w:drawing>
+      </w:r>
     </w:p>
     <w:p>
       <w:pPr>
@@ -2754,7 +2926,6 @@
         <w:rPr>
           <w:color w:val="FF0000"/>
         </w:rPr>
-        <w:lastRenderedPageBreak/>
         <w:t>a brief description of what it does  (1 or 2 sentences</w:t>
       </w:r>
       <w:proofErr w:type="gramStart"/>
@@ -2964,6 +3135,7 @@
         <w:rPr>
           <w:color w:val="FF0000"/>
         </w:rPr>
+        <w:lastRenderedPageBreak/>
         <w:t xml:space="preserve">List of data members, and what each one is for </w:t>
       </w:r>
       <w:proofErr w:type="gramStart"/>

</xml_diff>

<commit_message>
Fixing and modifying system vision
</commit_message>
<xml_diff>
--- a/Software Design Document.docx
+++ b/Software Design Document.docx
@@ -15,7 +15,16 @@
         <w:pStyle w:val="Title"/>
       </w:pPr>
       <w:r>
-        <w:t>&lt;Sydney Airbnb&gt;</w:t>
+        <w:t>&lt;Sydney Airbnb</w:t>
+      </w:r>
+      <w:r>
+        <w:rPr>
+          <w:lang w:val="vi-VN"/>
+        </w:rPr>
+        <w:t xml:space="preserve"> Database Analysis</w:t>
+      </w:r>
+      <w:r>
+        <w:t>&gt;</w:t>
       </w:r>
     </w:p>
     <w:p>
@@ -24,13 +33,19 @@
       </w:r>
     </w:p>
     <w:p>
-      <w:proofErr w:type="spellStart"/>
-      <w:r>
-        <w:t>Thien</w:t>
-      </w:r>
-      <w:proofErr w:type="spellEnd"/>
-      <w:r>
-        <w:t xml:space="preserve"> Thao My Bui - </w:t>
+      <w:pPr>
+        <w:rPr>
+          <w:lang w:val="vi-VN"/>
+        </w:rPr>
+      </w:pPr>
+      <w:r>
+        <w:t xml:space="preserve">Thien Thao My Bui </w:t>
+      </w:r>
+      <w:r>
+        <w:rPr>
+          <w:lang w:val="vi-VN"/>
+        </w:rPr>
+        <w:t>– s5273753</w:t>
       </w:r>
     </w:p>
     <w:p/>
@@ -1133,7 +1148,13 @@
       </w:pPr>
       <w:bookmarkStart w:id="0" w:name="_Toc46748622"/>
       <w:r>
+        <w:rPr>
+          <w:lang w:val="vi-VN"/>
+        </w:rPr>
         <w:lastRenderedPageBreak/>
+        <w:t xml:space="preserve"> </w:t>
+      </w:r>
+      <w:r>
         <w:t>System Vision</w:t>
       </w:r>
       <w:bookmarkEnd w:id="0"/>
@@ -1167,7 +1188,7 @@
         <w:t>accommodation</w:t>
       </w:r>
       <w:r>
-        <w:t xml:space="preserve"> but differs from traditional hotels and resorts. Airbnb acts a marketplace between homeowners who wish to rent out their place for accommodation and tourists looking for a place to stay. As the popularity of Airbnb increases worldwide, the need of updated systems is more prevalent within their business. Sydney Airbnb is one of the most popularized tourist destinations within the world ranking at 4</w:t>
+        <w:t xml:space="preserve"> but differs from traditional hotels and resorts. Airbnb acts a marketplace between homeowners who wish to rent out their place for accommodation and tourists looking for a place to stay. As the popularity of Airbnb increases worldwide, the need of updated systems is more prevalent within their business. Sydney is one of the most popularized tourist destinations within the world ranking at 4</w:t>
       </w:r>
       <w:r>
         <w:rPr>
@@ -1176,7 +1197,31 @@
         <w:t>th</w:t>
       </w:r>
       <w:r>
-        <w:t xml:space="preserve"> in 2016 and therefore has been chosen as the subject to perform data analysis using a visualization tool to understan</w:t>
+        <w:t xml:space="preserve"> in </w:t>
+      </w:r>
+      <w:r>
+        <w:t>2016</w:t>
+      </w:r>
+      <w:r>
+        <w:rPr>
+          <w:lang w:val="vi-VN"/>
+        </w:rPr>
+        <w:t>,</w:t>
+      </w:r>
+      <w:r>
+        <w:t xml:space="preserve"> and therefore has been chosen as the subject to perform </w:t>
+      </w:r>
+      <w:r>
+        <w:t>Airbnb</w:t>
+      </w:r>
+      <w:r>
+        <w:rPr>
+          <w:lang w:val="vi-VN"/>
+        </w:rPr>
+        <w:t xml:space="preserve"> </w:t>
+      </w:r>
+      <w:r>
+        <w:t>data analysis using a visualization tool to understan</w:t>
       </w:r>
       <w:r>
         <w:t xml:space="preserve">d and </w:t>
@@ -1193,29 +1238,137 @@
     </w:p>
     <w:p>
       <w:pPr>
-        <w:pStyle w:val="ListParagraph"/>
-        <w:numPr>
-          <w:ilvl w:val="0"/>
-          <w:numId w:val="10"/>
-        </w:numPr>
         <w:jc w:val="both"/>
       </w:pPr>
       <w:r>
-        <w:t xml:space="preserve">Problem of How to use </w:t>
-      </w:r>
-      <w:proofErr w:type="gramStart"/>
-      <w:r>
-        <w:t>data</w:t>
-      </w:r>
-      <w:proofErr w:type="gramEnd"/>
-      <w:r>
+        <w:t>Despite</w:t>
+      </w:r>
+      <w:r>
+        <w:rPr>
+          <w:lang w:val="vi-VN"/>
+        </w:rPr>
+        <w:t xml:space="preserve"> of the affordable price and the diversity of lodging options, local and international tourists visiting Sydney are still having trouble finding their ideal Airbnb place </w:t>
+      </w:r>
+      <w:r>
+        <w:rPr>
+          <w:lang w:val="vi-VN"/>
+        </w:rPr>
+        <w:t xml:space="preserve">from </w:t>
+      </w:r>
+      <w:r>
+        <w:rPr>
+          <w:lang w:val="vi-VN"/>
+        </w:rPr>
+        <w:t>an</w:t>
+      </w:r>
+      <w:r>
+        <w:rPr>
+          <w:lang w:val="vi-VN"/>
+        </w:rPr>
+        <w:t xml:space="preserve"> enormous list of all properties for rent</w:t>
+      </w:r>
+      <w:r>
+        <w:rPr>
+          <w:lang w:val="vi-VN"/>
+        </w:rPr>
+        <w:t xml:space="preserve"> across the whole city</w:t>
+      </w:r>
+      <w:r>
+        <w:rPr>
+          <w:lang w:val="vi-VN"/>
+        </w:rPr>
+        <w:t>.</w:t>
+      </w:r>
+      <w:r>
+        <w:rPr>
+          <w:lang w:val="vi-VN"/>
+        </w:rPr>
         <w:t xml:space="preserve"> </w:t>
       </w:r>
-    </w:p>
-    <w:p>
-      <w:pPr>
-        <w:jc w:val="both"/>
-      </w:pPr>
+      <w:r>
+        <w:rPr>
+          <w:lang w:val="vi-VN"/>
+        </w:rPr>
+        <w:t xml:space="preserve"> </w:t>
+      </w:r>
+      <w:r>
+        <w:rPr>
+          <w:lang w:val="vi-VN"/>
+        </w:rPr>
+        <w:t>Taken</w:t>
+      </w:r>
+      <w:r>
+        <w:rPr>
+          <w:lang w:val="vi-VN"/>
+        </w:rPr>
+        <w:t xml:space="preserve"> </w:t>
+      </w:r>
+      <w:r>
+        <w:rPr>
+          <w:lang w:val="vi-VN"/>
+        </w:rPr>
+        <w:t xml:space="preserve">from a well-known </w:t>
+      </w:r>
+      <w:r>
+        <w:rPr>
+          <w:lang w:val="vi-VN"/>
+        </w:rPr>
+        <w:t>source</w:t>
+      </w:r>
+      <w:r>
+        <w:rPr>
+          <w:lang w:val="vi-VN"/>
+        </w:rPr>
+        <w:t xml:space="preserve"> </w:t>
+      </w:r>
+      <w:r>
+        <w:rPr>
+          <w:lang w:val="vi-VN"/>
+        </w:rPr>
+        <w:t>In</w:t>
+      </w:r>
+      <w:r>
+        <w:rPr>
+          <w:lang w:val="vi-VN"/>
+        </w:rPr>
+        <w:t>sideAirbnb,</w:t>
+      </w:r>
+      <w:r>
+        <w:rPr>
+          <w:lang w:val="vi-VN"/>
+        </w:rPr>
+        <w:t xml:space="preserve"> </w:t>
+      </w:r>
+      <w:r>
+        <w:rPr>
+          <w:lang w:val="vi-VN"/>
+        </w:rPr>
+        <w:t xml:space="preserve">a dataset collecting detailed listing activity of homestays in Sydney during 12/2018-12/2019 </w:t>
+      </w:r>
+      <w:r>
+        <w:rPr>
+          <w:lang w:val="vi-VN"/>
+        </w:rPr>
+        <w:t xml:space="preserve">will be used to find out valuable insights for the tourists. Depending on the renter’s selected period and preference, the implemented system may help sorting out among a massive amount of available Airbnb accomodations and simplify the search process. This would ideally enhance the booking experience and ensure travellers to Sydney plan their vacation easier and have a </w:t>
+      </w:r>
+      <w:r>
+        <w:rPr>
+          <w:lang w:val="vi-VN"/>
+        </w:rPr>
+        <w:t xml:space="preserve">more </w:t>
+      </w:r>
+      <w:r>
+        <w:rPr>
+          <w:lang w:val="vi-VN"/>
+        </w:rPr>
+        <w:t xml:space="preserve">comfortable </w:t>
+      </w:r>
+      <w:r>
+        <w:rPr>
+          <w:lang w:val="vi-VN"/>
+        </w:rPr>
+        <w:t>stay. In addition, for local businesses and individuals who run Airbnb properties in Sydney, this system would support them in property marketing and management strategies based on customer feedbacks as well.</w:t>
+      </w:r>
     </w:p>
     <w:p>
       <w:pPr>
@@ -1237,7 +1390,64 @@
         <w:jc w:val="both"/>
       </w:pPr>
       <w:r>
-        <w:t>The system should be able to perform a range of capabilities that’ll enable Airbnb to analyse and produce results from Sydney’s data.</w:t>
+        <w:t xml:space="preserve">The system should be able to perform a range of capabilities that’ll enable </w:t>
+      </w:r>
+      <w:r>
+        <w:t>users</w:t>
+      </w:r>
+      <w:r>
+        <w:rPr>
+          <w:lang w:val="vi-VN"/>
+        </w:rPr>
+        <w:t xml:space="preserve"> </w:t>
+      </w:r>
+      <w:r>
+        <w:t xml:space="preserve">to analyse and </w:t>
+      </w:r>
+      <w:r>
+        <w:t>display</w:t>
+      </w:r>
+      <w:r>
+        <w:t xml:space="preserve"> results from Sydney’s </w:t>
+      </w:r>
+      <w:r>
+        <w:t>Airbnb</w:t>
+      </w:r>
+      <w:r>
+        <w:rPr>
+          <w:lang w:val="vi-VN"/>
+        </w:rPr>
+        <w:t xml:space="preserve"> </w:t>
+      </w:r>
+      <w:r>
+        <w:t>data</w:t>
+      </w:r>
+      <w:r>
+        <w:rPr>
+          <w:lang w:val="vi-VN"/>
+        </w:rPr>
+        <w:t xml:space="preserve"> based on</w:t>
+      </w:r>
+      <w:r>
+        <w:rPr>
+          <w:lang w:val="vi-VN"/>
+        </w:rPr>
+        <w:t xml:space="preserve"> selecting</w:t>
+      </w:r>
+      <w:r>
+        <w:rPr>
+          <w:lang w:val="vi-VN"/>
+        </w:rPr>
+        <w:t xml:space="preserve"> </w:t>
+      </w:r>
+      <w:r>
+        <w:rPr>
+          <w:lang w:val="vi-VN"/>
+        </w:rPr>
+        <w:t>criteria, narrowing down the options into the most suitable listings</w:t>
+      </w:r>
+      <w:r>
+        <w:t>.</w:t>
       </w:r>
     </w:p>
     <w:p>
@@ -1318,51 +1528,6 @@
         <w:t>Return all the reviews of a user-selected property.</w:t>
       </w:r>
     </w:p>
-    <w:p>
-      <w:pPr>
-        <w:spacing w:after="0" w:line="240" w:lineRule="auto"/>
-        <w:jc w:val="both"/>
-      </w:pPr>
-    </w:p>
-    <w:p>
-      <w:pPr>
-        <w:pStyle w:val="ListParagraph"/>
-        <w:numPr>
-          <w:ilvl w:val="0"/>
-          <w:numId w:val="10"/>
-        </w:numPr>
-        <w:spacing w:after="0" w:line="240" w:lineRule="auto"/>
-        <w:jc w:val="both"/>
-      </w:pPr>
-      <w:r>
-        <w:t xml:space="preserve">What the system does, how it </w:t>
-      </w:r>
-      <w:proofErr w:type="gramStart"/>
-      <w:r>
-        <w:t>access</w:t>
-      </w:r>
-      <w:proofErr w:type="gramEnd"/>
-      <w:r>
-        <w:t xml:space="preserve"> data</w:t>
-      </w:r>
-    </w:p>
-    <w:p>
-      <w:pPr>
-        <w:pStyle w:val="ListParagraph"/>
-        <w:numPr>
-          <w:ilvl w:val="0"/>
-          <w:numId w:val="10"/>
-        </w:numPr>
-        <w:spacing w:after="0" w:line="240" w:lineRule="auto"/>
-        <w:jc w:val="both"/>
-      </w:pPr>
-      <w:r>
-        <w:t xml:space="preserve">Solution </w:t>
-      </w:r>
-      <w:r>
-        <w:t>overview</w:t>
-      </w:r>
-    </w:p>
     <w:p/>
     <w:p>
       <w:pPr>
@@ -1384,7 +1549,109 @@
         <w:jc w:val="both"/>
       </w:pPr>
       <w:r>
-        <w:t xml:space="preserve">With the use of the of the data visualisation tool, it will help Airbnb understand the data behind Sydney’s traffic movement which help in turn helps the business to understand its consumers better. The following system will allow the business to analyse popular locations of renting Airbnb’s and how well the customers enjoyed their stay based on reviews left. This will enable the business to produce more value for consumers as it aims to improve problems based on data analysed. </w:t>
+        <w:t>With the use of the of the data visualisation tool, it will help Airbnb</w:t>
+      </w:r>
+      <w:r>
+        <w:rPr>
+          <w:lang w:val="vi-VN"/>
+        </w:rPr>
+        <w:t xml:space="preserve"> customers</w:t>
+      </w:r>
+      <w:r>
+        <w:t xml:space="preserve"> understand the data behind Sydney’</w:t>
+      </w:r>
+      <w:r>
+        <w:t>s</w:t>
+      </w:r>
+      <w:r>
+        <w:rPr>
+          <w:lang w:val="vi-VN"/>
+        </w:rPr>
+        <w:t xml:space="preserve"> homestay activity listings,</w:t>
+      </w:r>
+      <w:r>
+        <w:t xml:space="preserve"> which in turn </w:t>
+      </w:r>
+      <w:r>
+        <w:t>will</w:t>
+      </w:r>
+      <w:r>
+        <w:rPr>
+          <w:lang w:val="vi-VN"/>
+        </w:rPr>
+        <w:t xml:space="preserve"> </w:t>
+      </w:r>
+      <w:r>
+        <w:t>also</w:t>
+      </w:r>
+      <w:r>
+        <w:rPr>
+          <w:lang w:val="vi-VN"/>
+        </w:rPr>
+        <w:t xml:space="preserve"> assist</w:t>
+      </w:r>
+      <w:r>
+        <w:t xml:space="preserve"> the </w:t>
+      </w:r>
+      <w:r>
+        <w:t>businesses</w:t>
+      </w:r>
+      <w:r>
+        <w:t xml:space="preserve"> to understand </w:t>
+      </w:r>
+      <w:r>
+        <w:t>their</w:t>
+      </w:r>
+      <w:r>
+        <w:t xml:space="preserve"> consumers better. The following system will allow</w:t>
+      </w:r>
+      <w:r>
+        <w:rPr>
+          <w:lang w:val="vi-VN"/>
+        </w:rPr>
+        <w:t xml:space="preserve"> both tourists and private businesses</w:t>
+      </w:r>
+      <w:r>
+        <w:t xml:space="preserve"> to analyse popular locations of renting Airbnb’s and how well the </w:t>
+      </w:r>
+      <w:r>
+        <w:t>previous</w:t>
+      </w:r>
+      <w:r>
+        <w:rPr>
+          <w:lang w:val="vi-VN"/>
+        </w:rPr>
+        <w:t xml:space="preserve"> </w:t>
+      </w:r>
+      <w:r>
+        <w:t>customers enjoyed their stay based on</w:t>
+      </w:r>
+      <w:r>
+        <w:rPr>
+          <w:lang w:val="vi-VN"/>
+        </w:rPr>
+        <w:t xml:space="preserve"> </w:t>
+      </w:r>
+      <w:r>
+        <w:rPr>
+          <w:lang w:val="vi-VN"/>
+        </w:rPr>
+        <w:t>reviews and</w:t>
+      </w:r>
+      <w:r>
+        <w:rPr>
+          <w:lang w:val="vi-VN"/>
+        </w:rPr>
+        <w:t xml:space="preserve"> feedbacks</w:t>
+      </w:r>
+      <w:r>
+        <w:t xml:space="preserve">. This </w:t>
+      </w:r>
+      <w:r>
+        <w:t>can</w:t>
+      </w:r>
+      <w:r>
+        <w:t xml:space="preserve"> enable the business to produce more value for consumers as it aims to improve problems based on data analysed. </w:t>
       </w:r>
     </w:p>
     <w:p>
@@ -1392,57 +1659,31 @@
         <w:jc w:val="both"/>
       </w:pPr>
       <w:r>
-        <w:t>The potential benefits include but are not limited to:</w:t>
+        <w:rPr>
+          <w:lang w:val="vi-VN"/>
+        </w:rPr>
+        <w:lastRenderedPageBreak/>
+        <w:t>The system is implemented with the intention to</w:t>
+      </w:r>
+      <w:r>
+        <w:rPr>
+          <w:lang w:val="vi-VN"/>
+        </w:rPr>
+        <w:t xml:space="preserve"> enhance the booking experience and ensure travellers to Sydney plan their vacation easier and have a more comfortable stay. In addition, for local businesses and individuals who run Airbnb properties in Sydney, this system would support them in property marketing and management strategies </w:t>
+      </w:r>
+      <w:r>
+        <w:rPr>
+          <w:lang w:val="vi-VN"/>
+        </w:rPr>
+        <w:t>by identifying problems and tackling issues</w:t>
+      </w:r>
+      <w:r>
+        <w:rPr>
+          <w:lang w:val="vi-VN"/>
+        </w:rPr>
+        <w:t>.</w:t>
       </w:r>
     </w:p>
-    <w:p>
-      <w:pPr>
-        <w:pStyle w:val="ListParagraph"/>
-        <w:numPr>
-          <w:ilvl w:val="0"/>
-          <w:numId w:val="8"/>
-        </w:numPr>
-        <w:spacing w:after="0" w:line="240" w:lineRule="auto"/>
-        <w:jc w:val="both"/>
-      </w:pPr>
-      <w:r>
-        <w:t>Increased customer satisfaction: Consumers are more likely to increase due to the improvement of feedbacks thy have given.</w:t>
-      </w:r>
-    </w:p>
-    <w:p>
-      <w:pPr>
-        <w:pStyle w:val="ListParagraph"/>
-        <w:numPr>
-          <w:ilvl w:val="0"/>
-          <w:numId w:val="8"/>
-        </w:numPr>
-        <w:spacing w:after="0" w:line="240" w:lineRule="auto"/>
-        <w:jc w:val="both"/>
-      </w:pPr>
-      <w:r>
-        <w:t>Increased efficiency: The use of the data visualisation tool makes it easier for the business to identify problems and tackle issues.</w:t>
-      </w:r>
-    </w:p>
-    <w:p>
-      <w:pPr>
-        <w:pStyle w:val="ListParagraph"/>
-        <w:numPr>
-          <w:ilvl w:val="0"/>
-          <w:numId w:val="8"/>
-        </w:numPr>
-        <w:spacing w:after="0" w:line="240" w:lineRule="auto"/>
-        <w:jc w:val="both"/>
-      </w:pPr>
-      <w:r>
-        <w:t>Improved cost:</w:t>
-      </w:r>
-    </w:p>
-    <w:p>
-      <w:pPr>
-        <w:jc w:val="both"/>
-      </w:pPr>
-    </w:p>
-    <w:p/>
     <w:p>
       <w:pPr>
         <w:pStyle w:val="Heading1"/>
@@ -1454,7 +1695,12 @@
       </w:pPr>
       <w:bookmarkStart w:id="4" w:name="_Toc46748626"/>
       <w:r>
-        <w:lastRenderedPageBreak/>
+        <w:rPr>
+          <w:lang w:val="vi-VN"/>
+        </w:rPr>
+        <w:t xml:space="preserve"> </w:t>
+      </w:r>
+      <w:r>
         <w:t>Requirements</w:t>
       </w:r>
       <w:bookmarkEnd w:id="4"/>
@@ -1980,6 +2226,7 @@
     </w:p>
     <w:p>
       <w:r>
+        <w:lastRenderedPageBreak/>
         <w:t>The following are non-functional requirements that focus on FURPS+ (Functionality, Usability, Reliability, Performance and Security):</w:t>
       </w:r>
     </w:p>
@@ -2010,7 +2257,6 @@
               <w:jc w:val="center"/>
             </w:pPr>
             <w:r>
-              <w:lastRenderedPageBreak/>
               <w:t xml:space="preserve">Non - Functional Requirements </w:t>
             </w:r>
           </w:p>
@@ -2359,407 +2605,6 @@
         <w:t>provide some use cases showing how people may use your software</w:t>
       </w:r>
     </w:p>
-    <w:tbl>
-      <w:tblPr>
-        <w:tblStyle w:val="TableGrid"/>
-        <w:tblW w:w="0" w:type="auto"/>
-        <w:tblLook w:val="04A0" w:firstRow="1" w:lastRow="0" w:firstColumn="1" w:lastColumn="0" w:noHBand="0" w:noVBand="1"/>
-      </w:tblPr>
-      <w:tblGrid>
-        <w:gridCol w:w="1980"/>
-        <w:gridCol w:w="7036"/>
-      </w:tblGrid>
-      <w:tr>
-        <w:trPr>
-          <w:trHeight w:val="369"/>
-        </w:trPr>
-        <w:tc>
-          <w:tcPr>
-            <w:tcW w:w="1980" w:type="dxa"/>
-          </w:tcPr>
-          <w:p>
-            <w:pPr>
-              <w:rPr>
-                <w:b/>
-                <w:bCs/>
-                <w:color w:val="000000" w:themeColor="text1"/>
-              </w:rPr>
-            </w:pPr>
-            <w:r>
-              <w:rPr>
-                <w:b/>
-                <w:bCs/>
-                <w:color w:val="000000" w:themeColor="text1"/>
-              </w:rPr>
-              <w:t xml:space="preserve">Use Case ID </w:t>
-            </w:r>
-          </w:p>
-        </w:tc>
-        <w:tc>
-          <w:tcPr>
-            <w:tcW w:w="7036" w:type="dxa"/>
-          </w:tcPr>
-          <w:p>
-            <w:pPr>
-              <w:rPr>
-                <w:color w:val="000000" w:themeColor="text1"/>
-              </w:rPr>
-            </w:pPr>
-            <w:r>
-              <w:rPr>
-                <w:color w:val="000000" w:themeColor="text1"/>
-              </w:rPr>
-              <w:t>1</w:t>
-            </w:r>
-          </w:p>
-        </w:tc>
-      </w:tr>
-      <w:tr>
-        <w:trPr>
-          <w:trHeight w:val="558"/>
-        </w:trPr>
-        <w:tc>
-          <w:tcPr>
-            <w:tcW w:w="1980" w:type="dxa"/>
-          </w:tcPr>
-          <w:p>
-            <w:pPr>
-              <w:rPr>
-                <w:b/>
-                <w:bCs/>
-                <w:color w:val="000000" w:themeColor="text1"/>
-              </w:rPr>
-            </w:pPr>
-            <w:r>
-              <w:rPr>
-                <w:b/>
-                <w:bCs/>
-                <w:color w:val="000000" w:themeColor="text1"/>
-              </w:rPr>
-              <w:t>Use Case Name</w:t>
-            </w:r>
-          </w:p>
-        </w:tc>
-        <w:tc>
-          <w:tcPr>
-            <w:tcW w:w="7036" w:type="dxa"/>
-          </w:tcPr>
-          <w:p>
-            <w:pPr>
-              <w:rPr>
-                <w:color w:val="000000" w:themeColor="text1"/>
-              </w:rPr>
-            </w:pPr>
-            <w:r>
-              <w:rPr>
-                <w:color w:val="000000" w:themeColor="text1"/>
-              </w:rPr>
-              <w:t>Property Search</w:t>
-            </w:r>
-          </w:p>
-        </w:tc>
-      </w:tr>
-      <w:tr>
-        <w:tc>
-          <w:tcPr>
-            <w:tcW w:w="1980" w:type="dxa"/>
-          </w:tcPr>
-          <w:p>
-            <w:pPr>
-              <w:rPr>
-                <w:b/>
-                <w:bCs/>
-                <w:color w:val="000000" w:themeColor="text1"/>
-              </w:rPr>
-            </w:pPr>
-            <w:r>
-              <w:rPr>
-                <w:b/>
-                <w:bCs/>
-                <w:color w:val="000000" w:themeColor="text1"/>
-              </w:rPr>
-              <w:t xml:space="preserve">Actors </w:t>
-            </w:r>
-          </w:p>
-          <w:p>
-            <w:pPr>
-              <w:rPr>
-                <w:b/>
-                <w:bCs/>
-                <w:color w:val="000000" w:themeColor="text1"/>
-              </w:rPr>
-            </w:pPr>
-          </w:p>
-        </w:tc>
-        <w:tc>
-          <w:tcPr>
-            <w:tcW w:w="7036" w:type="dxa"/>
-          </w:tcPr>
-          <w:p>
-            <w:pPr>
-              <w:rPr>
-                <w:color w:val="000000" w:themeColor="text1"/>
-              </w:rPr>
-            </w:pPr>
-            <w:r>
-              <w:rPr>
-                <w:color w:val="000000" w:themeColor="text1"/>
-              </w:rPr>
-              <w:t>User</w:t>
-            </w:r>
-            <w:r>
-              <w:rPr>
-                <w:color w:val="000000" w:themeColor="text1"/>
-              </w:rPr>
-              <w:t xml:space="preserve"> (</w:t>
-            </w:r>
-            <w:r>
-              <w:rPr>
-                <w:color w:val="000000" w:themeColor="text1"/>
-              </w:rPr>
-              <w:t>Tourist</w:t>
-            </w:r>
-            <w:r>
-              <w:rPr>
-                <w:color w:val="000000" w:themeColor="text1"/>
-              </w:rPr>
-              <w:t>)</w:t>
-            </w:r>
-          </w:p>
-        </w:tc>
-      </w:tr>
-      <w:tr>
-        <w:tc>
-          <w:tcPr>
-            <w:tcW w:w="1980" w:type="dxa"/>
-          </w:tcPr>
-          <w:p>
-            <w:pPr>
-              <w:rPr>
-                <w:b/>
-                <w:bCs/>
-                <w:color w:val="000000" w:themeColor="text1"/>
-              </w:rPr>
-            </w:pPr>
-            <w:r>
-              <w:rPr>
-                <w:b/>
-                <w:bCs/>
-                <w:color w:val="000000" w:themeColor="text1"/>
-              </w:rPr>
-              <w:t>Description</w:t>
-            </w:r>
-          </w:p>
-          <w:p>
-            <w:pPr>
-              <w:rPr>
-                <w:b/>
-                <w:bCs/>
-                <w:color w:val="000000" w:themeColor="text1"/>
-              </w:rPr>
-            </w:pPr>
-          </w:p>
-          <w:p>
-            <w:pPr>
-              <w:rPr>
-                <w:b/>
-                <w:bCs/>
-                <w:color w:val="000000" w:themeColor="text1"/>
-              </w:rPr>
-            </w:pPr>
-          </w:p>
-        </w:tc>
-        <w:tc>
-          <w:tcPr>
-            <w:tcW w:w="7036" w:type="dxa"/>
-          </w:tcPr>
-          <w:p>
-            <w:pPr>
-              <w:rPr>
-                <w:color w:val="000000" w:themeColor="text1"/>
-              </w:rPr>
-            </w:pPr>
-            <w:r>
-              <w:rPr>
-                <w:color w:val="000000" w:themeColor="text1"/>
-              </w:rPr>
-              <w:t xml:space="preserve">The </w:t>
-            </w:r>
-            <w:r>
-              <w:rPr>
-                <w:color w:val="000000" w:themeColor="text1"/>
-              </w:rPr>
-              <w:t xml:space="preserve">user </w:t>
-            </w:r>
-            <w:r>
-              <w:rPr>
-                <w:color w:val="000000" w:themeColor="text1"/>
-              </w:rPr>
-              <w:t xml:space="preserve">will be able to search for a property in an area between their selected </w:t>
-            </w:r>
-            <w:r>
-              <w:rPr>
-                <w:color w:val="000000" w:themeColor="text1"/>
-              </w:rPr>
-              <w:t>dates.</w:t>
-            </w:r>
-          </w:p>
-        </w:tc>
-      </w:tr>
-      <w:tr>
-        <w:tc>
-          <w:tcPr>
-            <w:tcW w:w="1980" w:type="dxa"/>
-          </w:tcPr>
-          <w:p>
-            <w:pPr>
-              <w:rPr>
-                <w:b/>
-                <w:bCs/>
-                <w:color w:val="000000" w:themeColor="text1"/>
-              </w:rPr>
-            </w:pPr>
-            <w:r>
-              <w:rPr>
-                <w:b/>
-                <w:bCs/>
-                <w:color w:val="000000" w:themeColor="text1"/>
-              </w:rPr>
-              <w:t>Flow of events</w:t>
-            </w:r>
-          </w:p>
-          <w:p>
-            <w:pPr>
-              <w:rPr>
-                <w:b/>
-                <w:bCs/>
-                <w:color w:val="000000" w:themeColor="text1"/>
-              </w:rPr>
-            </w:pPr>
-          </w:p>
-        </w:tc>
-        <w:tc>
-          <w:tcPr>
-            <w:tcW w:w="7036" w:type="dxa"/>
-          </w:tcPr>
-          <w:p>
-            <w:pPr>
-              <w:rPr>
-                <w:color w:val="000000" w:themeColor="text1"/>
-              </w:rPr>
-            </w:pPr>
-            <w:r>
-              <w:rPr>
-                <w:color w:val="000000" w:themeColor="text1"/>
-              </w:rPr>
-              <w:t>1) The user will access the system.</w:t>
-            </w:r>
-          </w:p>
-          <w:p>
-            <w:pPr>
-              <w:rPr>
-                <w:color w:val="000000" w:themeColor="text1"/>
-              </w:rPr>
-            </w:pPr>
-            <w:r>
-              <w:rPr>
-                <w:color w:val="000000" w:themeColor="text1"/>
-              </w:rPr>
-              <w:t>2) The user will input the location of stay.</w:t>
-            </w:r>
-          </w:p>
-          <w:p>
-            <w:pPr>
-              <w:rPr>
-                <w:color w:val="000000" w:themeColor="text1"/>
-              </w:rPr>
-            </w:pPr>
-            <w:r>
-              <w:rPr>
-                <w:color w:val="000000" w:themeColor="text1"/>
-              </w:rPr>
-              <w:t xml:space="preserve">3) The user will input the </w:t>
-            </w:r>
-            <w:r>
-              <w:rPr>
-                <w:color w:val="000000" w:themeColor="text1"/>
-              </w:rPr>
-              <w:t>duration of day</w:t>
-            </w:r>
-            <w:r>
-              <w:rPr>
-                <w:color w:val="000000" w:themeColor="text1"/>
-              </w:rPr>
-              <w:t>.</w:t>
-            </w:r>
-          </w:p>
-          <w:p>
-            <w:pPr>
-              <w:rPr>
-                <w:color w:val="000000" w:themeColor="text1"/>
-              </w:rPr>
-            </w:pPr>
-            <w:r>
-              <w:rPr>
-                <w:color w:val="000000" w:themeColor="text1"/>
-              </w:rPr>
-              <w:t>4) The system will display all available accommodation in that area within the selected period.</w:t>
-            </w:r>
-          </w:p>
-        </w:tc>
-      </w:tr>
-      <w:tr>
-        <w:tc>
-          <w:tcPr>
-            <w:tcW w:w="1980" w:type="dxa"/>
-          </w:tcPr>
-          <w:p>
-            <w:pPr>
-              <w:rPr>
-                <w:b/>
-                <w:bCs/>
-                <w:color w:val="000000" w:themeColor="text1"/>
-              </w:rPr>
-            </w:pPr>
-            <w:r>
-              <w:rPr>
-                <w:b/>
-                <w:bCs/>
-                <w:color w:val="000000" w:themeColor="text1"/>
-              </w:rPr>
-              <w:t>Alternative Flow</w:t>
-            </w:r>
-          </w:p>
-          <w:p>
-            <w:pPr>
-              <w:rPr>
-                <w:b/>
-                <w:bCs/>
-                <w:color w:val="000000" w:themeColor="text1"/>
-              </w:rPr>
-            </w:pPr>
-          </w:p>
-        </w:tc>
-        <w:tc>
-          <w:tcPr>
-            <w:tcW w:w="7036" w:type="dxa"/>
-          </w:tcPr>
-          <w:p>
-            <w:pPr>
-              <w:rPr>
-                <w:color w:val="000000" w:themeColor="text1"/>
-              </w:rPr>
-            </w:pPr>
-            <w:r>
-              <w:rPr>
-                <w:color w:val="000000" w:themeColor="text1"/>
-              </w:rPr>
-              <w:t xml:space="preserve">None </w:t>
-            </w:r>
-          </w:p>
-        </w:tc>
-      </w:tr>
-    </w:tbl>
     <w:p>
       <w:pPr>
         <w:jc w:val="center"/>
@@ -2772,11 +2617,10 @@
           <w:noProof/>
           <w:color w:val="FF0000"/>
         </w:rPr>
-        <w:lastRenderedPageBreak/>
         <w:drawing>
-          <wp:inline distT="0" distB="0" distL="0" distR="0" wp14:anchorId="2FDAD3CE" wp14:editId="23585708">
-            <wp:extent cx="3238500" cy="4178300"/>
-            <wp:effectExtent l="0" t="0" r="0" b="0"/>
+          <wp:inline distT="0" distB="0" distL="0" distR="0" wp14:anchorId="517843E5" wp14:editId="3207CA45">
+            <wp:extent cx="2743200" cy="3539267"/>
+            <wp:effectExtent l="0" t="0" r="0" b="4445"/>
             <wp:docPr id="20504878" name="Picture 2" descr="A diagram of a person's search&#10;&#10;Description automatically generated"/>
             <wp:cNvGraphicFramePr>
               <a:graphicFrameLocks xmlns:a="http://schemas.openxmlformats.org/drawingml/2006/main" noChangeAspect="1"/>
@@ -2803,7 +2647,7 @@
                   <pic:spPr>
                     <a:xfrm>
                       <a:off x="0" y="0"/>
-                      <a:ext cx="3238500" cy="4178300"/>
+                      <a:ext cx="2743200" cy="3539267"/>
                     </a:xfrm>
                     <a:prstGeom prst="rect">
                       <a:avLst/>
@@ -2816,6 +2660,1667 @@
         </w:drawing>
       </w:r>
     </w:p>
+    <w:tbl>
+      <w:tblPr>
+        <w:tblStyle w:val="TableGrid"/>
+        <w:tblW w:w="0" w:type="auto"/>
+        <w:tblLook w:val="04A0" w:firstRow="1" w:lastRow="0" w:firstColumn="1" w:lastColumn="0" w:noHBand="0" w:noVBand="1"/>
+      </w:tblPr>
+      <w:tblGrid>
+        <w:gridCol w:w="1980"/>
+        <w:gridCol w:w="7036"/>
+      </w:tblGrid>
+      <w:tr>
+        <w:trPr>
+          <w:trHeight w:val="369"/>
+        </w:trPr>
+        <w:tc>
+          <w:tcPr>
+            <w:tcW w:w="1980" w:type="dxa"/>
+          </w:tcPr>
+          <w:p>
+            <w:pPr>
+              <w:rPr>
+                <w:b/>
+                <w:bCs/>
+                <w:color w:val="000000" w:themeColor="text1"/>
+              </w:rPr>
+            </w:pPr>
+            <w:r>
+              <w:rPr>
+                <w:b/>
+                <w:bCs/>
+                <w:color w:val="000000" w:themeColor="text1"/>
+              </w:rPr>
+              <w:lastRenderedPageBreak/>
+              <w:t xml:space="preserve">Use Case ID </w:t>
+            </w:r>
+          </w:p>
+        </w:tc>
+        <w:tc>
+          <w:tcPr>
+            <w:tcW w:w="7036" w:type="dxa"/>
+          </w:tcPr>
+          <w:p>
+            <w:pPr>
+              <w:rPr>
+                <w:color w:val="000000" w:themeColor="text1"/>
+              </w:rPr>
+            </w:pPr>
+            <w:r>
+              <w:rPr>
+                <w:color w:val="000000" w:themeColor="text1"/>
+              </w:rPr>
+              <w:t>1</w:t>
+            </w:r>
+          </w:p>
+        </w:tc>
+      </w:tr>
+      <w:tr>
+        <w:trPr>
+          <w:trHeight w:val="558"/>
+        </w:trPr>
+        <w:tc>
+          <w:tcPr>
+            <w:tcW w:w="1980" w:type="dxa"/>
+          </w:tcPr>
+          <w:p>
+            <w:pPr>
+              <w:rPr>
+                <w:b/>
+                <w:bCs/>
+                <w:color w:val="000000" w:themeColor="text1"/>
+              </w:rPr>
+            </w:pPr>
+            <w:r>
+              <w:rPr>
+                <w:b/>
+                <w:bCs/>
+                <w:color w:val="000000" w:themeColor="text1"/>
+              </w:rPr>
+              <w:t>Use Case Name</w:t>
+            </w:r>
+          </w:p>
+        </w:tc>
+        <w:tc>
+          <w:tcPr>
+            <w:tcW w:w="7036" w:type="dxa"/>
+          </w:tcPr>
+          <w:p>
+            <w:pPr>
+              <w:rPr>
+                <w:color w:val="000000" w:themeColor="text1"/>
+              </w:rPr>
+            </w:pPr>
+            <w:r>
+              <w:rPr>
+                <w:color w:val="000000" w:themeColor="text1"/>
+              </w:rPr>
+              <w:t>Property Search</w:t>
+            </w:r>
+          </w:p>
+        </w:tc>
+      </w:tr>
+      <w:tr>
+        <w:tc>
+          <w:tcPr>
+            <w:tcW w:w="1980" w:type="dxa"/>
+          </w:tcPr>
+          <w:p>
+            <w:pPr>
+              <w:rPr>
+                <w:b/>
+                <w:bCs/>
+                <w:color w:val="000000" w:themeColor="text1"/>
+              </w:rPr>
+            </w:pPr>
+            <w:r>
+              <w:rPr>
+                <w:b/>
+                <w:bCs/>
+                <w:color w:val="000000" w:themeColor="text1"/>
+              </w:rPr>
+              <w:t xml:space="preserve">Actors </w:t>
+            </w:r>
+          </w:p>
+          <w:p>
+            <w:pPr>
+              <w:rPr>
+                <w:b/>
+                <w:bCs/>
+                <w:color w:val="000000" w:themeColor="text1"/>
+              </w:rPr>
+            </w:pPr>
+          </w:p>
+        </w:tc>
+        <w:tc>
+          <w:tcPr>
+            <w:tcW w:w="7036" w:type="dxa"/>
+          </w:tcPr>
+          <w:p>
+            <w:pPr>
+              <w:rPr>
+                <w:color w:val="000000" w:themeColor="text1"/>
+              </w:rPr>
+            </w:pPr>
+            <w:r>
+              <w:rPr>
+                <w:color w:val="000000" w:themeColor="text1"/>
+              </w:rPr>
+              <w:t>User</w:t>
+            </w:r>
+            <w:r>
+              <w:rPr>
+                <w:color w:val="000000" w:themeColor="text1"/>
+              </w:rPr>
+              <w:t xml:space="preserve"> (</w:t>
+            </w:r>
+            <w:r>
+              <w:rPr>
+                <w:color w:val="000000" w:themeColor="text1"/>
+              </w:rPr>
+              <w:t>Tourist</w:t>
+            </w:r>
+            <w:r>
+              <w:rPr>
+                <w:color w:val="000000" w:themeColor="text1"/>
+              </w:rPr>
+              <w:t>)</w:t>
+            </w:r>
+          </w:p>
+        </w:tc>
+      </w:tr>
+      <w:tr>
+        <w:tc>
+          <w:tcPr>
+            <w:tcW w:w="1980" w:type="dxa"/>
+          </w:tcPr>
+          <w:p>
+            <w:pPr>
+              <w:rPr>
+                <w:b/>
+                <w:bCs/>
+                <w:color w:val="000000" w:themeColor="text1"/>
+              </w:rPr>
+            </w:pPr>
+            <w:r>
+              <w:rPr>
+                <w:b/>
+                <w:bCs/>
+                <w:color w:val="000000" w:themeColor="text1"/>
+              </w:rPr>
+              <w:t>Description</w:t>
+            </w:r>
+          </w:p>
+          <w:p>
+            <w:pPr>
+              <w:rPr>
+                <w:b/>
+                <w:bCs/>
+                <w:color w:val="000000" w:themeColor="text1"/>
+              </w:rPr>
+            </w:pPr>
+          </w:p>
+          <w:p>
+            <w:pPr>
+              <w:rPr>
+                <w:b/>
+                <w:bCs/>
+                <w:color w:val="000000" w:themeColor="text1"/>
+              </w:rPr>
+            </w:pPr>
+          </w:p>
+        </w:tc>
+        <w:tc>
+          <w:tcPr>
+            <w:tcW w:w="7036" w:type="dxa"/>
+          </w:tcPr>
+          <w:p>
+            <w:pPr>
+              <w:rPr>
+                <w:color w:val="000000" w:themeColor="text1"/>
+              </w:rPr>
+            </w:pPr>
+            <w:r>
+              <w:rPr>
+                <w:color w:val="000000" w:themeColor="text1"/>
+              </w:rPr>
+              <w:t xml:space="preserve">The </w:t>
+            </w:r>
+            <w:r>
+              <w:rPr>
+                <w:color w:val="000000" w:themeColor="text1"/>
+              </w:rPr>
+              <w:t xml:space="preserve">user </w:t>
+            </w:r>
+            <w:r>
+              <w:rPr>
+                <w:color w:val="000000" w:themeColor="text1"/>
+              </w:rPr>
+              <w:t xml:space="preserve">will be able to search for a property in an area between their selected </w:t>
+            </w:r>
+            <w:r>
+              <w:rPr>
+                <w:color w:val="000000" w:themeColor="text1"/>
+              </w:rPr>
+              <w:t>dates.</w:t>
+            </w:r>
+          </w:p>
+        </w:tc>
+      </w:tr>
+      <w:tr>
+        <w:tc>
+          <w:tcPr>
+            <w:tcW w:w="1980" w:type="dxa"/>
+          </w:tcPr>
+          <w:p>
+            <w:pPr>
+              <w:rPr>
+                <w:b/>
+                <w:bCs/>
+                <w:color w:val="000000" w:themeColor="text1"/>
+              </w:rPr>
+            </w:pPr>
+            <w:r>
+              <w:rPr>
+                <w:b/>
+                <w:bCs/>
+                <w:color w:val="000000" w:themeColor="text1"/>
+              </w:rPr>
+              <w:t>Flow of events</w:t>
+            </w:r>
+          </w:p>
+          <w:p>
+            <w:pPr>
+              <w:rPr>
+                <w:b/>
+                <w:bCs/>
+                <w:color w:val="000000" w:themeColor="text1"/>
+              </w:rPr>
+            </w:pPr>
+          </w:p>
+        </w:tc>
+        <w:tc>
+          <w:tcPr>
+            <w:tcW w:w="7036" w:type="dxa"/>
+          </w:tcPr>
+          <w:p>
+            <w:pPr>
+              <w:rPr>
+                <w:color w:val="000000" w:themeColor="text1"/>
+              </w:rPr>
+            </w:pPr>
+            <w:r>
+              <w:rPr>
+                <w:color w:val="000000" w:themeColor="text1"/>
+              </w:rPr>
+              <w:t>1) The user will access the system.</w:t>
+            </w:r>
+          </w:p>
+          <w:p>
+            <w:pPr>
+              <w:rPr>
+                <w:color w:val="000000" w:themeColor="text1"/>
+              </w:rPr>
+            </w:pPr>
+            <w:r>
+              <w:rPr>
+                <w:color w:val="000000" w:themeColor="text1"/>
+              </w:rPr>
+              <w:t>2) The user will input the location of stay.</w:t>
+            </w:r>
+          </w:p>
+          <w:p>
+            <w:pPr>
+              <w:rPr>
+                <w:color w:val="000000" w:themeColor="text1"/>
+              </w:rPr>
+            </w:pPr>
+            <w:r>
+              <w:rPr>
+                <w:color w:val="000000" w:themeColor="text1"/>
+              </w:rPr>
+              <w:t xml:space="preserve">3) The user will input the </w:t>
+            </w:r>
+            <w:r>
+              <w:rPr>
+                <w:color w:val="000000" w:themeColor="text1"/>
+              </w:rPr>
+              <w:t>duration of day</w:t>
+            </w:r>
+            <w:r>
+              <w:rPr>
+                <w:color w:val="000000" w:themeColor="text1"/>
+              </w:rPr>
+              <w:t>.</w:t>
+            </w:r>
+          </w:p>
+          <w:p>
+            <w:pPr>
+              <w:rPr>
+                <w:color w:val="000000" w:themeColor="text1"/>
+              </w:rPr>
+            </w:pPr>
+            <w:r>
+              <w:rPr>
+                <w:color w:val="000000" w:themeColor="text1"/>
+              </w:rPr>
+              <w:t>4) The system will display all available accommodation in that area within the selected period.</w:t>
+            </w:r>
+          </w:p>
+        </w:tc>
+      </w:tr>
+      <w:tr>
+        <w:tc>
+          <w:tcPr>
+            <w:tcW w:w="1980" w:type="dxa"/>
+          </w:tcPr>
+          <w:p>
+            <w:pPr>
+              <w:rPr>
+                <w:b/>
+                <w:bCs/>
+                <w:color w:val="000000" w:themeColor="text1"/>
+              </w:rPr>
+            </w:pPr>
+            <w:r>
+              <w:rPr>
+                <w:b/>
+                <w:bCs/>
+                <w:color w:val="000000" w:themeColor="text1"/>
+              </w:rPr>
+              <w:t>Alternative Flow</w:t>
+            </w:r>
+          </w:p>
+          <w:p>
+            <w:pPr>
+              <w:rPr>
+                <w:b/>
+                <w:bCs/>
+                <w:color w:val="000000" w:themeColor="text1"/>
+              </w:rPr>
+            </w:pPr>
+          </w:p>
+        </w:tc>
+        <w:tc>
+          <w:tcPr>
+            <w:tcW w:w="7036" w:type="dxa"/>
+          </w:tcPr>
+          <w:p>
+            <w:pPr>
+              <w:rPr>
+                <w:color w:val="000000" w:themeColor="text1"/>
+              </w:rPr>
+            </w:pPr>
+            <w:r>
+              <w:rPr>
+                <w:color w:val="000000" w:themeColor="text1"/>
+              </w:rPr>
+              <w:t xml:space="preserve">None </w:t>
+            </w:r>
+          </w:p>
+        </w:tc>
+      </w:tr>
+    </w:tbl>
+    <w:p>
+      <w:pPr>
+        <w:rPr>
+          <w:color w:val="FF0000"/>
+        </w:rPr>
+      </w:pPr>
+    </w:p>
+    <w:tbl>
+      <w:tblPr>
+        <w:tblStyle w:val="TableGrid"/>
+        <w:tblW w:w="0" w:type="auto"/>
+        <w:tblLook w:val="04A0" w:firstRow="1" w:lastRow="0" w:firstColumn="1" w:lastColumn="0" w:noHBand="0" w:noVBand="1"/>
+      </w:tblPr>
+      <w:tblGrid>
+        <w:gridCol w:w="1980"/>
+        <w:gridCol w:w="7036"/>
+      </w:tblGrid>
+      <w:tr>
+        <w:trPr>
+          <w:trHeight w:val="369"/>
+        </w:trPr>
+        <w:tc>
+          <w:tcPr>
+            <w:tcW w:w="1980" w:type="dxa"/>
+          </w:tcPr>
+          <w:p>
+            <w:pPr>
+              <w:rPr>
+                <w:b/>
+                <w:bCs/>
+                <w:color w:val="000000" w:themeColor="text1"/>
+              </w:rPr>
+            </w:pPr>
+            <w:r>
+              <w:rPr>
+                <w:b/>
+                <w:bCs/>
+                <w:color w:val="000000" w:themeColor="text1"/>
+              </w:rPr>
+              <w:t xml:space="preserve">Use Case ID </w:t>
+            </w:r>
+          </w:p>
+        </w:tc>
+        <w:tc>
+          <w:tcPr>
+            <w:tcW w:w="7036" w:type="dxa"/>
+          </w:tcPr>
+          <w:p>
+            <w:pPr>
+              <w:rPr>
+                <w:color w:val="000000" w:themeColor="text1"/>
+              </w:rPr>
+            </w:pPr>
+            <w:r>
+              <w:rPr>
+                <w:color w:val="000000" w:themeColor="text1"/>
+              </w:rPr>
+              <w:t>2</w:t>
+            </w:r>
+          </w:p>
+        </w:tc>
+      </w:tr>
+      <w:tr>
+        <w:trPr>
+          <w:trHeight w:val="558"/>
+        </w:trPr>
+        <w:tc>
+          <w:tcPr>
+            <w:tcW w:w="1980" w:type="dxa"/>
+          </w:tcPr>
+          <w:p>
+            <w:pPr>
+              <w:rPr>
+                <w:b/>
+                <w:bCs/>
+                <w:color w:val="000000" w:themeColor="text1"/>
+              </w:rPr>
+            </w:pPr>
+            <w:r>
+              <w:rPr>
+                <w:b/>
+                <w:bCs/>
+                <w:color w:val="000000" w:themeColor="text1"/>
+              </w:rPr>
+              <w:t>Use Case Name</w:t>
+            </w:r>
+          </w:p>
+        </w:tc>
+        <w:tc>
+          <w:tcPr>
+            <w:tcW w:w="7036" w:type="dxa"/>
+          </w:tcPr>
+          <w:p>
+            <w:pPr>
+              <w:rPr>
+                <w:color w:val="000000" w:themeColor="text1"/>
+              </w:rPr>
+            </w:pPr>
+            <w:r>
+              <w:rPr>
+                <w:color w:val="000000" w:themeColor="text1"/>
+              </w:rPr>
+              <w:t xml:space="preserve">Property </w:t>
+            </w:r>
+            <w:r>
+              <w:rPr>
+                <w:color w:val="000000" w:themeColor="text1"/>
+              </w:rPr>
+              <w:t>Price</w:t>
+            </w:r>
+            <w:r>
+              <w:rPr>
+                <w:color w:val="000000" w:themeColor="text1"/>
+                <w:lang w:val="vi-VN"/>
+              </w:rPr>
+              <w:t xml:space="preserve"> </w:t>
+            </w:r>
+            <w:r>
+              <w:rPr>
+                <w:color w:val="000000" w:themeColor="text1"/>
+              </w:rPr>
+              <w:t>Search</w:t>
+            </w:r>
+          </w:p>
+        </w:tc>
+      </w:tr>
+      <w:tr>
+        <w:tc>
+          <w:tcPr>
+            <w:tcW w:w="1980" w:type="dxa"/>
+          </w:tcPr>
+          <w:p>
+            <w:pPr>
+              <w:rPr>
+                <w:b/>
+                <w:bCs/>
+                <w:color w:val="000000" w:themeColor="text1"/>
+              </w:rPr>
+            </w:pPr>
+            <w:r>
+              <w:rPr>
+                <w:b/>
+                <w:bCs/>
+                <w:color w:val="000000" w:themeColor="text1"/>
+              </w:rPr>
+              <w:t xml:space="preserve">Actors </w:t>
+            </w:r>
+          </w:p>
+          <w:p>
+            <w:pPr>
+              <w:rPr>
+                <w:b/>
+                <w:bCs/>
+                <w:color w:val="000000" w:themeColor="text1"/>
+              </w:rPr>
+            </w:pPr>
+          </w:p>
+        </w:tc>
+        <w:tc>
+          <w:tcPr>
+            <w:tcW w:w="7036" w:type="dxa"/>
+          </w:tcPr>
+          <w:p>
+            <w:pPr>
+              <w:rPr>
+                <w:color w:val="000000" w:themeColor="text1"/>
+              </w:rPr>
+            </w:pPr>
+            <w:r>
+              <w:rPr>
+                <w:color w:val="000000" w:themeColor="text1"/>
+              </w:rPr>
+              <w:t>User (Tourist)</w:t>
+            </w:r>
+          </w:p>
+        </w:tc>
+      </w:tr>
+      <w:tr>
+        <w:tc>
+          <w:tcPr>
+            <w:tcW w:w="1980" w:type="dxa"/>
+          </w:tcPr>
+          <w:p>
+            <w:pPr>
+              <w:rPr>
+                <w:b/>
+                <w:bCs/>
+                <w:color w:val="000000" w:themeColor="text1"/>
+              </w:rPr>
+            </w:pPr>
+            <w:r>
+              <w:rPr>
+                <w:b/>
+                <w:bCs/>
+                <w:color w:val="000000" w:themeColor="text1"/>
+              </w:rPr>
+              <w:t>Description</w:t>
+            </w:r>
+          </w:p>
+          <w:p>
+            <w:pPr>
+              <w:rPr>
+                <w:b/>
+                <w:bCs/>
+                <w:color w:val="000000" w:themeColor="text1"/>
+              </w:rPr>
+            </w:pPr>
+          </w:p>
+          <w:p>
+            <w:pPr>
+              <w:rPr>
+                <w:b/>
+                <w:bCs/>
+                <w:color w:val="000000" w:themeColor="text1"/>
+              </w:rPr>
+            </w:pPr>
+          </w:p>
+        </w:tc>
+        <w:tc>
+          <w:tcPr>
+            <w:tcW w:w="7036" w:type="dxa"/>
+          </w:tcPr>
+          <w:p>
+            <w:pPr>
+              <w:rPr>
+                <w:color w:val="000000" w:themeColor="text1"/>
+              </w:rPr>
+            </w:pPr>
+          </w:p>
+        </w:tc>
+      </w:tr>
+      <w:tr>
+        <w:tc>
+          <w:tcPr>
+            <w:tcW w:w="1980" w:type="dxa"/>
+          </w:tcPr>
+          <w:p>
+            <w:pPr>
+              <w:rPr>
+                <w:b/>
+                <w:bCs/>
+                <w:color w:val="000000" w:themeColor="text1"/>
+              </w:rPr>
+            </w:pPr>
+            <w:r>
+              <w:rPr>
+                <w:b/>
+                <w:bCs/>
+                <w:color w:val="000000" w:themeColor="text1"/>
+              </w:rPr>
+              <w:t>Flow of events</w:t>
+            </w:r>
+          </w:p>
+          <w:p>
+            <w:pPr>
+              <w:rPr>
+                <w:b/>
+                <w:bCs/>
+                <w:color w:val="000000" w:themeColor="text1"/>
+              </w:rPr>
+            </w:pPr>
+          </w:p>
+        </w:tc>
+        <w:tc>
+          <w:tcPr>
+            <w:tcW w:w="7036" w:type="dxa"/>
+          </w:tcPr>
+          <w:p>
+            <w:pPr>
+              <w:rPr>
+                <w:color w:val="000000" w:themeColor="text1"/>
+              </w:rPr>
+            </w:pPr>
+          </w:p>
+        </w:tc>
+      </w:tr>
+      <w:tr>
+        <w:tc>
+          <w:tcPr>
+            <w:tcW w:w="1980" w:type="dxa"/>
+          </w:tcPr>
+          <w:p>
+            <w:pPr>
+              <w:rPr>
+                <w:b/>
+                <w:bCs/>
+                <w:color w:val="000000" w:themeColor="text1"/>
+              </w:rPr>
+            </w:pPr>
+            <w:r>
+              <w:rPr>
+                <w:b/>
+                <w:bCs/>
+                <w:color w:val="000000" w:themeColor="text1"/>
+              </w:rPr>
+              <w:t>Alternative Flow</w:t>
+            </w:r>
+          </w:p>
+          <w:p>
+            <w:pPr>
+              <w:rPr>
+                <w:b/>
+                <w:bCs/>
+                <w:color w:val="000000" w:themeColor="text1"/>
+              </w:rPr>
+            </w:pPr>
+          </w:p>
+        </w:tc>
+        <w:tc>
+          <w:tcPr>
+            <w:tcW w:w="7036" w:type="dxa"/>
+          </w:tcPr>
+          <w:p>
+            <w:pPr>
+              <w:rPr>
+                <w:color w:val="000000" w:themeColor="text1"/>
+              </w:rPr>
+            </w:pPr>
+          </w:p>
+        </w:tc>
+      </w:tr>
+    </w:tbl>
+    <w:p>
+      <w:pPr>
+        <w:rPr>
+          <w:color w:val="FF0000"/>
+        </w:rPr>
+      </w:pPr>
+    </w:p>
+    <w:tbl>
+      <w:tblPr>
+        <w:tblStyle w:val="TableGrid"/>
+        <w:tblW w:w="0" w:type="auto"/>
+        <w:tblLook w:val="04A0" w:firstRow="1" w:lastRow="0" w:firstColumn="1" w:lastColumn="0" w:noHBand="0" w:noVBand="1"/>
+      </w:tblPr>
+      <w:tblGrid>
+        <w:gridCol w:w="1980"/>
+        <w:gridCol w:w="7036"/>
+      </w:tblGrid>
+      <w:tr>
+        <w:trPr>
+          <w:trHeight w:val="369"/>
+        </w:trPr>
+        <w:tc>
+          <w:tcPr>
+            <w:tcW w:w="1980" w:type="dxa"/>
+          </w:tcPr>
+          <w:p>
+            <w:pPr>
+              <w:rPr>
+                <w:b/>
+                <w:bCs/>
+                <w:color w:val="000000" w:themeColor="text1"/>
+              </w:rPr>
+            </w:pPr>
+            <w:r>
+              <w:rPr>
+                <w:b/>
+                <w:bCs/>
+                <w:color w:val="000000" w:themeColor="text1"/>
+              </w:rPr>
+              <w:t xml:space="preserve">Use Case ID </w:t>
+            </w:r>
+          </w:p>
+        </w:tc>
+        <w:tc>
+          <w:tcPr>
+            <w:tcW w:w="7036" w:type="dxa"/>
+          </w:tcPr>
+          <w:p>
+            <w:pPr>
+              <w:rPr>
+                <w:color w:val="000000" w:themeColor="text1"/>
+              </w:rPr>
+            </w:pPr>
+            <w:r>
+              <w:rPr>
+                <w:color w:val="000000" w:themeColor="text1"/>
+              </w:rPr>
+              <w:t>3</w:t>
+            </w:r>
+          </w:p>
+        </w:tc>
+      </w:tr>
+      <w:tr>
+        <w:trPr>
+          <w:trHeight w:val="558"/>
+        </w:trPr>
+        <w:tc>
+          <w:tcPr>
+            <w:tcW w:w="1980" w:type="dxa"/>
+          </w:tcPr>
+          <w:p>
+            <w:pPr>
+              <w:rPr>
+                <w:b/>
+                <w:bCs/>
+                <w:color w:val="000000" w:themeColor="text1"/>
+              </w:rPr>
+            </w:pPr>
+            <w:r>
+              <w:rPr>
+                <w:b/>
+                <w:bCs/>
+                <w:color w:val="000000" w:themeColor="text1"/>
+              </w:rPr>
+              <w:t>Use Case Name</w:t>
+            </w:r>
+          </w:p>
+        </w:tc>
+        <w:tc>
+          <w:tcPr>
+            <w:tcW w:w="7036" w:type="dxa"/>
+          </w:tcPr>
+          <w:p>
+            <w:pPr>
+              <w:rPr>
+                <w:color w:val="000000" w:themeColor="text1"/>
+              </w:rPr>
+            </w:pPr>
+            <w:r>
+              <w:rPr>
+                <w:color w:val="000000" w:themeColor="text1"/>
+              </w:rPr>
+              <w:t>Keyword</w:t>
+            </w:r>
+            <w:r>
+              <w:rPr>
+                <w:color w:val="000000" w:themeColor="text1"/>
+              </w:rPr>
+              <w:t xml:space="preserve"> Search</w:t>
+            </w:r>
+          </w:p>
+        </w:tc>
+      </w:tr>
+      <w:tr>
+        <w:tc>
+          <w:tcPr>
+            <w:tcW w:w="1980" w:type="dxa"/>
+          </w:tcPr>
+          <w:p>
+            <w:pPr>
+              <w:rPr>
+                <w:b/>
+                <w:bCs/>
+                <w:color w:val="000000" w:themeColor="text1"/>
+              </w:rPr>
+            </w:pPr>
+            <w:r>
+              <w:rPr>
+                <w:b/>
+                <w:bCs/>
+                <w:color w:val="000000" w:themeColor="text1"/>
+              </w:rPr>
+              <w:t xml:space="preserve">Actors </w:t>
+            </w:r>
+          </w:p>
+          <w:p>
+            <w:pPr>
+              <w:rPr>
+                <w:b/>
+                <w:bCs/>
+                <w:color w:val="000000" w:themeColor="text1"/>
+              </w:rPr>
+            </w:pPr>
+          </w:p>
+        </w:tc>
+        <w:tc>
+          <w:tcPr>
+            <w:tcW w:w="7036" w:type="dxa"/>
+          </w:tcPr>
+          <w:p>
+            <w:pPr>
+              <w:rPr>
+                <w:color w:val="000000" w:themeColor="text1"/>
+              </w:rPr>
+            </w:pPr>
+            <w:r>
+              <w:rPr>
+                <w:color w:val="000000" w:themeColor="text1"/>
+              </w:rPr>
+              <w:t>User (Tourist)</w:t>
+            </w:r>
+          </w:p>
+        </w:tc>
+      </w:tr>
+      <w:tr>
+        <w:tc>
+          <w:tcPr>
+            <w:tcW w:w="1980" w:type="dxa"/>
+          </w:tcPr>
+          <w:p>
+            <w:pPr>
+              <w:rPr>
+                <w:b/>
+                <w:bCs/>
+                <w:color w:val="000000" w:themeColor="text1"/>
+              </w:rPr>
+            </w:pPr>
+            <w:r>
+              <w:rPr>
+                <w:b/>
+                <w:bCs/>
+                <w:color w:val="000000" w:themeColor="text1"/>
+              </w:rPr>
+              <w:t>Description</w:t>
+            </w:r>
+          </w:p>
+          <w:p>
+            <w:pPr>
+              <w:rPr>
+                <w:b/>
+                <w:bCs/>
+                <w:color w:val="000000" w:themeColor="text1"/>
+              </w:rPr>
+            </w:pPr>
+          </w:p>
+          <w:p>
+            <w:pPr>
+              <w:rPr>
+                <w:b/>
+                <w:bCs/>
+                <w:color w:val="000000" w:themeColor="text1"/>
+              </w:rPr>
+            </w:pPr>
+          </w:p>
+        </w:tc>
+        <w:tc>
+          <w:tcPr>
+            <w:tcW w:w="7036" w:type="dxa"/>
+          </w:tcPr>
+          <w:p>
+            <w:pPr>
+              <w:rPr>
+                <w:color w:val="000000" w:themeColor="text1"/>
+              </w:rPr>
+            </w:pPr>
+          </w:p>
+        </w:tc>
+      </w:tr>
+      <w:tr>
+        <w:tc>
+          <w:tcPr>
+            <w:tcW w:w="1980" w:type="dxa"/>
+          </w:tcPr>
+          <w:p>
+            <w:pPr>
+              <w:rPr>
+                <w:b/>
+                <w:bCs/>
+                <w:color w:val="000000" w:themeColor="text1"/>
+              </w:rPr>
+            </w:pPr>
+            <w:r>
+              <w:rPr>
+                <w:b/>
+                <w:bCs/>
+                <w:color w:val="000000" w:themeColor="text1"/>
+              </w:rPr>
+              <w:t>Flow of events</w:t>
+            </w:r>
+          </w:p>
+          <w:p>
+            <w:pPr>
+              <w:rPr>
+                <w:b/>
+                <w:bCs/>
+                <w:color w:val="000000" w:themeColor="text1"/>
+              </w:rPr>
+            </w:pPr>
+          </w:p>
+        </w:tc>
+        <w:tc>
+          <w:tcPr>
+            <w:tcW w:w="7036" w:type="dxa"/>
+          </w:tcPr>
+          <w:p>
+            <w:pPr>
+              <w:rPr>
+                <w:color w:val="000000" w:themeColor="text1"/>
+              </w:rPr>
+            </w:pPr>
+          </w:p>
+        </w:tc>
+      </w:tr>
+      <w:tr>
+        <w:tc>
+          <w:tcPr>
+            <w:tcW w:w="1980" w:type="dxa"/>
+          </w:tcPr>
+          <w:p>
+            <w:pPr>
+              <w:rPr>
+                <w:b/>
+                <w:bCs/>
+                <w:color w:val="000000" w:themeColor="text1"/>
+              </w:rPr>
+            </w:pPr>
+            <w:r>
+              <w:rPr>
+                <w:b/>
+                <w:bCs/>
+                <w:color w:val="000000" w:themeColor="text1"/>
+              </w:rPr>
+              <w:t>Alternative Flow</w:t>
+            </w:r>
+          </w:p>
+          <w:p>
+            <w:pPr>
+              <w:rPr>
+                <w:b/>
+                <w:bCs/>
+                <w:color w:val="000000" w:themeColor="text1"/>
+              </w:rPr>
+            </w:pPr>
+          </w:p>
+        </w:tc>
+        <w:tc>
+          <w:tcPr>
+            <w:tcW w:w="7036" w:type="dxa"/>
+          </w:tcPr>
+          <w:p>
+            <w:pPr>
+              <w:rPr>
+                <w:color w:val="000000" w:themeColor="text1"/>
+              </w:rPr>
+            </w:pPr>
+          </w:p>
+        </w:tc>
+      </w:tr>
+    </w:tbl>
+    <w:p>
+      <w:pPr>
+        <w:rPr>
+          <w:color w:val="FF0000"/>
+        </w:rPr>
+      </w:pPr>
+    </w:p>
+    <w:tbl>
+      <w:tblPr>
+        <w:tblStyle w:val="TableGrid"/>
+        <w:tblW w:w="0" w:type="auto"/>
+        <w:tblLook w:val="04A0" w:firstRow="1" w:lastRow="0" w:firstColumn="1" w:lastColumn="0" w:noHBand="0" w:noVBand="1"/>
+      </w:tblPr>
+      <w:tblGrid>
+        <w:gridCol w:w="1980"/>
+        <w:gridCol w:w="7036"/>
+      </w:tblGrid>
+      <w:tr>
+        <w:trPr>
+          <w:trHeight w:val="369"/>
+        </w:trPr>
+        <w:tc>
+          <w:tcPr>
+            <w:tcW w:w="1980" w:type="dxa"/>
+          </w:tcPr>
+          <w:p>
+            <w:pPr>
+              <w:rPr>
+                <w:b/>
+                <w:bCs/>
+                <w:color w:val="000000" w:themeColor="text1"/>
+              </w:rPr>
+            </w:pPr>
+            <w:r>
+              <w:rPr>
+                <w:b/>
+                <w:bCs/>
+                <w:color w:val="000000" w:themeColor="text1"/>
+              </w:rPr>
+              <w:t xml:space="preserve">Use Case ID </w:t>
+            </w:r>
+          </w:p>
+        </w:tc>
+        <w:tc>
+          <w:tcPr>
+            <w:tcW w:w="7036" w:type="dxa"/>
+          </w:tcPr>
+          <w:p>
+            <w:pPr>
+              <w:rPr>
+                <w:color w:val="000000" w:themeColor="text1"/>
+              </w:rPr>
+            </w:pPr>
+            <w:r>
+              <w:rPr>
+                <w:color w:val="000000" w:themeColor="text1"/>
+              </w:rPr>
+              <w:t>4</w:t>
+            </w:r>
+          </w:p>
+        </w:tc>
+      </w:tr>
+      <w:tr>
+        <w:trPr>
+          <w:trHeight w:val="558"/>
+        </w:trPr>
+        <w:tc>
+          <w:tcPr>
+            <w:tcW w:w="1980" w:type="dxa"/>
+          </w:tcPr>
+          <w:p>
+            <w:pPr>
+              <w:rPr>
+                <w:b/>
+                <w:bCs/>
+                <w:color w:val="000000" w:themeColor="text1"/>
+              </w:rPr>
+            </w:pPr>
+            <w:r>
+              <w:rPr>
+                <w:b/>
+                <w:bCs/>
+                <w:color w:val="000000" w:themeColor="text1"/>
+              </w:rPr>
+              <w:t>Use Case Name</w:t>
+            </w:r>
+          </w:p>
+        </w:tc>
+        <w:tc>
+          <w:tcPr>
+            <w:tcW w:w="7036" w:type="dxa"/>
+          </w:tcPr>
+          <w:p>
+            <w:pPr>
+              <w:rPr>
+                <w:color w:val="000000" w:themeColor="text1"/>
+              </w:rPr>
+            </w:pPr>
+            <w:r>
+              <w:rPr>
+                <w:color w:val="000000" w:themeColor="text1"/>
+              </w:rPr>
+              <w:t>Comments</w:t>
+            </w:r>
+            <w:r>
+              <w:rPr>
+                <w:color w:val="000000" w:themeColor="text1"/>
+              </w:rPr>
+              <w:t xml:space="preserve"> Search</w:t>
+            </w:r>
+          </w:p>
+        </w:tc>
+      </w:tr>
+      <w:tr>
+        <w:tc>
+          <w:tcPr>
+            <w:tcW w:w="1980" w:type="dxa"/>
+          </w:tcPr>
+          <w:p>
+            <w:pPr>
+              <w:rPr>
+                <w:b/>
+                <w:bCs/>
+                <w:color w:val="000000" w:themeColor="text1"/>
+              </w:rPr>
+            </w:pPr>
+            <w:r>
+              <w:rPr>
+                <w:b/>
+                <w:bCs/>
+                <w:color w:val="000000" w:themeColor="text1"/>
+              </w:rPr>
+              <w:t xml:space="preserve">Actors </w:t>
+            </w:r>
+          </w:p>
+          <w:p>
+            <w:pPr>
+              <w:rPr>
+                <w:b/>
+                <w:bCs/>
+                <w:color w:val="000000" w:themeColor="text1"/>
+              </w:rPr>
+            </w:pPr>
+          </w:p>
+        </w:tc>
+        <w:tc>
+          <w:tcPr>
+            <w:tcW w:w="7036" w:type="dxa"/>
+          </w:tcPr>
+          <w:p>
+            <w:pPr>
+              <w:rPr>
+                <w:color w:val="000000" w:themeColor="text1"/>
+              </w:rPr>
+            </w:pPr>
+            <w:r>
+              <w:rPr>
+                <w:color w:val="000000" w:themeColor="text1"/>
+              </w:rPr>
+              <w:lastRenderedPageBreak/>
+              <w:t>User (Tourist)</w:t>
+            </w:r>
+          </w:p>
+        </w:tc>
+      </w:tr>
+      <w:tr>
+        <w:tc>
+          <w:tcPr>
+            <w:tcW w:w="1980" w:type="dxa"/>
+          </w:tcPr>
+          <w:p>
+            <w:pPr>
+              <w:rPr>
+                <w:b/>
+                <w:bCs/>
+                <w:color w:val="000000" w:themeColor="text1"/>
+              </w:rPr>
+            </w:pPr>
+            <w:r>
+              <w:rPr>
+                <w:b/>
+                <w:bCs/>
+                <w:color w:val="000000" w:themeColor="text1"/>
+              </w:rPr>
+              <w:t>Description</w:t>
+            </w:r>
+          </w:p>
+          <w:p>
+            <w:pPr>
+              <w:rPr>
+                <w:b/>
+                <w:bCs/>
+                <w:color w:val="000000" w:themeColor="text1"/>
+              </w:rPr>
+            </w:pPr>
+          </w:p>
+          <w:p>
+            <w:pPr>
+              <w:rPr>
+                <w:b/>
+                <w:bCs/>
+                <w:color w:val="000000" w:themeColor="text1"/>
+              </w:rPr>
+            </w:pPr>
+          </w:p>
+        </w:tc>
+        <w:tc>
+          <w:tcPr>
+            <w:tcW w:w="7036" w:type="dxa"/>
+          </w:tcPr>
+          <w:p>
+            <w:pPr>
+              <w:rPr>
+                <w:color w:val="000000" w:themeColor="text1"/>
+              </w:rPr>
+            </w:pPr>
+          </w:p>
+        </w:tc>
+      </w:tr>
+      <w:tr>
+        <w:tc>
+          <w:tcPr>
+            <w:tcW w:w="1980" w:type="dxa"/>
+          </w:tcPr>
+          <w:p>
+            <w:pPr>
+              <w:rPr>
+                <w:b/>
+                <w:bCs/>
+                <w:color w:val="000000" w:themeColor="text1"/>
+              </w:rPr>
+            </w:pPr>
+            <w:r>
+              <w:rPr>
+                <w:b/>
+                <w:bCs/>
+                <w:color w:val="000000" w:themeColor="text1"/>
+              </w:rPr>
+              <w:t>Flow of events</w:t>
+            </w:r>
+          </w:p>
+          <w:p>
+            <w:pPr>
+              <w:rPr>
+                <w:b/>
+                <w:bCs/>
+                <w:color w:val="000000" w:themeColor="text1"/>
+              </w:rPr>
+            </w:pPr>
+          </w:p>
+        </w:tc>
+        <w:tc>
+          <w:tcPr>
+            <w:tcW w:w="7036" w:type="dxa"/>
+          </w:tcPr>
+          <w:p>
+            <w:pPr>
+              <w:rPr>
+                <w:color w:val="000000" w:themeColor="text1"/>
+              </w:rPr>
+            </w:pPr>
+          </w:p>
+        </w:tc>
+      </w:tr>
+      <w:tr>
+        <w:tc>
+          <w:tcPr>
+            <w:tcW w:w="1980" w:type="dxa"/>
+          </w:tcPr>
+          <w:p>
+            <w:pPr>
+              <w:rPr>
+                <w:b/>
+                <w:bCs/>
+                <w:color w:val="000000" w:themeColor="text1"/>
+              </w:rPr>
+            </w:pPr>
+            <w:r>
+              <w:rPr>
+                <w:b/>
+                <w:bCs/>
+                <w:color w:val="000000" w:themeColor="text1"/>
+              </w:rPr>
+              <w:t>Alternative Flow</w:t>
+            </w:r>
+          </w:p>
+          <w:p>
+            <w:pPr>
+              <w:rPr>
+                <w:b/>
+                <w:bCs/>
+                <w:color w:val="000000" w:themeColor="text1"/>
+              </w:rPr>
+            </w:pPr>
+          </w:p>
+        </w:tc>
+        <w:tc>
+          <w:tcPr>
+            <w:tcW w:w="7036" w:type="dxa"/>
+          </w:tcPr>
+          <w:p>
+            <w:pPr>
+              <w:rPr>
+                <w:color w:val="000000" w:themeColor="text1"/>
+              </w:rPr>
+            </w:pPr>
+          </w:p>
+        </w:tc>
+      </w:tr>
+    </w:tbl>
+    <w:p>
+      <w:pPr>
+        <w:rPr>
+          <w:color w:val="FF0000"/>
+        </w:rPr>
+      </w:pPr>
+    </w:p>
+    <w:tbl>
+      <w:tblPr>
+        <w:tblStyle w:val="TableGrid"/>
+        <w:tblW w:w="0" w:type="auto"/>
+        <w:tblLook w:val="04A0" w:firstRow="1" w:lastRow="0" w:firstColumn="1" w:lastColumn="0" w:noHBand="0" w:noVBand="1"/>
+      </w:tblPr>
+      <w:tblGrid>
+        <w:gridCol w:w="1980"/>
+        <w:gridCol w:w="7036"/>
+      </w:tblGrid>
+      <w:tr>
+        <w:trPr>
+          <w:trHeight w:val="369"/>
+        </w:trPr>
+        <w:tc>
+          <w:tcPr>
+            <w:tcW w:w="1980" w:type="dxa"/>
+          </w:tcPr>
+          <w:p>
+            <w:pPr>
+              <w:rPr>
+                <w:b/>
+                <w:bCs/>
+                <w:color w:val="000000" w:themeColor="text1"/>
+              </w:rPr>
+            </w:pPr>
+            <w:r>
+              <w:rPr>
+                <w:b/>
+                <w:bCs/>
+                <w:color w:val="000000" w:themeColor="text1"/>
+              </w:rPr>
+              <w:t xml:space="preserve">Use Case ID </w:t>
+            </w:r>
+          </w:p>
+        </w:tc>
+        <w:tc>
+          <w:tcPr>
+            <w:tcW w:w="7036" w:type="dxa"/>
+          </w:tcPr>
+          <w:p>
+            <w:pPr>
+              <w:rPr>
+                <w:color w:val="000000" w:themeColor="text1"/>
+              </w:rPr>
+            </w:pPr>
+            <w:r>
+              <w:rPr>
+                <w:color w:val="000000" w:themeColor="text1"/>
+              </w:rPr>
+              <w:t>5</w:t>
+            </w:r>
+          </w:p>
+        </w:tc>
+      </w:tr>
+      <w:tr>
+        <w:trPr>
+          <w:trHeight w:val="558"/>
+        </w:trPr>
+        <w:tc>
+          <w:tcPr>
+            <w:tcW w:w="1980" w:type="dxa"/>
+          </w:tcPr>
+          <w:p>
+            <w:pPr>
+              <w:rPr>
+                <w:b/>
+                <w:bCs/>
+                <w:color w:val="000000" w:themeColor="text1"/>
+              </w:rPr>
+            </w:pPr>
+            <w:r>
+              <w:rPr>
+                <w:b/>
+                <w:bCs/>
+                <w:color w:val="000000" w:themeColor="text1"/>
+              </w:rPr>
+              <w:t>Use Case Name</w:t>
+            </w:r>
+          </w:p>
+        </w:tc>
+        <w:tc>
+          <w:tcPr>
+            <w:tcW w:w="7036" w:type="dxa"/>
+          </w:tcPr>
+          <w:p>
+            <w:pPr>
+              <w:rPr>
+                <w:color w:val="000000" w:themeColor="text1"/>
+                <w:lang w:val="vi-VN"/>
+              </w:rPr>
+            </w:pPr>
+            <w:r>
+              <w:rPr>
+                <w:color w:val="000000" w:themeColor="text1"/>
+              </w:rPr>
+              <w:t>Review</w:t>
+            </w:r>
+            <w:r>
+              <w:rPr>
+                <w:color w:val="000000" w:themeColor="text1"/>
+                <w:lang w:val="vi-VN"/>
+              </w:rPr>
+              <w:t xml:space="preserve"> System</w:t>
+            </w:r>
+          </w:p>
+        </w:tc>
+      </w:tr>
+      <w:tr>
+        <w:tc>
+          <w:tcPr>
+            <w:tcW w:w="1980" w:type="dxa"/>
+          </w:tcPr>
+          <w:p>
+            <w:pPr>
+              <w:rPr>
+                <w:b/>
+                <w:bCs/>
+                <w:color w:val="000000" w:themeColor="text1"/>
+              </w:rPr>
+            </w:pPr>
+            <w:r>
+              <w:rPr>
+                <w:b/>
+                <w:bCs/>
+                <w:color w:val="000000" w:themeColor="text1"/>
+              </w:rPr>
+              <w:t xml:space="preserve">Actors </w:t>
+            </w:r>
+          </w:p>
+          <w:p>
+            <w:pPr>
+              <w:rPr>
+                <w:b/>
+                <w:bCs/>
+                <w:color w:val="000000" w:themeColor="text1"/>
+              </w:rPr>
+            </w:pPr>
+          </w:p>
+        </w:tc>
+        <w:tc>
+          <w:tcPr>
+            <w:tcW w:w="7036" w:type="dxa"/>
+          </w:tcPr>
+          <w:p>
+            <w:pPr>
+              <w:rPr>
+                <w:color w:val="000000" w:themeColor="text1"/>
+              </w:rPr>
+            </w:pPr>
+            <w:r>
+              <w:rPr>
+                <w:color w:val="000000" w:themeColor="text1"/>
+              </w:rPr>
+              <w:t>User (Tourist)</w:t>
+            </w:r>
+          </w:p>
+        </w:tc>
+      </w:tr>
+      <w:tr>
+        <w:tc>
+          <w:tcPr>
+            <w:tcW w:w="1980" w:type="dxa"/>
+          </w:tcPr>
+          <w:p>
+            <w:pPr>
+              <w:rPr>
+                <w:b/>
+                <w:bCs/>
+                <w:color w:val="000000" w:themeColor="text1"/>
+              </w:rPr>
+            </w:pPr>
+            <w:r>
+              <w:rPr>
+                <w:b/>
+                <w:bCs/>
+                <w:color w:val="000000" w:themeColor="text1"/>
+              </w:rPr>
+              <w:t>Description</w:t>
+            </w:r>
+          </w:p>
+          <w:p>
+            <w:pPr>
+              <w:rPr>
+                <w:b/>
+                <w:bCs/>
+                <w:color w:val="000000" w:themeColor="text1"/>
+              </w:rPr>
+            </w:pPr>
+          </w:p>
+          <w:p>
+            <w:pPr>
+              <w:rPr>
+                <w:b/>
+                <w:bCs/>
+                <w:color w:val="000000" w:themeColor="text1"/>
+              </w:rPr>
+            </w:pPr>
+          </w:p>
+        </w:tc>
+        <w:tc>
+          <w:tcPr>
+            <w:tcW w:w="7036" w:type="dxa"/>
+          </w:tcPr>
+          <w:p>
+            <w:pPr>
+              <w:rPr>
+                <w:color w:val="000000" w:themeColor="text1"/>
+              </w:rPr>
+            </w:pPr>
+          </w:p>
+        </w:tc>
+      </w:tr>
+      <w:tr>
+        <w:tc>
+          <w:tcPr>
+            <w:tcW w:w="1980" w:type="dxa"/>
+          </w:tcPr>
+          <w:p>
+            <w:pPr>
+              <w:rPr>
+                <w:b/>
+                <w:bCs/>
+                <w:color w:val="000000" w:themeColor="text1"/>
+              </w:rPr>
+            </w:pPr>
+            <w:r>
+              <w:rPr>
+                <w:b/>
+                <w:bCs/>
+                <w:color w:val="000000" w:themeColor="text1"/>
+              </w:rPr>
+              <w:t>Flow of events</w:t>
+            </w:r>
+          </w:p>
+          <w:p>
+            <w:pPr>
+              <w:rPr>
+                <w:b/>
+                <w:bCs/>
+                <w:color w:val="000000" w:themeColor="text1"/>
+              </w:rPr>
+            </w:pPr>
+          </w:p>
+        </w:tc>
+        <w:tc>
+          <w:tcPr>
+            <w:tcW w:w="7036" w:type="dxa"/>
+          </w:tcPr>
+          <w:p>
+            <w:pPr>
+              <w:rPr>
+                <w:color w:val="000000" w:themeColor="text1"/>
+              </w:rPr>
+            </w:pPr>
+          </w:p>
+        </w:tc>
+      </w:tr>
+      <w:tr>
+        <w:tc>
+          <w:tcPr>
+            <w:tcW w:w="1980" w:type="dxa"/>
+          </w:tcPr>
+          <w:p>
+            <w:pPr>
+              <w:rPr>
+                <w:b/>
+                <w:bCs/>
+                <w:color w:val="000000" w:themeColor="text1"/>
+              </w:rPr>
+            </w:pPr>
+            <w:r>
+              <w:rPr>
+                <w:b/>
+                <w:bCs/>
+                <w:color w:val="000000" w:themeColor="text1"/>
+              </w:rPr>
+              <w:t>Alternative Flow</w:t>
+            </w:r>
+          </w:p>
+          <w:p>
+            <w:pPr>
+              <w:rPr>
+                <w:b/>
+                <w:bCs/>
+                <w:color w:val="000000" w:themeColor="text1"/>
+              </w:rPr>
+            </w:pPr>
+          </w:p>
+        </w:tc>
+        <w:tc>
+          <w:tcPr>
+            <w:tcW w:w="7036" w:type="dxa"/>
+          </w:tcPr>
+          <w:p>
+            <w:pPr>
+              <w:rPr>
+                <w:color w:val="000000" w:themeColor="text1"/>
+              </w:rPr>
+            </w:pPr>
+          </w:p>
+        </w:tc>
+      </w:tr>
+    </w:tbl>
+    <w:p>
+      <w:pPr>
+        <w:rPr>
+          <w:color w:val="FF0000"/>
+        </w:rPr>
+      </w:pPr>
+    </w:p>
     <w:p>
       <w:pPr>
         <w:pStyle w:val="Heading1"/>
@@ -2926,16 +4431,22 @@
         <w:rPr>
           <w:color w:val="FF0000"/>
         </w:rPr>
-        <w:t>a brief description of what it does  (1 or 2 sentences</w:t>
+        <w:t xml:space="preserve">a brief description of what it </w:t>
       </w:r>
       <w:proofErr w:type="gramStart"/>
       <w:r>
         <w:rPr>
           <w:color w:val="FF0000"/>
         </w:rPr>
-        <w:t>);</w:t>
+        <w:t>does  (</w:t>
       </w:r>
       <w:proofErr w:type="gramEnd"/>
+      <w:r>
+        <w:rPr>
+          <w:color w:val="FF0000"/>
+        </w:rPr>
+        <w:t>1 or 2 sentences);</w:t>
+      </w:r>
     </w:p>
     <w:p>
       <w:pPr>
@@ -3018,6 +4529,278 @@
         <w:t>a description of the function’s return value</w:t>
       </w:r>
     </w:p>
+    <w:p>
+      <w:pPr>
+        <w:spacing w:after="0" w:line="240" w:lineRule="auto"/>
+        <w:rPr>
+          <w:color w:val="FF0000"/>
+        </w:rPr>
+      </w:pPr>
+    </w:p>
+    <w:p>
+      <w:pPr>
+        <w:spacing w:after="0" w:line="240" w:lineRule="auto"/>
+        <w:rPr>
+          <w:i/>
+          <w:iCs/>
+          <w:lang w:val="vi-VN"/>
+        </w:rPr>
+      </w:pPr>
+      <w:r>
+        <w:rPr>
+          <w:i/>
+          <w:iCs/>
+        </w:rPr>
+        <w:t>Function</w:t>
+      </w:r>
+      <w:r>
+        <w:rPr>
+          <w:i/>
+          <w:iCs/>
+          <w:lang w:val="vi-VN"/>
+        </w:rPr>
+        <w:t xml:space="preserve"> used: Loading data (</w:t>
+      </w:r>
+      <w:proofErr w:type="gramStart"/>
+      <w:r>
+        <w:rPr>
+          <w:i/>
+          <w:iCs/>
+          <w:lang w:val="vi-VN"/>
+        </w:rPr>
+        <w:t>pd.read</w:t>
+      </w:r>
+      <w:proofErr w:type="gramEnd"/>
+      <w:r>
+        <w:rPr>
+          <w:i/>
+          <w:iCs/>
+          <w:lang w:val="vi-VN"/>
+        </w:rPr>
+        <w:t>_csv – can be loaded from web or local computer/might not work for other file formats like html, sql</w:t>
+      </w:r>
+    </w:p>
+    <w:p>
+      <w:pPr>
+        <w:spacing w:after="0" w:line="240" w:lineRule="auto"/>
+        <w:rPr>
+          <w:i/>
+          <w:iCs/>
+          <w:lang w:val="vi-VN"/>
+        </w:rPr>
+      </w:pPr>
+      <w:r>
+        <w:rPr>
+          <w:i/>
+          <w:iCs/>
+          <w:lang w:val="vi-VN"/>
+        </w:rPr>
+        <w:t>Extracting basic info – df.info(), df.describe -&gt; identify feature types, statistical analysis and detect missing value if happened</w:t>
+      </w:r>
+    </w:p>
+    <w:p>
+      <w:pPr>
+        <w:spacing w:after="0" w:line="240" w:lineRule="auto"/>
+        <w:rPr>
+          <w:i/>
+          <w:iCs/>
+          <w:lang w:val="vi-VN"/>
+        </w:rPr>
+      </w:pPr>
+      <w:r>
+        <w:rPr>
+          <w:i/>
+          <w:iCs/>
+          <w:lang w:val="vi-VN"/>
+        </w:rPr>
+        <w:t>Df.sort_values -&gt; sorting dât based on a specific criteria in ascending/descending order</w:t>
+      </w:r>
+    </w:p>
+    <w:p>
+      <w:pPr>
+        <w:spacing w:after="0" w:line="240" w:lineRule="auto"/>
+        <w:rPr>
+          <w:i/>
+          <w:iCs/>
+          <w:lang w:val="vi-VN"/>
+        </w:rPr>
+      </w:pPr>
+      <w:r>
+        <w:rPr>
+          <w:i/>
+          <w:iCs/>
+          <w:lang w:val="vi-VN"/>
+        </w:rPr>
+        <w:t>Df.str.contains() // df.isin(</w:t>
+      </w:r>
+    </w:p>
+    <w:p>
+      <w:pPr>
+        <w:spacing w:after="0" w:line="240" w:lineRule="auto"/>
+        <w:rPr>
+          <w:color w:val="FF0000"/>
+        </w:rPr>
+      </w:pPr>
+    </w:p>
+    <w:tbl>
+      <w:tblPr>
+        <w:tblStyle w:val="TableGrid"/>
+        <w:tblW w:w="0" w:type="auto"/>
+        <w:tblLook w:val="04A0" w:firstRow="1" w:lastRow="0" w:firstColumn="1" w:lastColumn="0" w:noHBand="0" w:noVBand="1"/>
+      </w:tblPr>
+      <w:tblGrid>
+        <w:gridCol w:w="3115"/>
+        <w:gridCol w:w="5901"/>
+      </w:tblGrid>
+      <w:tr>
+        <w:tc>
+          <w:tcPr>
+            <w:tcW w:w="3115" w:type="dxa"/>
+          </w:tcPr>
+          <w:p>
+            <w:pPr>
+              <w:rPr>
+                <w:b/>
+                <w:bCs/>
+              </w:rPr>
+            </w:pPr>
+            <w:r>
+              <w:rPr>
+                <w:b/>
+                <w:bCs/>
+              </w:rPr>
+              <w:t>Function</w:t>
+            </w:r>
+          </w:p>
+        </w:tc>
+        <w:tc>
+          <w:tcPr>
+            <w:tcW w:w="5901" w:type="dxa"/>
+          </w:tcPr>
+          <w:p/>
+        </w:tc>
+      </w:tr>
+      <w:tr>
+        <w:tc>
+          <w:tcPr>
+            <w:tcW w:w="3115" w:type="dxa"/>
+          </w:tcPr>
+          <w:p>
+            <w:pPr>
+              <w:rPr>
+                <w:b/>
+                <w:bCs/>
+                <w:lang w:val="vi-VN"/>
+              </w:rPr>
+            </w:pPr>
+            <w:r>
+              <w:rPr>
+                <w:b/>
+                <w:bCs/>
+              </w:rPr>
+              <w:lastRenderedPageBreak/>
+              <w:t>Input</w:t>
+            </w:r>
+            <w:r>
+              <w:rPr>
+                <w:b/>
+                <w:bCs/>
+                <w:lang w:val="vi-VN"/>
+              </w:rPr>
+              <w:t xml:space="preserve"> parameters</w:t>
+            </w:r>
+          </w:p>
+        </w:tc>
+        <w:tc>
+          <w:tcPr>
+            <w:tcW w:w="5901" w:type="dxa"/>
+          </w:tcPr>
+          <w:p/>
+        </w:tc>
+      </w:tr>
+      <w:tr>
+        <w:tc>
+          <w:tcPr>
+            <w:tcW w:w="3115" w:type="dxa"/>
+          </w:tcPr>
+          <w:p>
+            <w:pPr>
+              <w:rPr>
+                <w:b/>
+                <w:bCs/>
+                <w:lang w:val="vi-VN"/>
+              </w:rPr>
+            </w:pPr>
+            <w:r>
+              <w:rPr>
+                <w:b/>
+                <w:bCs/>
+              </w:rPr>
+              <w:t>Side</w:t>
+            </w:r>
+            <w:r>
+              <w:rPr>
+                <w:b/>
+                <w:bCs/>
+                <w:lang w:val="vi-VN"/>
+              </w:rPr>
+              <w:t xml:space="preserve"> effects</w:t>
+            </w:r>
+          </w:p>
+        </w:tc>
+        <w:tc>
+          <w:tcPr>
+            <w:tcW w:w="5901" w:type="dxa"/>
+          </w:tcPr>
+          <w:p/>
+        </w:tc>
+      </w:tr>
+      <w:tr>
+        <w:tc>
+          <w:tcPr>
+            <w:tcW w:w="3115" w:type="dxa"/>
+          </w:tcPr>
+          <w:p>
+            <w:pPr>
+              <w:rPr>
+                <w:b/>
+                <w:bCs/>
+                <w:lang w:val="vi-VN"/>
+              </w:rPr>
+            </w:pPr>
+            <w:r>
+              <w:rPr>
+                <w:b/>
+                <w:bCs/>
+              </w:rPr>
+              <w:t>Return</w:t>
+            </w:r>
+            <w:r>
+              <w:rPr>
+                <w:b/>
+                <w:bCs/>
+                <w:lang w:val="vi-VN"/>
+              </w:rPr>
+              <w:t xml:space="preserve"> value</w:t>
+            </w:r>
+          </w:p>
+        </w:tc>
+        <w:tc>
+          <w:tcPr>
+            <w:tcW w:w="5901" w:type="dxa"/>
+          </w:tcPr>
+          <w:p/>
+        </w:tc>
+      </w:tr>
+    </w:tbl>
+    <w:p>
+      <w:pPr>
+        <w:spacing w:after="0" w:line="240" w:lineRule="auto"/>
+        <w:rPr>
+          <w:color w:val="FF0000"/>
+        </w:rPr>
+      </w:pPr>
+    </w:p>
     <w:p/>
     <w:p>
       <w:pPr>
@@ -3135,7 +4918,6 @@
         <w:rPr>
           <w:color w:val="FF0000"/>
         </w:rPr>
-        <w:lastRenderedPageBreak/>
         <w:t xml:space="preserve">List of data members, and what each one is for </w:t>
       </w:r>
       <w:proofErr w:type="gramStart"/>

</xml_diff>

<commit_message>
Added Software Design Flowchart
</commit_message>
<xml_diff>
--- a/Software Design Document.docx
+++ b/Software Design Document.docx
@@ -2061,7 +2061,13 @@
               <w:jc w:val="both"/>
             </w:pPr>
             <w:r>
-              <w:t>Review System</w:t>
+              <w:t>Review</w:t>
+            </w:r>
+            <w:r>
+              <w:t xml:space="preserve"> Search</w:t>
+            </w:r>
+            <w:r>
+              <w:t xml:space="preserve"> System</w:t>
             </w:r>
           </w:p>
         </w:tc>
@@ -2978,20 +2984,32 @@
               <w:rPr>
                 <w:color w:val="000000" w:themeColor="text1"/>
               </w:rPr>
-              <w:t>) The user will input the location of stay.</w:t>
-            </w:r>
-          </w:p>
-          <w:p>
-            <w:pPr>
-              <w:rPr>
-                <w:color w:val="000000" w:themeColor="text1"/>
-              </w:rPr>
-            </w:pPr>
-            <w:r>
-              <w:rPr>
-                <w:color w:val="000000" w:themeColor="text1"/>
-              </w:rPr>
-              <w:t>4) The system will display all available accommodation in that area within the selected period.</w:t>
+              <w:t xml:space="preserve">) The user will input the </w:t>
+            </w:r>
+            <w:r>
+              <w:rPr>
+                <w:color w:val="000000" w:themeColor="text1"/>
+              </w:rPr>
+              <w:t>suburb</w:t>
+            </w:r>
+            <w:r>
+              <w:rPr>
+                <w:color w:val="000000" w:themeColor="text1"/>
+              </w:rPr>
+              <w:t xml:space="preserve"> of stay.</w:t>
+            </w:r>
+          </w:p>
+          <w:p>
+            <w:pPr>
+              <w:rPr>
+                <w:color w:val="000000" w:themeColor="text1"/>
+              </w:rPr>
+            </w:pPr>
+            <w:r>
+              <w:rPr>
+                <w:color w:val="000000" w:themeColor="text1"/>
+              </w:rPr>
+              <w:t>4) The system will display all accommodation in that area within the selected period.</w:t>
             </w:r>
           </w:p>
           <w:p>
@@ -3395,32 +3413,19 @@
               <w:rPr>
                 <w:color w:val="000000" w:themeColor="text1"/>
               </w:rPr>
-              <w:t>) The user will input a minimum and maximum range for price.</w:t>
-            </w:r>
-          </w:p>
-          <w:p>
-            <w:pPr>
-              <w:rPr>
-                <w:color w:val="000000" w:themeColor="text1"/>
-              </w:rPr>
-            </w:pPr>
-            <w:r>
-              <w:rPr>
-                <w:color w:val="000000" w:themeColor="text1"/>
-              </w:rPr>
-              <w:t>4</w:t>
-            </w:r>
-            <w:r>
-              <w:rPr>
-                <w:color w:val="000000" w:themeColor="text1"/>
-              </w:rPr>
-              <w:t>) The system will display all available properties for rent within the price range</w:t>
-            </w:r>
-            <w:r>
-              <w:rPr>
-                <w:color w:val="000000" w:themeColor="text1"/>
-              </w:rPr>
-              <w:t xml:space="preserve"> and selected period</w:t>
+              <w:t xml:space="preserve">) The system will display all properties </w:t>
+            </w:r>
+            <w:r>
+              <w:rPr>
+                <w:color w:val="000000" w:themeColor="text1"/>
+              </w:rPr>
+              <w:t xml:space="preserve">and their prices within </w:t>
+            </w:r>
+            <w:r>
+              <w:rPr>
+                <w:color w:val="000000" w:themeColor="text1"/>
+              </w:rPr>
+              <w:t>selected period</w:t>
             </w:r>
             <w:r>
               <w:rPr>
@@ -3710,13 +3715,7 @@
               <w:rPr>
                 <w:color w:val="000000" w:themeColor="text1"/>
               </w:rPr>
-              <w:t xml:space="preserve"> </w:t>
-            </w:r>
-            <w:r>
-              <w:rPr>
-                <w:color w:val="000000" w:themeColor="text1"/>
-              </w:rPr>
-              <w:t>within their selected dates</w:t>
+              <w:t xml:space="preserve"> within their selected dates</w:t>
             </w:r>
             <w:r>
               <w:rPr>
@@ -3848,7 +3847,7 @@
               <w:rPr>
                 <w:color w:val="000000" w:themeColor="text1"/>
               </w:rPr>
-              <w:t>3) The system will display all available properties that match ‘keyword’ description</w:t>
+              <w:t>3) The system will display all properties that match ‘keyword’ description</w:t>
             </w:r>
             <w:r>
               <w:rPr>
@@ -4218,7 +4217,7 @@
               <w:rPr>
                 <w:color w:val="000000" w:themeColor="text1"/>
               </w:rPr>
-              <w:t xml:space="preserve"> The system will display all comments relating to cleanliness for all properties available within the selected period.</w:t>
+              <w:t xml:space="preserve"> The system will display all comments relating to cleanliness for all properties within the selected period.</w:t>
             </w:r>
           </w:p>
           <w:p>
@@ -4504,31 +4503,19 @@
               <w:rPr>
                 <w:color w:val="000000" w:themeColor="text1"/>
               </w:rPr>
-              <w:t xml:space="preserve">The user is able to see all reviews on all properties left by previous people </w:t>
-            </w:r>
-            <w:r>
-              <w:rPr>
-                <w:color w:val="000000" w:themeColor="text1"/>
-              </w:rPr>
-              <w:t xml:space="preserve">who stayed in those properties </w:t>
-            </w:r>
-            <w:r>
-              <w:rPr>
-                <w:color w:val="000000" w:themeColor="text1"/>
-              </w:rPr>
-              <w:t>within the</w:t>
-            </w:r>
-            <w:r>
-              <w:rPr>
-                <w:color w:val="000000" w:themeColor="text1"/>
-              </w:rPr>
-              <w:t>ir</w:t>
-            </w:r>
-            <w:r>
-              <w:rPr>
-                <w:color w:val="000000" w:themeColor="text1"/>
-              </w:rPr>
-              <w:t xml:space="preserve"> selected dates.</w:t>
+              <w:t xml:space="preserve">The user is able to see all reviews on </w:t>
+            </w:r>
+            <w:r>
+              <w:rPr>
+                <w:color w:val="000000" w:themeColor="text1"/>
+              </w:rPr>
+              <w:t>a selected property</w:t>
+            </w:r>
+            <w:r>
+              <w:rPr>
+                <w:color w:val="000000" w:themeColor="text1"/>
+              </w:rPr>
+              <w:t xml:space="preserve"> within their selected dates.</w:t>
             </w:r>
           </w:p>
         </w:tc>
@@ -4605,7 +4592,44 @@
               <w:rPr>
                 <w:color w:val="000000" w:themeColor="text1"/>
               </w:rPr>
-              <w:t>3) The system will return all reviews on all properties within the selected period.</w:t>
+              <w:t>3) The user will select a property.</w:t>
+            </w:r>
+          </w:p>
+          <w:p>
+            <w:pPr>
+              <w:rPr>
+                <w:color w:val="000000" w:themeColor="text1"/>
+              </w:rPr>
+            </w:pPr>
+            <w:r>
+              <w:rPr>
+                <w:color w:val="000000" w:themeColor="text1"/>
+              </w:rPr>
+              <w:t xml:space="preserve">3) The system will return all reviews on </w:t>
+            </w:r>
+            <w:r>
+              <w:rPr>
+                <w:color w:val="000000" w:themeColor="text1"/>
+              </w:rPr>
+              <w:t>that</w:t>
+            </w:r>
+            <w:r>
+              <w:rPr>
+                <w:color w:val="000000" w:themeColor="text1"/>
+              </w:rPr>
+              <w:t xml:space="preserve"> propert</w:t>
+            </w:r>
+            <w:r>
+              <w:rPr>
+                <w:color w:val="000000" w:themeColor="text1"/>
+              </w:rPr>
+              <w:t>y</w:t>
+            </w:r>
+            <w:r>
+              <w:rPr>
+                <w:color w:val="000000" w:themeColor="text1"/>
+              </w:rPr>
+              <w:t>.</w:t>
             </w:r>
           </w:p>
           <w:p>
@@ -4727,6 +4751,68 @@
     </w:p>
     <w:p>
       <w:pPr>
+        <w:rPr>
+          <w:color w:val="FF0000"/>
+        </w:rPr>
+      </w:pPr>
+      <w:r>
+        <w:rPr>
+          <w:noProof/>
+          <w:color w:val="FF0000"/>
+        </w:rPr>
+        <w:lastRenderedPageBreak/>
+        <w:drawing>
+          <wp:inline distT="0" distB="0" distL="0" distR="0" wp14:anchorId="45017A0A" wp14:editId="521437AC">
+            <wp:extent cx="5731510" cy="5850255"/>
+            <wp:effectExtent l="0" t="0" r="0" b="4445"/>
+            <wp:docPr id="1813524951" name="Picture 1" descr="A diagram of a flowchart&#10;&#10;Description automatically generated"/>
+            <wp:cNvGraphicFramePr>
+              <a:graphicFrameLocks xmlns:a="http://schemas.openxmlformats.org/drawingml/2006/main" noChangeAspect="1"/>
+            </wp:cNvGraphicFramePr>
+            <a:graphic xmlns:a="http://schemas.openxmlformats.org/drawingml/2006/main">
+              <a:graphicData uri="http://schemas.openxmlformats.org/drawingml/2006/picture">
+                <pic:pic xmlns:pic="http://schemas.openxmlformats.org/drawingml/2006/picture">
+                  <pic:nvPicPr>
+                    <pic:cNvPr id="1813524951" name="Picture 1" descr="A diagram of a flowchart&#10;&#10;Description automatically generated"/>
+                    <pic:cNvPicPr/>
+                  </pic:nvPicPr>
+                  <pic:blipFill>
+                    <a:blip r:embed="rId7">
+                      <a:extLst>
+                        <a:ext uri="{28A0092B-C50C-407E-A947-70E740481C1C}">
+                          <a14:useLocalDpi xmlns:a14="http://schemas.microsoft.com/office/drawing/2010/main" val="0"/>
+                        </a:ext>
+                      </a:extLst>
+                    </a:blip>
+                    <a:stretch>
+                      <a:fillRect/>
+                    </a:stretch>
+                  </pic:blipFill>
+                  <pic:spPr>
+                    <a:xfrm>
+                      <a:off x="0" y="0"/>
+                      <a:ext cx="5731510" cy="5850255"/>
+                    </a:xfrm>
+                    <a:prstGeom prst="rect">
+                      <a:avLst/>
+                    </a:prstGeom>
+                  </pic:spPr>
+                </pic:pic>
+              </a:graphicData>
+            </a:graphic>
+          </wp:inline>
+        </w:drawing>
+      </w:r>
+    </w:p>
+    <w:p>
+      <w:pPr>
+        <w:rPr>
+          <w:color w:val="FF0000"/>
+        </w:rPr>
+      </w:pPr>
+    </w:p>
+    <w:p>
+      <w:pPr>
         <w:pStyle w:val="Heading2"/>
         <w:numPr>
           <w:ilvl w:val="1"/>
@@ -4840,7 +4926,6 @@
         <w:rPr>
           <w:color w:val="FF0000"/>
         </w:rPr>
-        <w:lastRenderedPageBreak/>
         <w:t>a list of any side effects caused by the function (</w:t>
       </w:r>
       <w:proofErr w:type="spellStart"/>
@@ -4927,6 +5012,7 @@
           <w:iCs/>
           <w:lang w:val="vi-VN"/>
         </w:rPr>
+        <w:lastRenderedPageBreak/>
         <w:t>Extracting basic info – df.info(), df.describe -&gt; identify feature types, statistical analysis and detect missing value if happened</w:t>
       </w:r>
     </w:p>

</xml_diff>

<commit_message>
Added User Interfcae Intro
</commit_message>
<xml_diff>
--- a/Software Design Document.docx
+++ b/Software Design Document.docx
@@ -5498,7 +5498,26 @@
         <w:t>s below.</w:t>
       </w:r>
     </w:p>
-    <w:p/>
+    <w:p>
+      <w:r>
+        <w:t xml:space="preserve">To </w:t>
+      </w:r>
+      <w:r>
+        <w:t>increase usability for both the client (Airbnb) and the user</w:t>
+      </w:r>
+      <w:r>
+        <w:t>s</w:t>
+      </w:r>
+      <w:r>
+        <w:t>, the following interface was designed with the idea of simplicity to make it easier to use and understand. The tool we used to achieve this was ‘draw.io’ a free online diagram software.</w:t>
+      </w:r>
+      <w:r>
+        <w:t xml:space="preserve"> </w:t>
+      </w:r>
+      <w:r>
+        <w:t xml:space="preserve">Using this tool, we were able to create wireframes to showcase the design of our system and how it will be used. </w:t>
+      </w:r>
+    </w:p>
     <w:p>
       <w:pPr>
         <w:pStyle w:val="Heading2"/>

</xml_diff>

<commit_message>
Added Structural Hierarchy and edited Visual Design
</commit_message>
<xml_diff>
--- a/Software Design Document.docx
+++ b/Software Design Document.docx
@@ -4813,6 +4813,39 @@
           <w:color w:val="FF0000"/>
         </w:rPr>
       </w:pPr>
+      <w:r>
+        <w:rPr>
+          <w:color w:val="FF0000"/>
+        </w:rPr>
+        <w:t xml:space="preserve">Change </w:t>
+      </w:r>
+      <w:proofErr w:type="gramStart"/>
+      <w:r>
+        <w:rPr>
+          <w:color w:val="FF0000"/>
+        </w:rPr>
+        <w:t>enter</w:t>
+      </w:r>
+      <w:proofErr w:type="gramEnd"/>
+      <w:r>
+        <w:rPr>
+          <w:color w:val="FF0000"/>
+        </w:rPr>
+        <w:t xml:space="preserve"> desired keyword and display </w:t>
+      </w:r>
+    </w:p>
+    <w:p>
+      <w:pPr>
+        <w:rPr>
+          <w:color w:val="FF0000"/>
+        </w:rPr>
+      </w:pPr>
+      <w:r>
+        <w:rPr>
+          <w:color w:val="FF0000"/>
+        </w:rPr>
+        <w:t>Change review</w:t>
+      </w:r>
     </w:p>
     <w:p>
       <w:pPr>
@@ -4875,22 +4908,16 @@
         <w:rPr>
           <w:color w:val="FF0000"/>
         </w:rPr>
-        <w:t xml:space="preserve">a brief description of what it </w:t>
+        <w:t>a brief description of what it does  (1 or 2 sentences</w:t>
       </w:r>
       <w:proofErr w:type="gramStart"/>
       <w:r>
         <w:rPr>
           <w:color w:val="FF0000"/>
         </w:rPr>
-        <w:t>does  (</w:t>
+        <w:t>);</w:t>
       </w:r>
       <w:proofErr w:type="gramEnd"/>
-      <w:r>
-        <w:rPr>
-          <w:color w:val="FF0000"/>
-        </w:rPr>
-        <w:t>1 or 2 sentences);</w:t>
-      </w:r>
     </w:p>
     <w:p>
       <w:pPr>
@@ -4995,6 +5022,7 @@
           <w:i/>
           <w:iCs/>
         </w:rPr>
+        <w:lastRenderedPageBreak/>
         <w:t>Function</w:t>
       </w:r>
       <w:r>
@@ -5021,7 +5049,6 @@
           <w:iCs/>
           <w:lang w:val="vi-VN"/>
         </w:rPr>
-        <w:lastRenderedPageBreak/>
         <w:t>Extracting basic info – df.info(), df.describe -&gt; identify feature types, statistical analysis and detect missing value if happened</w:t>
       </w:r>
     </w:p>
@@ -5364,16 +5391,7 @@
           </w:tcPr>
           <w:p>
             <w:r>
-              <w:t xml:space="preserve">Retrieving </w:t>
-            </w:r>
-            <w:r>
-              <w:t>price of all the</w:t>
-            </w:r>
-            <w:r>
-              <w:t xml:space="preserve"> Airbnb listings in the database based on user’s </w:t>
-            </w:r>
-            <w:r>
-              <w:t>chosen period</w:t>
+              <w:t>Retrieving price of all the Airbnb listings in the database based on user’s chosen period</w:t>
             </w:r>
           </w:p>
         </w:tc>
@@ -5515,10 +5533,7 @@
           </w:tcPr>
           <w:p>
             <w:r>
-              <w:t xml:space="preserve">A </w:t>
-            </w:r>
-            <w:r>
-              <w:t>visual representation (scatter plot/pie chart) to inform a summary report o</w:t>
+              <w:t>A visual representation (scatter plot/pie chart) to inform a summary report o</w:t>
             </w:r>
             <w:r>
               <w:t>f the pricing range in the specified period</w:t>
@@ -6010,6 +6025,7 @@
       </w:tr>
     </w:tbl>
     <w:p/>
+    <w:p/>
     <w:tbl>
       <w:tblPr>
         <w:tblStyle w:val="TableGrid"/>
@@ -6071,7 +6087,6 @@
                 <w:b/>
                 <w:bCs/>
               </w:rPr>
-              <w:lastRenderedPageBreak/>
               <w:t>Description</w:t>
             </w:r>
           </w:p>
@@ -6788,23 +6803,7 @@
               </w:numPr>
             </w:pPr>
             <w:r>
-              <w:t xml:space="preserve">Row index: a list of integers (row </w:t>
-            </w:r>
-            <w:proofErr w:type="gramStart"/>
-            <w:r>
-              <w:t>numbers)  /</w:t>
-            </w:r>
-            <w:proofErr w:type="gramEnd"/>
-            <w:r>
-              <w:t xml:space="preserve"> strings (</w:t>
-            </w:r>
-            <w:proofErr w:type="spellStart"/>
-            <w:r>
-              <w:t>propertyID</w:t>
-            </w:r>
-            <w:proofErr w:type="spellEnd"/>
-            <w:r>
-              <w:t>)</w:t>
+              <w:t>Row index: a list of integers (row numbers)  / strings (propertyID)</w:t>
             </w:r>
           </w:p>
           <w:p>
@@ -7007,6 +7006,7 @@
                 <w:b/>
                 <w:bCs/>
               </w:rPr>
+              <w:lastRenderedPageBreak/>
               <w:t xml:space="preserve">Used functions </w:t>
             </w:r>
           </w:p>
@@ -7176,19 +7176,37 @@
         <w:t>s</w:t>
       </w:r>
       <w:r>
-        <w:t>, the following interface was designed with the idea of simplicity to make it easier to use and understand. The tool we used to achieve this was ‘</w:t>
-      </w:r>
-      <w:r>
-        <w:t>wireframe.cc’</w:t>
-      </w:r>
-      <w:r>
-        <w:t xml:space="preserve"> a free online diagram software.</w:t>
+        <w:t>, the following interface was designed with the idea of simplicity to make it easier to use and understand. The tool</w:t>
+      </w:r>
+      <w:r>
+        <w:t>s</w:t>
+      </w:r>
+      <w:r>
+        <w:t xml:space="preserve"> we used to achieve this was ‘</w:t>
+      </w:r>
+      <w:r>
+        <w:t>draw.io’</w:t>
+      </w:r>
+      <w:r>
+        <w:t xml:space="preserve"> a free online diagram software</w:t>
+      </w:r>
+      <w:r>
+        <w:t xml:space="preserve"> and ‘wireframe.cc’</w:t>
+      </w:r>
+      <w:r>
+        <w:t>.</w:t>
       </w:r>
       <w:r>
         <w:t xml:space="preserve"> </w:t>
       </w:r>
       <w:r>
-        <w:t xml:space="preserve">Using this tool, we were able to create wireframes to showcase the design of our system and how it will be used. </w:t>
+        <w:t xml:space="preserve">Using this tool, we were able to create wireframes </w:t>
+      </w:r>
+      <w:r>
+        <w:t xml:space="preserve">and a structural hierarchy </w:t>
+      </w:r>
+      <w:r>
+        <w:t xml:space="preserve">to showcase the design of our system and how it will be used. </w:t>
       </w:r>
     </w:p>
     <w:p>
@@ -7243,65 +7261,20 @@
     </w:p>
     <w:p>
       <w:pPr>
-        <w:pStyle w:val="Heading2"/>
-        <w:numPr>
-          <w:ilvl w:val="1"/>
-          <w:numId w:val="2"/>
-        </w:numPr>
-        <w:ind w:left="1080" w:hanging="360"/>
-      </w:pPr>
-      <w:r>
-        <w:t>Visual Design</w:t>
-      </w:r>
-    </w:p>
-    <w:p>
-      <w:pPr>
         <w:rPr>
           <w:color w:val="FF0000"/>
         </w:rPr>
       </w:pPr>
       <w:r>
         <w:rPr>
+          <w:noProof/>
           <w:color w:val="FF0000"/>
         </w:rPr>
-        <w:t xml:space="preserve">Detail your visual design: Layout, visual elements, icons, graphics, style, colour, fonts general screen designs. This can be sketches, wireframes, </w:t>
-      </w:r>
-      <w:proofErr w:type="spellStart"/>
-      <w:r>
-        <w:rPr>
-          <w:color w:val="FF0000"/>
-        </w:rPr>
-        <w:t>mockups</w:t>
-      </w:r>
-      <w:proofErr w:type="spellEnd"/>
-      <w:r>
-        <w:rPr>
-          <w:color w:val="FF0000"/>
-        </w:rPr>
-        <w:t xml:space="preserve"> etc, supported by a discussion, explanation, and </w:t>
-      </w:r>
-      <w:r>
-        <w:rPr>
-          <w:color w:val="FF0000"/>
-        </w:rPr>
-        <w:t xml:space="preserve">justification of your choices. </w:t>
-      </w:r>
-    </w:p>
-    <w:p>
-      <w:pPr>
-        <w:rPr>
-          <w:color w:val="FF0000"/>
-        </w:rPr>
-      </w:pPr>
-      <w:r>
-        <w:rPr>
-          <w:noProof/>
-        </w:rPr>
         <w:drawing>
-          <wp:inline distT="0" distB="0" distL="0" distR="0" wp14:anchorId="4E995C6E" wp14:editId="6C7BC94A">
-            <wp:extent cx="5615189" cy="4188685"/>
-            <wp:effectExtent l="0" t="0" r="0" b="2540"/>
-            <wp:docPr id="60150218" name="Picture 2" descr="A screenshot of a website&#10;&#10;Description automatically generated"/>
+          <wp:inline distT="0" distB="0" distL="0" distR="0" wp14:anchorId="7BF313B9" wp14:editId="77A094ED">
+            <wp:extent cx="4711700" cy="4064000"/>
+            <wp:effectExtent l="0" t="0" r="0" b="0"/>
+            <wp:docPr id="924251959" name="Picture 2"/>
             <wp:cNvGraphicFramePr>
               <a:graphicFrameLocks xmlns:a="http://schemas.openxmlformats.org/drawingml/2006/main" noChangeAspect="1"/>
             </wp:cNvGraphicFramePr>
@@ -7309,7 +7282,7 @@
               <a:graphicData uri="http://schemas.openxmlformats.org/drawingml/2006/picture">
                 <pic:pic xmlns:pic="http://schemas.openxmlformats.org/drawingml/2006/picture">
                   <pic:nvPicPr>
-                    <pic:cNvPr id="60150218" name="Picture 2" descr="A screenshot of a website&#10;&#10;Description automatically generated"/>
+                    <pic:cNvPr id="924251959" name="Picture 924251959"/>
                     <pic:cNvPicPr/>
                   </pic:nvPicPr>
                   <pic:blipFill>
@@ -7327,7 +7300,7 @@
                   <pic:spPr>
                     <a:xfrm>
                       <a:off x="0" y="0"/>
-                      <a:ext cx="5616501" cy="4189664"/>
+                      <a:ext cx="4711700" cy="4064000"/>
                     </a:xfrm>
                     <a:prstGeom prst="rect">
                       <a:avLst/>
@@ -7342,14 +7315,494 @@
     </w:p>
     <w:p>
       <w:pPr>
+        <w:jc w:val="both"/>
+      </w:pPr>
+      <w:r>
+        <w:t>T</w:t>
+      </w:r>
+      <w:r>
+        <w:t>he diagram</w:t>
+      </w:r>
+      <w:r>
+        <w:t xml:space="preserve"> above</w:t>
+      </w:r>
+      <w:r>
+        <w:t xml:space="preserve"> showcases the structural hierarchy for the Sydney Airbnb System. To ensure that our criteria of simplicity was met, we divided the requirements so that only two menu buttons would be needed to display the information. ‘Menu A’ will be the property details and will have ‘Chart A’ show</w:t>
+      </w:r>
+      <w:r>
+        <w:t>ing</w:t>
+      </w:r>
+      <w:r>
+        <w:t xml:space="preserve"> a graph of the accommodation prices all across Sydney.</w:t>
+      </w:r>
+      <w:r>
+        <w:t xml:space="preserve"> ‘Report A’ will display all accommodation available.</w:t>
+      </w:r>
+      <w:r>
+        <w:t xml:space="preserve"> ‘Menu B’ will display </w:t>
+      </w:r>
+      <w:r>
+        <w:t xml:space="preserve">reviews and comments and will also have ‘Chart B’ </w:t>
+      </w:r>
+      <w:r>
+        <w:lastRenderedPageBreak/>
+        <w:t>which shows the review score of a property. ‘Report B’ will display all the comments of a selected property.</w:t>
+      </w:r>
+    </w:p>
+    <w:p>
+      <w:pPr>
+        <w:pStyle w:val="Heading2"/>
+        <w:numPr>
+          <w:ilvl w:val="1"/>
+          <w:numId w:val="2"/>
+        </w:numPr>
+        <w:ind w:left="1080" w:hanging="360"/>
+      </w:pPr>
+      <w:r>
+        <w:t>Visual Design</w:t>
+      </w:r>
+    </w:p>
+    <w:p>
+      <w:pPr>
         <w:rPr>
           <w:color w:val="FF0000"/>
         </w:rPr>
       </w:pPr>
       <w:r>
+        <w:rPr>
+          <w:color w:val="FF0000"/>
+        </w:rPr>
+        <w:t xml:space="preserve">Detail your visual design: Layout, visual elements, icons, graphics, style, colour, fonts general screen designs. This can be sketches, wireframes, </w:t>
+      </w:r>
+      <w:proofErr w:type="spellStart"/>
+      <w:r>
+        <w:rPr>
+          <w:color w:val="FF0000"/>
+        </w:rPr>
+        <w:t>mockups</w:t>
+      </w:r>
+      <w:proofErr w:type="spellEnd"/>
+      <w:r>
+        <w:rPr>
+          <w:color w:val="FF0000"/>
+        </w:rPr>
+        <w:t xml:space="preserve"> etc, supported by a discussion, explanation, and </w:t>
+      </w:r>
+      <w:r>
+        <w:rPr>
+          <w:color w:val="FF0000"/>
+        </w:rPr>
+        <w:t xml:space="preserve">justification of your choices. </w:t>
+      </w:r>
+    </w:p>
+    <w:p>
+      <w:pPr>
+        <w:rPr>
+          <w:color w:val="FF0000"/>
+        </w:rPr>
+      </w:pPr>
+      <w:r>
+        <w:rPr>
+          <w:rFonts w:cstheme="minorHAnsi"/>
+          <w:noProof/>
+          <w:color w:val="FF0000"/>
+        </w:rPr>
+        <w:drawing>
+          <wp:inline distT="0" distB="0" distL="0" distR="0" wp14:anchorId="74388626" wp14:editId="0A6243F3">
+            <wp:extent cx="5731510" cy="3567430"/>
+            <wp:effectExtent l="0" t="0" r="0" b="1270"/>
+            <wp:docPr id="1772296799" name="Picture 3"/>
+            <wp:cNvGraphicFramePr>
+              <a:graphicFrameLocks xmlns:a="http://schemas.openxmlformats.org/drawingml/2006/main" noChangeAspect="1"/>
+            </wp:cNvGraphicFramePr>
+            <a:graphic xmlns:a="http://schemas.openxmlformats.org/drawingml/2006/main">
+              <a:graphicData uri="http://schemas.openxmlformats.org/drawingml/2006/picture">
+                <pic:pic xmlns:pic="http://schemas.openxmlformats.org/drawingml/2006/picture">
+                  <pic:nvPicPr>
+                    <pic:cNvPr id="1772296799" name="Picture 1772296799"/>
+                    <pic:cNvPicPr/>
+                  </pic:nvPicPr>
+                  <pic:blipFill>
+                    <a:blip r:embed="rId11" cstate="print">
+                      <a:extLst>
+                        <a:ext uri="{28A0092B-C50C-407E-A947-70E740481C1C}">
+                          <a14:useLocalDpi xmlns:a14="http://schemas.microsoft.com/office/drawing/2010/main" val="0"/>
+                        </a:ext>
+                      </a:extLst>
+                    </a:blip>
+                    <a:stretch>
+                      <a:fillRect/>
+                    </a:stretch>
+                  </pic:blipFill>
+                  <pic:spPr>
+                    <a:xfrm>
+                      <a:off x="0" y="0"/>
+                      <a:ext cx="5731510" cy="3567430"/>
+                    </a:xfrm>
+                    <a:prstGeom prst="rect">
+                      <a:avLst/>
+                    </a:prstGeom>
+                  </pic:spPr>
+                </pic:pic>
+              </a:graphicData>
+            </a:graphic>
+          </wp:inline>
+        </w:drawing>
+      </w:r>
+    </w:p>
+    <w:p>
+      <w:pPr>
+        <w:jc w:val="both"/>
+        <w:rPr>
+          <w:rFonts w:cstheme="minorHAnsi"/>
+          <w:lang w:val="en-GB"/>
+        </w:rPr>
+      </w:pPr>
+      <w:r>
+        <w:rPr>
+          <w:rFonts w:cstheme="minorHAnsi"/>
+          <w:lang w:val="en-GB"/>
+        </w:rPr>
+        <w:t xml:space="preserve">The wireframe above </w:t>
+      </w:r>
+      <w:r>
+        <w:rPr>
+          <w:rFonts w:cstheme="minorHAnsi"/>
+          <w:lang w:val="en-GB"/>
+        </w:rPr>
+        <w:t xml:space="preserve">is the ‘Main Menu’ and </w:t>
+      </w:r>
+      <w:r>
+        <w:rPr>
+          <w:rFonts w:cstheme="minorHAnsi"/>
+          <w:lang w:val="en-GB"/>
+        </w:rPr>
+        <w:t xml:space="preserve">shows the overall layout of the system. As mentioned in the introduction, the design is made with simplicity to enable users to use the interface with ease. The design </w:t>
+      </w:r>
+      <w:r>
+        <w:rPr>
+          <w:rFonts w:cstheme="minorHAnsi"/>
+          <w:lang w:val="en-GB"/>
+        </w:rPr>
+        <w:t xml:space="preserve">has </w:t>
+      </w:r>
+      <w:r>
+        <w:rPr>
+          <w:rFonts w:cstheme="minorHAnsi"/>
+          <w:lang w:val="en-GB"/>
+        </w:rPr>
+        <w:t xml:space="preserve">all </w:t>
+      </w:r>
+      <w:r>
+        <w:rPr>
+          <w:rFonts w:cstheme="minorHAnsi"/>
+          <w:lang w:val="en-GB"/>
+        </w:rPr>
+        <w:t>buttons</w:t>
+      </w:r>
+      <w:r>
+        <w:rPr>
+          <w:rFonts w:cstheme="minorHAnsi"/>
+          <w:lang w:val="en-GB"/>
+        </w:rPr>
+        <w:t xml:space="preserve"> at the top of the website and then displays the results at the bottom of the webpage.</w:t>
+      </w:r>
+    </w:p>
+    <w:p>
+      <w:pPr>
+        <w:jc w:val="both"/>
+        <w:rPr>
+          <w:rFonts w:cstheme="minorHAnsi"/>
+          <w:color w:val="FF0000"/>
+        </w:rPr>
+      </w:pPr>
+      <w:r>
+        <w:rPr>
+          <w:rFonts w:cstheme="minorHAnsi"/>
+          <w:noProof/>
+          <w:color w:val="FF0000"/>
+        </w:rPr>
         <w:lastRenderedPageBreak/>
-        <w:t>The wireframe above shows the layout of the system.</w:t>
-      </w:r>
+        <w:drawing>
+          <wp:inline distT="0" distB="0" distL="0" distR="0" wp14:anchorId="2CCDB8AA" wp14:editId="5CF42862">
+            <wp:extent cx="5731510" cy="3567430"/>
+            <wp:effectExtent l="0" t="0" r="0" b="1270"/>
+            <wp:docPr id="1874077792" name="Picture 5"/>
+            <wp:cNvGraphicFramePr>
+              <a:graphicFrameLocks xmlns:a="http://schemas.openxmlformats.org/drawingml/2006/main" noChangeAspect="1"/>
+            </wp:cNvGraphicFramePr>
+            <a:graphic xmlns:a="http://schemas.openxmlformats.org/drawingml/2006/main">
+              <a:graphicData uri="http://schemas.openxmlformats.org/drawingml/2006/picture">
+                <pic:pic xmlns:pic="http://schemas.openxmlformats.org/drawingml/2006/picture">
+                  <pic:nvPicPr>
+                    <pic:cNvPr id="1874077792" name="Picture 1874077792"/>
+                    <pic:cNvPicPr/>
+                  </pic:nvPicPr>
+                  <pic:blipFill>
+                    <a:blip r:embed="rId12" cstate="print">
+                      <a:extLst>
+                        <a:ext uri="{28A0092B-C50C-407E-A947-70E740481C1C}">
+                          <a14:useLocalDpi xmlns:a14="http://schemas.microsoft.com/office/drawing/2010/main" val="0"/>
+                        </a:ext>
+                      </a:extLst>
+                    </a:blip>
+                    <a:stretch>
+                      <a:fillRect/>
+                    </a:stretch>
+                  </pic:blipFill>
+                  <pic:spPr>
+                    <a:xfrm>
+                      <a:off x="0" y="0"/>
+                      <a:ext cx="5731510" cy="3567430"/>
+                    </a:xfrm>
+                    <a:prstGeom prst="rect">
+                      <a:avLst/>
+                    </a:prstGeom>
+                  </pic:spPr>
+                </pic:pic>
+              </a:graphicData>
+            </a:graphic>
+          </wp:inline>
+        </w:drawing>
+      </w:r>
+    </w:p>
+    <w:p>
+      <w:pPr>
+        <w:jc w:val="both"/>
+        <w:rPr>
+          <w:rFonts w:cstheme="minorHAnsi"/>
+          <w:lang w:val="en-GB"/>
+        </w:rPr>
+      </w:pPr>
+      <w:r>
+        <w:rPr>
+          <w:rFonts w:cstheme="minorHAnsi"/>
+          <w:lang w:val="en-GB"/>
+        </w:rPr>
+        <w:t xml:space="preserve">The </w:t>
+      </w:r>
+      <w:r>
+        <w:rPr>
+          <w:rFonts w:cstheme="minorHAnsi"/>
+          <w:lang w:val="en-GB"/>
+        </w:rPr>
+        <w:t xml:space="preserve">second </w:t>
+      </w:r>
+      <w:r>
+        <w:rPr>
+          <w:rFonts w:cstheme="minorHAnsi"/>
+          <w:lang w:val="en-GB"/>
+        </w:rPr>
+        <w:t>wireframe above is the ‘</w:t>
+      </w:r>
+      <w:r>
+        <w:rPr>
+          <w:rFonts w:cstheme="minorHAnsi"/>
+          <w:lang w:val="en-GB"/>
+        </w:rPr>
+        <w:t xml:space="preserve">Menu A’ and is the Property Details section. This section allows users to input a suburb and select a date period which in turn will show all </w:t>
+      </w:r>
+      <w:r>
+        <w:rPr>
+          <w:rFonts w:cstheme="minorHAnsi"/>
+          <w:lang w:val="en-GB"/>
+        </w:rPr>
+        <w:t xml:space="preserve">the </w:t>
+      </w:r>
+      <w:r>
+        <w:rPr>
+          <w:rFonts w:cstheme="minorHAnsi"/>
+          <w:lang w:val="en-GB"/>
+        </w:rPr>
+        <w:t xml:space="preserve">available properties. This webpage also allows users to compare the prices of accommodation </w:t>
+      </w:r>
+      <w:r>
+        <w:rPr>
+          <w:rFonts w:cstheme="minorHAnsi"/>
+          <w:lang w:val="en-GB"/>
+        </w:rPr>
+        <w:t>across</w:t>
+      </w:r>
+      <w:r>
+        <w:rPr>
+          <w:rFonts w:cstheme="minorHAnsi"/>
+          <w:lang w:val="en-GB"/>
+        </w:rPr>
+        <w:t xml:space="preserve"> Sydney.</w:t>
+      </w:r>
+      <w:r>
+        <w:rPr>
+          <w:rFonts w:cstheme="minorHAnsi"/>
+          <w:lang w:val="en-GB"/>
+        </w:rPr>
+        <w:t xml:space="preserve"> </w:t>
+      </w:r>
+      <w:r>
+        <w:rPr>
+          <w:rFonts w:cstheme="minorHAnsi"/>
+          <w:lang w:val="en-GB"/>
+        </w:rPr>
+        <w:t>I</w:t>
+      </w:r>
+      <w:r>
+        <w:rPr>
+          <w:rFonts w:cstheme="minorHAnsi"/>
+          <w:lang w:val="en-GB"/>
+        </w:rPr>
+        <w:t>con</w:t>
+      </w:r>
+      <w:r>
+        <w:rPr>
+          <w:rFonts w:cstheme="minorHAnsi"/>
+          <w:lang w:val="en-GB"/>
+        </w:rPr>
+        <w:t>s were used</w:t>
+      </w:r>
+      <w:r>
+        <w:rPr>
+          <w:rFonts w:cstheme="minorHAnsi"/>
+          <w:lang w:val="en-GB"/>
+        </w:rPr>
+        <w:t xml:space="preserve"> to guide users on what needs to be inputted.</w:t>
+      </w:r>
+    </w:p>
+    <w:p>
+      <w:pPr>
+        <w:jc w:val="both"/>
+        <w:rPr>
+          <w:rFonts w:cstheme="minorHAnsi"/>
+          <w:noProof/>
+          <w:color w:val="FF0000"/>
+        </w:rPr>
+      </w:pPr>
+      <w:r>
+        <w:rPr>
+          <w:rFonts w:cstheme="minorHAnsi"/>
+          <w:noProof/>
+          <w:color w:val="FF0000"/>
+        </w:rPr>
+        <w:drawing>
+          <wp:inline distT="0" distB="0" distL="0" distR="0" wp14:anchorId="7744E5B2" wp14:editId="67035871">
+            <wp:extent cx="5731510" cy="3567430"/>
+            <wp:effectExtent l="0" t="0" r="0" b="1270"/>
+            <wp:docPr id="1488806472" name="Picture 4"/>
+            <wp:cNvGraphicFramePr>
+              <a:graphicFrameLocks xmlns:a="http://schemas.openxmlformats.org/drawingml/2006/main" noChangeAspect="1"/>
+            </wp:cNvGraphicFramePr>
+            <a:graphic xmlns:a="http://schemas.openxmlformats.org/drawingml/2006/main">
+              <a:graphicData uri="http://schemas.openxmlformats.org/drawingml/2006/picture">
+                <pic:pic xmlns:pic="http://schemas.openxmlformats.org/drawingml/2006/picture">
+                  <pic:nvPicPr>
+                    <pic:cNvPr id="1488806472" name="Picture 1488806472"/>
+                    <pic:cNvPicPr/>
+                  </pic:nvPicPr>
+                  <pic:blipFill>
+                    <a:blip r:embed="rId13" cstate="print">
+                      <a:extLst>
+                        <a:ext uri="{28A0092B-C50C-407E-A947-70E740481C1C}">
+                          <a14:useLocalDpi xmlns:a14="http://schemas.microsoft.com/office/drawing/2010/main" val="0"/>
+                        </a:ext>
+                      </a:extLst>
+                    </a:blip>
+                    <a:stretch>
+                      <a:fillRect/>
+                    </a:stretch>
+                  </pic:blipFill>
+                  <pic:spPr>
+                    <a:xfrm>
+                      <a:off x="0" y="0"/>
+                      <a:ext cx="5731510" cy="3567430"/>
+                    </a:xfrm>
+                    <a:prstGeom prst="rect">
+                      <a:avLst/>
+                    </a:prstGeom>
+                  </pic:spPr>
+                </pic:pic>
+              </a:graphicData>
+            </a:graphic>
+          </wp:inline>
+        </w:drawing>
+      </w:r>
+    </w:p>
+    <w:p>
+      <w:pPr>
+        <w:jc w:val="both"/>
+        <w:rPr>
+          <w:rFonts w:cstheme="minorHAnsi"/>
+          <w:lang w:val="en-GB"/>
+        </w:rPr>
+      </w:pPr>
+      <w:r>
+        <w:rPr>
+          <w:rFonts w:cstheme="minorHAnsi"/>
+          <w:lang w:val="en-GB"/>
+        </w:rPr>
+        <w:lastRenderedPageBreak/>
+        <w:t xml:space="preserve">The </w:t>
+      </w:r>
+      <w:r>
+        <w:rPr>
+          <w:rFonts w:cstheme="minorHAnsi"/>
+          <w:lang w:val="en-GB"/>
+        </w:rPr>
+        <w:t xml:space="preserve">third </w:t>
+      </w:r>
+      <w:r>
+        <w:rPr>
+          <w:rFonts w:cstheme="minorHAnsi"/>
+          <w:lang w:val="en-GB"/>
+        </w:rPr>
+        <w:t>wireframe above is the ‘</w:t>
+      </w:r>
+      <w:r>
+        <w:rPr>
+          <w:rFonts w:cstheme="minorHAnsi"/>
+          <w:lang w:val="en-GB"/>
+        </w:rPr>
+        <w:t xml:space="preserve">Menu </w:t>
+      </w:r>
+      <w:r>
+        <w:rPr>
+          <w:rFonts w:cstheme="minorHAnsi"/>
+          <w:lang w:val="en-GB"/>
+        </w:rPr>
+        <w:t>B</w:t>
+      </w:r>
+      <w:r>
+        <w:rPr>
+          <w:rFonts w:cstheme="minorHAnsi"/>
+          <w:lang w:val="en-GB"/>
+        </w:rPr>
+        <w:t xml:space="preserve">’ and is the </w:t>
+      </w:r>
+      <w:r>
+        <w:rPr>
+          <w:rFonts w:cstheme="minorHAnsi"/>
+          <w:lang w:val="en-GB"/>
+        </w:rPr>
+        <w:t>Reviews and Comments webpage</w:t>
+      </w:r>
+      <w:r>
+        <w:rPr>
+          <w:rFonts w:cstheme="minorHAnsi"/>
+          <w:lang w:val="en-GB"/>
+        </w:rPr>
+        <w:t xml:space="preserve">. This section allows users to input </w:t>
+      </w:r>
+      <w:r>
+        <w:rPr>
+          <w:rFonts w:cstheme="minorHAnsi"/>
+          <w:lang w:val="en-GB"/>
+        </w:rPr>
+        <w:t>view the review score of a selected property. It also allows users to find comments about a property such as the cleanliness.</w:t>
+      </w:r>
+    </w:p>
+    <w:p>
+      <w:pPr>
+        <w:rPr>
+          <w:rFonts w:cstheme="minorHAnsi"/>
+        </w:rPr>
+      </w:pPr>
     </w:p>
     <w:sectPr>
       <w:pgSz w:w="11906" w:h="16838"/>

</xml_diff>

<commit_message>
Adding system components and descriptions
</commit_message>
<xml_diff>
--- a/Software Design Document.docx
+++ b/Software Design Document.docx
@@ -1521,8 +1521,19 @@
         <w:spacing w:after="0" w:line="240" w:lineRule="auto"/>
         <w:jc w:val="both"/>
       </w:pPr>
-      <w:r>
-        <w:t>Return all the reviews of a user-selected property.</w:t>
+      <w:bookmarkStart w:id="3" w:name="_Hlk144990369"/>
+      <w:r>
+        <w:t xml:space="preserve">Return </w:t>
+      </w:r>
+      <w:r>
+        <w:t>the average review score and variations</w:t>
+      </w:r>
+      <w:r>
+        <w:t xml:space="preserve"> of a user-selected property</w:t>
+      </w:r>
+      <w:bookmarkEnd w:id="3"/>
+      <w:r>
+        <w:t>.</w:t>
       </w:r>
     </w:p>
     <w:p/>
@@ -1535,11 +1546,11 @@
         </w:numPr>
         <w:ind w:left="1080" w:hanging="360"/>
       </w:pPr>
-      <w:bookmarkStart w:id="3" w:name="_Toc46748625"/>
+      <w:bookmarkStart w:id="4" w:name="_Toc46748625"/>
       <w:r>
         <w:t>Potential Benefits</w:t>
       </w:r>
-      <w:bookmarkEnd w:id="3"/>
+      <w:bookmarkEnd w:id="4"/>
     </w:p>
     <w:p>
       <w:pPr>
@@ -1672,7 +1683,7 @@
         </w:numPr>
         <w:ind w:left="360" w:hanging="360"/>
       </w:pPr>
-      <w:bookmarkStart w:id="4" w:name="_Toc46748626"/>
+      <w:bookmarkStart w:id="5" w:name="_Toc46748626"/>
       <w:r>
         <w:rPr>
           <w:lang w:val="vi-VN"/>
@@ -1682,7 +1693,7 @@
       <w:r>
         <w:t>Requirements</w:t>
       </w:r>
-      <w:bookmarkEnd w:id="4"/>
+      <w:bookmarkEnd w:id="5"/>
     </w:p>
     <w:p>
       <w:pPr>
@@ -1693,11 +1704,11 @@
         </w:numPr>
         <w:ind w:left="1080" w:hanging="360"/>
       </w:pPr>
-      <w:bookmarkStart w:id="5" w:name="_Toc46748627"/>
+      <w:bookmarkStart w:id="6" w:name="_Toc46748627"/>
       <w:r>
         <w:t>User Requirements</w:t>
       </w:r>
-      <w:bookmarkEnd w:id="5"/>
+      <w:bookmarkEnd w:id="6"/>
     </w:p>
     <w:p>
       <w:pPr>
@@ -1890,7 +1901,21 @@
               <w:cnfStyle w:val="000000100000" w:firstRow="0" w:lastRow="0" w:firstColumn="0" w:lastColumn="0" w:oddVBand="0" w:evenVBand="0" w:oddHBand="1" w:evenHBand="0" w:firstRowFirstColumn="0" w:firstRowLastColumn="0" w:lastRowFirstColumn="0" w:lastRowLastColumn="0"/>
             </w:pPr>
             <w:r>
-              <w:t>The user is able to input the location of stay within their selected period date.</w:t>
+              <w:t>The user</w:t>
+            </w:r>
+            <w:r>
+              <w:t xml:space="preserve">s </w:t>
+            </w:r>
+            <w:proofErr w:type="gramStart"/>
+            <w:r>
+              <w:t>are</w:t>
+            </w:r>
+            <w:r>
+              <w:t xml:space="preserve"> able to</w:t>
+            </w:r>
+            <w:proofErr w:type="gramEnd"/>
+            <w:r>
+              <w:t xml:space="preserve"> input the location of stay within their selected period date.</w:t>
             </w:r>
           </w:p>
           <w:p>
@@ -1927,7 +1952,27 @@
               <w:cnfStyle w:val="000000000000" w:firstRow="0" w:lastRow="0" w:firstColumn="0" w:lastColumn="0" w:oddVBand="0" w:evenVBand="0" w:oddHBand="0" w:evenHBand="0" w:firstRowFirstColumn="0" w:firstRowLastColumn="0" w:lastRowFirstColumn="0" w:lastRowLastColumn="0"/>
             </w:pPr>
             <w:r>
-              <w:t xml:space="preserve">The user is able to see the cost of property within their selected period date. </w:t>
+              <w:t>The user</w:t>
+            </w:r>
+            <w:r>
+              <w:t xml:space="preserve">s </w:t>
+            </w:r>
+            <w:proofErr w:type="gramStart"/>
+            <w:r>
+              <w:t xml:space="preserve">are </w:t>
+            </w:r>
+            <w:r>
+              <w:t>able to</w:t>
+            </w:r>
+            <w:proofErr w:type="gramEnd"/>
+            <w:r>
+              <w:t xml:space="preserve"> see the cost of </w:t>
+            </w:r>
+            <w:r>
+              <w:t>all properties</w:t>
+            </w:r>
+            <w:r>
+              <w:t xml:space="preserve"> within their selected period date. </w:t>
             </w:r>
           </w:p>
           <w:p>
@@ -2026,7 +2071,24 @@
               <w:cnfStyle w:val="000000000000" w:firstRow="0" w:lastRow="0" w:firstColumn="0" w:lastColumn="0" w:oddVBand="0" w:evenVBand="0" w:oddHBand="0" w:evenHBand="0" w:firstRowFirstColumn="0" w:firstRowLastColumn="0" w:lastRowFirstColumn="0" w:lastRowLastColumn="0"/>
             </w:pPr>
             <w:r>
-              <w:t>The user is able to view all comments of selected property within their selected period date.</w:t>
+              <w:t>The users</w:t>
+            </w:r>
+            <w:r>
+              <w:t xml:space="preserve"> are</w:t>
+            </w:r>
+            <w:r>
+              <w:t xml:space="preserve"> able to view all comments of selected property </w:t>
+            </w:r>
+            <w:r>
+              <w:t xml:space="preserve">related to their keywords/criteria they want to </w:t>
+            </w:r>
+            <w:proofErr w:type="gramStart"/>
+            <w:r>
+              <w:t>explore</w:t>
+            </w:r>
+            <w:proofErr w:type="gramEnd"/>
+            <w:r>
+              <w:t xml:space="preserve"> </w:t>
             </w:r>
           </w:p>
           <w:p>
@@ -2081,7 +2143,27 @@
               <w:cnfStyle w:val="000000100000" w:firstRow="0" w:lastRow="0" w:firstColumn="0" w:lastColumn="0" w:oddVBand="0" w:evenVBand="0" w:oddHBand="1" w:evenHBand="0" w:firstRowFirstColumn="0" w:firstRowLastColumn="0" w:lastRowFirstColumn="0" w:lastRowLastColumn="0"/>
             </w:pPr>
             <w:r>
-              <w:t>The user is able to look at the reviews of a certain property.</w:t>
+              <w:t>The user</w:t>
+            </w:r>
+            <w:r>
+              <w:t xml:space="preserve">s </w:t>
+            </w:r>
+            <w:proofErr w:type="gramStart"/>
+            <w:r>
+              <w:t xml:space="preserve">are </w:t>
+            </w:r>
+            <w:r>
+              <w:t>able to</w:t>
+            </w:r>
+            <w:proofErr w:type="gramEnd"/>
+            <w:r>
+              <w:t xml:space="preserve"> look at the review</w:t>
+            </w:r>
+            <w:r>
+              <w:t xml:space="preserve"> scores</w:t>
+            </w:r>
+            <w:r>
+              <w:t xml:space="preserve"> of a certain property.</w:t>
             </w:r>
           </w:p>
           <w:p>
@@ -2206,12 +2288,12 @@
         <w:rPr>
           <w:color w:val="FF0000"/>
         </w:rPr>
+        <w:lastRenderedPageBreak/>
         <w:t>Can be primarily functional requirements, though you may include other types if you think of them.</w:t>
       </w:r>
     </w:p>
     <w:p>
       <w:r>
-        <w:lastRenderedPageBreak/>
         <w:t>The following are non-functional requirements that focus on FURPS+ (Functionality, Usability, Reliability, Performance and Security):</w:t>
       </w:r>
     </w:p>
@@ -2562,11 +2644,11 @@
         </w:numPr>
         <w:ind w:left="1080" w:hanging="360"/>
       </w:pPr>
-      <w:bookmarkStart w:id="6" w:name="_Toc46748629"/>
+      <w:bookmarkStart w:id="7" w:name="_Toc46748629"/>
       <w:r>
         <w:t>Use Cases</w:t>
       </w:r>
-      <w:bookmarkEnd w:id="6"/>
+      <w:bookmarkEnd w:id="7"/>
       <w:r>
         <w:t xml:space="preserve"> &amp; Use Case Diagrams</w:t>
       </w:r>
@@ -2602,6 +2684,7 @@
           <w:noProof/>
           <w:color w:val="FF0000"/>
         </w:rPr>
+        <w:lastRenderedPageBreak/>
         <w:drawing>
           <wp:inline distT="0" distB="0" distL="0" distR="0" wp14:anchorId="517843E5" wp14:editId="3207CA45">
             <wp:extent cx="2743200" cy="3539267"/>
@@ -2677,7 +2760,6 @@
                 <w:bCs/>
                 <w:color w:val="000000" w:themeColor="text1"/>
               </w:rPr>
-              <w:lastRenderedPageBreak/>
               <w:t xml:space="preserve">Use Case ID </w:t>
             </w:r>
           </w:p>
@@ -3407,6 +3489,7 @@
               <w:rPr>
                 <w:color w:val="000000" w:themeColor="text1"/>
               </w:rPr>
+              <w:lastRenderedPageBreak/>
               <w:t>3</w:t>
             </w:r>
             <w:r>
@@ -3462,6 +3545,7 @@
                 <w:bCs/>
                 <w:color w:val="000000" w:themeColor="text1"/>
               </w:rPr>
+              <w:lastRenderedPageBreak/>
               <w:t>Alternative Flow</w:t>
             </w:r>
           </w:p>
@@ -4098,43 +4182,57 @@
               <w:rPr>
                 <w:color w:val="000000" w:themeColor="text1"/>
               </w:rPr>
-              <w:t xml:space="preserve">cleanliness of all properties within </w:t>
-            </w:r>
-            <w:r>
-              <w:rPr>
-                <w:color w:val="000000" w:themeColor="text1"/>
-              </w:rPr>
-              <w:t>the</w:t>
-            </w:r>
-            <w:r>
-              <w:rPr>
-                <w:color w:val="000000" w:themeColor="text1"/>
-              </w:rPr>
-              <w:t>ir</w:t>
-            </w:r>
-            <w:r>
-              <w:rPr>
-                <w:color w:val="000000" w:themeColor="text1"/>
-              </w:rPr>
-              <w:t xml:space="preserve"> </w:t>
-            </w:r>
-            <w:r>
-              <w:rPr>
-                <w:color w:val="000000" w:themeColor="text1"/>
-              </w:rPr>
-              <w:t>selected</w:t>
-            </w:r>
-            <w:r>
-              <w:rPr>
-                <w:color w:val="000000" w:themeColor="text1"/>
-              </w:rPr>
-              <w:t xml:space="preserve"> </w:t>
-            </w:r>
-            <w:r>
-              <w:rPr>
-                <w:color w:val="000000" w:themeColor="text1"/>
-              </w:rPr>
-              <w:t>dates.</w:t>
+              <w:t xml:space="preserve">a </w:t>
+            </w:r>
+            <w:proofErr w:type="gramStart"/>
+            <w:r>
+              <w:rPr>
+                <w:color w:val="000000" w:themeColor="text1"/>
+              </w:rPr>
+              <w:t>certain keyword/criteria</w:t>
+            </w:r>
+            <w:proofErr w:type="gramEnd"/>
+            <w:r>
+              <w:rPr>
+                <w:color w:val="000000" w:themeColor="text1"/>
+              </w:rPr>
+              <w:t xml:space="preserve"> (ex: </w:t>
+            </w:r>
+            <w:r>
+              <w:rPr>
+                <w:color w:val="000000" w:themeColor="text1"/>
+              </w:rPr>
+              <w:t>cleanliness</w:t>
+            </w:r>
+            <w:r>
+              <w:rPr>
+                <w:color w:val="000000" w:themeColor="text1"/>
+              </w:rPr>
+              <w:t>)</w:t>
+            </w:r>
+            <w:r>
+              <w:rPr>
+                <w:color w:val="000000" w:themeColor="text1"/>
+              </w:rPr>
+              <w:t xml:space="preserve"> of </w:t>
+            </w:r>
+            <w:r>
+              <w:rPr>
+                <w:color w:val="000000" w:themeColor="text1"/>
+              </w:rPr>
+              <w:t xml:space="preserve">a selected </w:t>
+            </w:r>
+            <w:r>
+              <w:rPr>
+                <w:color w:val="000000" w:themeColor="text1"/>
+              </w:rPr>
+              <w:t>propert</w:t>
+            </w:r>
+            <w:r>
+              <w:rPr>
+                <w:color w:val="000000" w:themeColor="text1"/>
+              </w:rPr>
+              <w:t>y.</w:t>
             </w:r>
           </w:p>
         </w:tc>
@@ -4198,26 +4296,81 @@
               <w:rPr>
                 <w:color w:val="000000" w:themeColor="text1"/>
               </w:rPr>
-              <w:t>2) The user will select the period of date.</w:t>
-            </w:r>
-          </w:p>
-          <w:p>
-            <w:pPr>
-              <w:rPr>
-                <w:color w:val="000000" w:themeColor="text1"/>
-              </w:rPr>
-            </w:pPr>
-            <w:r>
-              <w:rPr>
-                <w:color w:val="000000" w:themeColor="text1"/>
-              </w:rPr>
-              <w:t>3)</w:t>
-            </w:r>
-            <w:r>
-              <w:rPr>
-                <w:color w:val="000000" w:themeColor="text1"/>
-              </w:rPr>
-              <w:t xml:space="preserve"> The system will display all comments relating to cleanliness for all properties within the selected period.</w:t>
+              <w:t>2) The user will select a property</w:t>
+            </w:r>
+          </w:p>
+          <w:p>
+            <w:pPr>
+              <w:rPr>
+                <w:color w:val="000000" w:themeColor="text1"/>
+              </w:rPr>
+            </w:pPr>
+            <w:r>
+              <w:rPr>
+                <w:color w:val="000000" w:themeColor="text1"/>
+              </w:rPr>
+              <w:t>3</w:t>
+            </w:r>
+            <w:r>
+              <w:rPr>
+                <w:color w:val="000000" w:themeColor="text1"/>
+              </w:rPr>
+              <w:t xml:space="preserve">) The user will select the </w:t>
+            </w:r>
+            <w:r>
+              <w:rPr>
+                <w:color w:val="000000" w:themeColor="text1"/>
+              </w:rPr>
+              <w:t>keywords/criteria</w:t>
+            </w:r>
+          </w:p>
+          <w:p>
+            <w:pPr>
+              <w:rPr>
+                <w:color w:val="000000" w:themeColor="text1"/>
+              </w:rPr>
+            </w:pPr>
+            <w:r>
+              <w:rPr>
+                <w:color w:val="000000" w:themeColor="text1"/>
+              </w:rPr>
+              <w:t>4</w:t>
+            </w:r>
+            <w:r>
+              <w:rPr>
+                <w:color w:val="000000" w:themeColor="text1"/>
+              </w:rPr>
+              <w:t>)</w:t>
+            </w:r>
+            <w:r>
+              <w:rPr>
+                <w:color w:val="000000" w:themeColor="text1"/>
+              </w:rPr>
+              <w:t xml:space="preserve"> The system will display all comments relating to </w:t>
+            </w:r>
+            <w:r>
+              <w:rPr>
+                <w:color w:val="000000" w:themeColor="text1"/>
+              </w:rPr>
+              <w:t>the chosen features</w:t>
+            </w:r>
+            <w:r>
+              <w:rPr>
+                <w:color w:val="000000" w:themeColor="text1"/>
+              </w:rPr>
+              <w:t xml:space="preserve"> for </w:t>
+            </w:r>
+            <w:r>
+              <w:rPr>
+                <w:color w:val="000000" w:themeColor="text1"/>
+              </w:rPr>
+              <w:t>selected property</w:t>
+            </w:r>
+            <w:r>
+              <w:rPr>
+                <w:color w:val="000000" w:themeColor="text1"/>
+              </w:rPr>
+              <w:t xml:space="preserve"> within the selected period.</w:t>
             </w:r>
           </w:p>
           <w:p>
@@ -4579,19 +4732,6 @@
               <w:rPr>
                 <w:color w:val="000000" w:themeColor="text1"/>
               </w:rPr>
-              <w:t>2) The user will select the period of date.</w:t>
-            </w:r>
-          </w:p>
-          <w:p>
-            <w:pPr>
-              <w:rPr>
-                <w:color w:val="000000" w:themeColor="text1"/>
-              </w:rPr>
-            </w:pPr>
-            <w:r>
-              <w:rPr>
-                <w:color w:val="000000" w:themeColor="text1"/>
-              </w:rPr>
               <w:t>3) The user will select a property.</w:t>
             </w:r>
           </w:p>
@@ -4605,7 +4745,31 @@
               <w:rPr>
                 <w:color w:val="000000" w:themeColor="text1"/>
               </w:rPr>
-              <w:t xml:space="preserve">3) The system will return all reviews on </w:t>
+              <w:t xml:space="preserve">3) The system will return </w:t>
+            </w:r>
+            <w:r>
+              <w:rPr>
+                <w:color w:val="000000" w:themeColor="text1"/>
+              </w:rPr>
+              <w:t>average review score and variations</w:t>
+            </w:r>
+            <w:r>
+              <w:rPr>
+                <w:color w:val="000000" w:themeColor="text1"/>
+              </w:rPr>
+              <w:t xml:space="preserve"> o</w:t>
+            </w:r>
+            <w:r>
+              <w:rPr>
+                <w:color w:val="000000" w:themeColor="text1"/>
+              </w:rPr>
+              <w:t>f</w:t>
+            </w:r>
+            <w:r>
+              <w:rPr>
+                <w:color w:val="000000" w:themeColor="text1"/>
+              </w:rPr>
+              <w:t xml:space="preserve"> </w:t>
             </w:r>
             <w:r>
               <w:rPr>
@@ -4709,14 +4873,14 @@
         </w:numPr>
         <w:ind w:left="360" w:hanging="360"/>
       </w:pPr>
-      <w:bookmarkStart w:id="7" w:name="_Toc46748630"/>
+      <w:bookmarkStart w:id="8" w:name="_Toc46748630"/>
       <w:r>
         <w:t xml:space="preserve"> </w:t>
       </w:r>
       <w:r>
         <w:t>Software Design and System Components</w:t>
       </w:r>
-      <w:bookmarkEnd w:id="7"/>
+      <w:bookmarkEnd w:id="8"/>
     </w:p>
     <w:p>
       <w:pPr>
@@ -4908,16 +5072,22 @@
         <w:rPr>
           <w:color w:val="FF0000"/>
         </w:rPr>
-        <w:t>a brief description of what it does  (1 or 2 sentences</w:t>
+        <w:t xml:space="preserve">a brief description of what it </w:t>
       </w:r>
       <w:proofErr w:type="gramStart"/>
       <w:r>
         <w:rPr>
           <w:color w:val="FF0000"/>
         </w:rPr>
-        <w:t>);</w:t>
+        <w:t>does  (</w:t>
       </w:r>
       <w:proofErr w:type="gramEnd"/>
+      <w:r>
+        <w:rPr>
+          <w:color w:val="FF0000"/>
+        </w:rPr>
+        <w:t>1 or 2 sentences);</w:t>
+      </w:r>
     </w:p>
     <w:p>
       <w:pPr>
@@ -5133,10 +5303,18 @@
           </w:tcPr>
           <w:p>
             <w:proofErr w:type="spellStart"/>
+            <w:proofErr w:type="gramStart"/>
             <w:r>
               <w:t>loadData</w:t>
             </w:r>
             <w:proofErr w:type="spellEnd"/>
+            <w:r>
+              <w:t>(</w:t>
+            </w:r>
+            <w:proofErr w:type="gramEnd"/>
+            <w:r>
+              <w:t>)</w:t>
+            </w:r>
           </w:p>
         </w:tc>
       </w:tr>
@@ -5357,10 +5535,18 @@
           </w:tcPr>
           <w:p>
             <w:proofErr w:type="spellStart"/>
+            <w:proofErr w:type="gramStart"/>
             <w:r>
               <w:t>priceReport</w:t>
             </w:r>
             <w:proofErr w:type="spellEnd"/>
+            <w:r>
+              <w:t>(</w:t>
+            </w:r>
+            <w:proofErr w:type="gramEnd"/>
+            <w:r>
+              <w:t>)</w:t>
+            </w:r>
           </w:p>
         </w:tc>
       </w:tr>
@@ -5584,10 +5770,18 @@
           </w:tcPr>
           <w:p>
             <w:proofErr w:type="spellStart"/>
+            <w:proofErr w:type="gramStart"/>
             <w:r>
               <w:t>areaFilter</w:t>
             </w:r>
             <w:proofErr w:type="spellEnd"/>
+            <w:r>
+              <w:t>(</w:t>
+            </w:r>
+            <w:proofErr w:type="gramEnd"/>
+            <w:r>
+              <w:t>)</w:t>
+            </w:r>
           </w:p>
         </w:tc>
       </w:tr>
@@ -5816,10 +6010,18 @@
           </w:tcPr>
           <w:p>
             <w:proofErr w:type="spellStart"/>
+            <w:proofErr w:type="gramStart"/>
             <w:r>
               <w:t>keywordSearch</w:t>
             </w:r>
             <w:proofErr w:type="spellEnd"/>
+            <w:r>
+              <w:t>(</w:t>
+            </w:r>
+            <w:proofErr w:type="gramEnd"/>
+            <w:r>
+              <w:t>)</w:t>
+            </w:r>
           </w:p>
         </w:tc>
       </w:tr>
@@ -6063,10 +6265,18 @@
           </w:tcPr>
           <w:p>
             <w:proofErr w:type="spellStart"/>
+            <w:proofErr w:type="gramStart"/>
             <w:r>
               <w:t>commentSearch</w:t>
             </w:r>
             <w:proofErr w:type="spellEnd"/>
+            <w:r>
+              <w:t>(</w:t>
+            </w:r>
+            <w:proofErr w:type="gramEnd"/>
+            <w:r>
+              <w:t>)</w:t>
+            </w:r>
           </w:p>
         </w:tc>
       </w:tr>
@@ -6299,10 +6509,18 @@
           </w:tcPr>
           <w:p>
             <w:proofErr w:type="spellStart"/>
+            <w:proofErr w:type="gramStart"/>
             <w:r>
               <w:t>reviewReport</w:t>
             </w:r>
             <w:proofErr w:type="spellEnd"/>
+            <w:r>
+              <w:t>(</w:t>
+            </w:r>
+            <w:proofErr w:type="gramEnd"/>
+            <w:r>
+              <w:t>)</w:t>
+            </w:r>
           </w:p>
         </w:tc>
       </w:tr>
@@ -6562,106 +6780,6 @@
         </w:rPr>
         <w:t>. For each data structure in the list the following information is provided:</w:t>
       </w:r>
-    </w:p>
-    <w:p>
-      <w:pPr>
-        <w:pStyle w:val="ListParagraph"/>
-        <w:numPr>
-          <w:ilvl w:val="0"/>
-          <w:numId w:val="4"/>
-        </w:numPr>
-        <w:spacing w:after="0" w:line="240" w:lineRule="auto"/>
-        <w:rPr>
-          <w:color w:val="FF0000"/>
-        </w:rPr>
-      </w:pPr>
-      <w:r>
-        <w:rPr>
-          <w:color w:val="FF0000"/>
-        </w:rPr>
-        <w:t xml:space="preserve">Type of structure (tree, list etc), </w:t>
-      </w:r>
-    </w:p>
-    <w:p>
-      <w:pPr>
-        <w:pStyle w:val="ListParagraph"/>
-        <w:numPr>
-          <w:ilvl w:val="0"/>
-          <w:numId w:val="4"/>
-        </w:numPr>
-        <w:spacing w:after="0" w:line="240" w:lineRule="auto"/>
-        <w:rPr>
-          <w:color w:val="FF0000"/>
-        </w:rPr>
-      </w:pPr>
-      <w:r>
-        <w:rPr>
-          <w:color w:val="FF0000"/>
-        </w:rPr>
-        <w:t xml:space="preserve">Description of where and how it is </w:t>
-      </w:r>
-      <w:proofErr w:type="gramStart"/>
-      <w:r>
-        <w:rPr>
-          <w:color w:val="FF0000"/>
-        </w:rPr>
-        <w:t>used</w:t>
-      </w:r>
-      <w:proofErr w:type="gramEnd"/>
-    </w:p>
-    <w:p>
-      <w:pPr>
-        <w:pStyle w:val="ListParagraph"/>
-        <w:numPr>
-          <w:ilvl w:val="0"/>
-          <w:numId w:val="4"/>
-        </w:numPr>
-        <w:spacing w:after="0" w:line="240" w:lineRule="auto"/>
-        <w:rPr>
-          <w:color w:val="FF0000"/>
-        </w:rPr>
-      </w:pPr>
-      <w:r>
-        <w:rPr>
-          <w:color w:val="FF0000"/>
-        </w:rPr>
-        <w:t xml:space="preserve">List of data members, and what each one is for </w:t>
-      </w:r>
-      <w:proofErr w:type="gramStart"/>
-      <w:r>
-        <w:rPr>
-          <w:color w:val="FF0000"/>
-        </w:rPr>
-        <w:t>do</w:t>
-      </w:r>
-      <w:proofErr w:type="gramEnd"/>
-    </w:p>
-    <w:p>
-      <w:pPr>
-        <w:pStyle w:val="ListParagraph"/>
-        <w:numPr>
-          <w:ilvl w:val="0"/>
-          <w:numId w:val="4"/>
-        </w:numPr>
-        <w:spacing w:after="0" w:line="240" w:lineRule="auto"/>
-        <w:rPr>
-          <w:color w:val="FF0000"/>
-        </w:rPr>
-      </w:pPr>
-      <w:r>
-        <w:rPr>
-          <w:color w:val="FF0000"/>
-        </w:rPr>
-        <w:t xml:space="preserve">List of functions that use </w:t>
-      </w:r>
-      <w:proofErr w:type="gramStart"/>
-      <w:r>
-        <w:rPr>
-          <w:color w:val="FF0000"/>
-        </w:rPr>
-        <w:t>it</w:t>
-      </w:r>
-      <w:proofErr w:type="gramEnd"/>
     </w:p>
     <w:p>
       <w:pPr>
@@ -6709,11 +6827,9 @@
             <w:tcW w:w="5901" w:type="dxa"/>
           </w:tcPr>
           <w:p>
-            <w:proofErr w:type="spellStart"/>
-            <w:r>
-              <w:t>DataFrame</w:t>
-            </w:r>
-            <w:proofErr w:type="spellEnd"/>
+            <w:r>
+              <w:t>Arrays</w:t>
+            </w:r>
           </w:p>
         </w:tc>
       </w:tr>
@@ -6742,7 +6858,48 @@
           <w:tcPr>
             <w:tcW w:w="5901" w:type="dxa"/>
           </w:tcPr>
-          <w:p/>
+          <w:p>
+            <w:r>
+              <w:t xml:space="preserve">Arrays are extracted from the main </w:t>
+            </w:r>
+            <w:proofErr w:type="spellStart"/>
+            <w:r>
+              <w:t>DataFrame</w:t>
+            </w:r>
+            <w:proofErr w:type="spellEnd"/>
+            <w:r>
+              <w:t xml:space="preserve"> – a two dimensional </w:t>
+            </w:r>
+            <w:proofErr w:type="spellStart"/>
+            <w:r>
+              <w:t>labeled</w:t>
+            </w:r>
+            <w:proofErr w:type="spellEnd"/>
+            <w:r>
+              <w:t xml:space="preserve"> data structures that can hold </w:t>
+            </w:r>
+            <w:proofErr w:type="gramStart"/>
+            <w:r>
+              <w:t>multiple  series</w:t>
+            </w:r>
+            <w:proofErr w:type="gramEnd"/>
+            <w:r>
+              <w:t>. They can be accessed using both integer and index positions.</w:t>
+            </w:r>
+          </w:p>
+          <w:p>
+            <w:r>
+              <w:t xml:space="preserve">With </w:t>
+            </w:r>
+            <w:proofErr w:type="spellStart"/>
+            <w:r>
+              <w:t>theses</w:t>
+            </w:r>
+            <w:proofErr w:type="spellEnd"/>
+            <w:r>
+              <w:t xml:space="preserve"> extracted arrays, users can perform various opera</w:t>
+            </w:r>
+          </w:p>
         </w:tc>
       </w:tr>
       <w:tr>
@@ -6803,7 +6960,23 @@
               </w:numPr>
             </w:pPr>
             <w:r>
-              <w:t>Row index: a list of integers (row numbers)  / strings (propertyID)</w:t>
+              <w:t xml:space="preserve">Row index: a list of integers (row </w:t>
+            </w:r>
+            <w:proofErr w:type="gramStart"/>
+            <w:r>
+              <w:t>numbers)  /</w:t>
+            </w:r>
+            <w:proofErr w:type="gramEnd"/>
+            <w:r>
+              <w:t xml:space="preserve"> strings (</w:t>
+            </w:r>
+            <w:proofErr w:type="spellStart"/>
+            <w:r>
+              <w:t>propertyID</w:t>
+            </w:r>
+            <w:proofErr w:type="spellEnd"/>
+            <w:r>
+              <w:t>)</w:t>
             </w:r>
           </w:p>
           <w:p>
@@ -6826,18 +6999,10 @@
             <w:proofErr w:type="gramEnd"/>
           </w:p>
           <w:p>
-            <w:pPr>
-              <w:pStyle w:val="ListParagraph"/>
-              <w:numPr>
-                <w:ilvl w:val="0"/>
-                <w:numId w:val="22"/>
-              </w:numPr>
-            </w:pPr>
-            <w:r>
-              <w:t xml:space="preserve">Series of data: </w:t>
-            </w:r>
-          </w:p>
-          <w:p/>
+            <w:r>
+              <w:t>Both column index and row index can be used to extract matching arrays and combine with different conditions (mathematical calculations and comparisons, filtering, key words)</w:t>
+            </w:r>
+          </w:p>
         </w:tc>
       </w:tr>
       <w:tr>
@@ -6857,14 +7022,7 @@
                 <w:b/>
                 <w:bCs/>
               </w:rPr>
-              <w:t>Used f</w:t>
-            </w:r>
-            <w:r>
-              <w:rPr>
-                <w:b/>
-                <w:bCs/>
-              </w:rPr>
-              <w:t xml:space="preserve">unctions </w:t>
+              <w:t xml:space="preserve">Used functions </w:t>
             </w:r>
           </w:p>
         </w:tc>
@@ -6872,175 +7030,16 @@
           <w:tcPr>
             <w:tcW w:w="5901" w:type="dxa"/>
           </w:tcPr>
-          <w:p/>
+          <w:p>
+            <w:r>
+              <w:t>All main functions</w:t>
+            </w:r>
+          </w:p>
         </w:tc>
       </w:tr>
     </w:tbl>
     <w:p>
       <w:pPr>
-        <w:spacing w:after="0" w:line="240" w:lineRule="auto"/>
-        <w:ind w:left="360"/>
-        <w:rPr>
-          <w:color w:val="FF0000"/>
-        </w:rPr>
-      </w:pPr>
-    </w:p>
-    <w:p>
-      <w:pPr>
-        <w:spacing w:after="0" w:line="240" w:lineRule="auto"/>
-        <w:ind w:left="360"/>
-        <w:rPr>
-          <w:color w:val="FF0000"/>
-        </w:rPr>
-      </w:pPr>
-    </w:p>
-    <w:tbl>
-      <w:tblPr>
-        <w:tblStyle w:val="TableGrid"/>
-        <w:tblW w:w="0" w:type="auto"/>
-        <w:tblInd w:w="360" w:type="dxa"/>
-        <w:tblLook w:val="04A0" w:firstRow="1" w:lastRow="0" w:firstColumn="1" w:lastColumn="0" w:noHBand="0" w:noVBand="1"/>
-      </w:tblPr>
-      <w:tblGrid>
-        <w:gridCol w:w="2755"/>
-        <w:gridCol w:w="5901"/>
-      </w:tblGrid>
-      <w:tr>
-        <w:tc>
-          <w:tcPr>
-            <w:tcW w:w="2755" w:type="dxa"/>
-          </w:tcPr>
-          <w:p>
-            <w:pPr>
-              <w:rPr>
-                <w:b/>
-                <w:bCs/>
-              </w:rPr>
-            </w:pPr>
-            <w:r>
-              <w:rPr>
-                <w:b/>
-                <w:bCs/>
-              </w:rPr>
-              <w:t>Types</w:t>
-            </w:r>
-          </w:p>
-        </w:tc>
-        <w:tc>
-          <w:tcPr>
-            <w:tcW w:w="5901" w:type="dxa"/>
-          </w:tcPr>
-          <w:p/>
-        </w:tc>
-      </w:tr>
-      <w:tr>
-        <w:tc>
-          <w:tcPr>
-            <w:tcW w:w="2755" w:type="dxa"/>
-          </w:tcPr>
-          <w:p>
-            <w:pPr>
-              <w:rPr>
-                <w:b/>
-                <w:bCs/>
-              </w:rPr>
-            </w:pPr>
-            <w:r>
-              <w:rPr>
-                <w:b/>
-                <w:bCs/>
-              </w:rPr>
-              <w:t>Description</w:t>
-            </w:r>
-          </w:p>
-        </w:tc>
-        <w:tc>
-          <w:tcPr>
-            <w:tcW w:w="5901" w:type="dxa"/>
-          </w:tcPr>
-          <w:p/>
-        </w:tc>
-      </w:tr>
-      <w:tr>
-        <w:tc>
-          <w:tcPr>
-            <w:tcW w:w="2755" w:type="dxa"/>
-          </w:tcPr>
-          <w:p>
-            <w:pPr>
-              <w:rPr>
-                <w:b/>
-                <w:bCs/>
-              </w:rPr>
-            </w:pPr>
-            <w:r>
-              <w:rPr>
-                <w:b/>
-                <w:bCs/>
-              </w:rPr>
-              <w:t>Data members</w:t>
-            </w:r>
-          </w:p>
-        </w:tc>
-        <w:tc>
-          <w:tcPr>
-            <w:tcW w:w="5901" w:type="dxa"/>
-          </w:tcPr>
-          <w:p/>
-        </w:tc>
-      </w:tr>
-      <w:tr>
-        <w:tc>
-          <w:tcPr>
-            <w:tcW w:w="2755" w:type="dxa"/>
-          </w:tcPr>
-          <w:p>
-            <w:pPr>
-              <w:rPr>
-                <w:b/>
-                <w:bCs/>
-              </w:rPr>
-            </w:pPr>
-            <w:r>
-              <w:rPr>
-                <w:b/>
-                <w:bCs/>
-              </w:rPr>
-              <w:lastRenderedPageBreak/>
-              <w:t xml:space="preserve">Used functions </w:t>
-            </w:r>
-          </w:p>
-        </w:tc>
-        <w:tc>
-          <w:tcPr>
-            <w:tcW w:w="5901" w:type="dxa"/>
-          </w:tcPr>
-          <w:p/>
-        </w:tc>
-      </w:tr>
-    </w:tbl>
-    <w:p>
-      <w:pPr>
-        <w:spacing w:after="0" w:line="240" w:lineRule="auto"/>
-        <w:ind w:left="360"/>
-        <w:rPr>
-          <w:color w:val="FF0000"/>
-        </w:rPr>
-      </w:pPr>
-    </w:p>
-    <w:p>
-      <w:pPr>
-        <w:spacing w:after="0" w:line="240" w:lineRule="auto"/>
-        <w:ind w:left="360"/>
-        <w:rPr>
-          <w:color w:val="FF0000"/>
-        </w:rPr>
-      </w:pPr>
-    </w:p>
-    <w:p>
-      <w:pPr>
-        <w:pStyle w:val="ListParagraph"/>
-        <w:ind w:left="1080"/>
         <w:rPr>
           <w:color w:val="FF0000"/>
         </w:rPr>
@@ -7056,72 +7055,608 @@
         <w:ind w:left="2160"/>
       </w:pPr>
       <w:r>
+        <w:lastRenderedPageBreak/>
         <w:t>Detailed Design</w:t>
       </w:r>
     </w:p>
     <w:p>
       <w:pPr>
-        <w:rPr>
-          <w:color w:val="FF0000"/>
-        </w:rPr>
-      </w:pPr>
-      <w:r>
-        <w:rPr>
-          <w:color w:val="FF0000"/>
-        </w:rPr>
-        <w:t xml:space="preserve">Pseudocode for all non-standard / </w:t>
-      </w:r>
-      <w:r>
-        <w:rPr>
-          <w:color w:val="FF0000"/>
-        </w:rPr>
-        <w:t>non-trivial algorithms that operate on data</w:t>
-      </w:r>
-      <w:r>
-        <w:rPr>
-          <w:color w:val="FF0000"/>
-        </w:rPr>
+        <w:pStyle w:val="ListParagraph"/>
+        <w:numPr>
+          <w:ilvl w:val="0"/>
+          <w:numId w:val="22"/>
+        </w:numPr>
+      </w:pPr>
+      <w:proofErr w:type="spellStart"/>
+      <w:proofErr w:type="gramStart"/>
+      <w:r>
+        <w:t>loadData</w:t>
+      </w:r>
+      <w:proofErr w:type="spellEnd"/>
+      <w:r>
+        <w:t>(</w:t>
+      </w:r>
+      <w:proofErr w:type="gramEnd"/>
+      <w:r>
+        <w:t>)</w:t>
+      </w:r>
+    </w:p>
+    <w:p>
+      <w:pPr>
+        <w:pStyle w:val="ListParagraph"/>
+      </w:pPr>
+      <w:r>
+        <w:t xml:space="preserve">Create a </w:t>
+      </w:r>
+      <w:proofErr w:type="spellStart"/>
+      <w:r>
+        <w:t>DataFrame</w:t>
+      </w:r>
+      <w:proofErr w:type="spellEnd"/>
+      <w:r>
+        <w:t xml:space="preserve"> variable “</w:t>
+      </w:r>
+      <w:proofErr w:type="spellStart"/>
+      <w:r>
+        <w:t>df</w:t>
+      </w:r>
+      <w:proofErr w:type="spellEnd"/>
+      <w:r>
+        <w:t xml:space="preserve">” to hold the </w:t>
+      </w:r>
+      <w:proofErr w:type="gramStart"/>
+      <w:r>
+        <w:t>data</w:t>
+      </w:r>
+      <w:proofErr w:type="gramEnd"/>
+    </w:p>
+    <w:p>
+      <w:pPr>
+        <w:pStyle w:val="ListParagraph"/>
+      </w:pPr>
+      <w:r>
+        <w:t xml:space="preserve">Insert a file path of the CSV </w:t>
+      </w:r>
+      <w:proofErr w:type="gramStart"/>
+      <w:r>
+        <w:t>file</w:t>
+      </w:r>
+      <w:proofErr w:type="gramEnd"/>
+      <w:r>
         <w:t xml:space="preserve"> </w:t>
       </w:r>
+    </w:p>
+    <w:p>
+      <w:pPr>
+        <w:pStyle w:val="ListParagraph"/>
+      </w:pPr>
+      <w:r>
+        <w:t xml:space="preserve">Read the CSV </w:t>
+      </w:r>
       <w:proofErr w:type="gramStart"/>
       <w:r>
-        <w:rPr>
-          <w:color w:val="FF0000"/>
-        </w:rPr>
-        <w:t>structures</w:t>
+        <w:t>file</w:t>
       </w:r>
       <w:proofErr w:type="gramEnd"/>
     </w:p>
     <w:p>
       <w:pPr>
-        <w:rPr>
-          <w:color w:val="FF0000"/>
-        </w:rPr>
-      </w:pPr>
-    </w:p>
-    <w:p>
-      <w:pPr>
-        <w:rPr>
-          <w:color w:val="FF0000"/>
-        </w:rPr>
-      </w:pPr>
-    </w:p>
-    <w:p>
+        <w:pStyle w:val="ListParagraph"/>
+      </w:pPr>
+      <w:r>
+        <w:t>Call variable “</w:t>
+      </w:r>
       <w:proofErr w:type="spellStart"/>
       <w:r>
-        <w:t>Commenst</w:t>
+        <w:t>df</w:t>
       </w:r>
       <w:proofErr w:type="spellEnd"/>
       <w:r>
-        <w:t xml:space="preserve"> of data  = </w:t>
+        <w:t xml:space="preserve">” to retrieve the </w:t>
       </w:r>
       <w:proofErr w:type="spellStart"/>
-      <w:r>
-        <w:t>E.g</w:t>
+      <w:proofErr w:type="gramStart"/>
+      <w:r>
+        <w:t>DataFrame</w:t>
       </w:r>
       <w:proofErr w:type="spellEnd"/>
-      <w:r>
-        <w:t xml:space="preserve"> get data</w:t>
+      <w:proofErr w:type="gramEnd"/>
+    </w:p>
+    <w:p>
+      <w:pPr>
+        <w:pStyle w:val="ListParagraph"/>
+      </w:pPr>
+    </w:p>
+    <w:p>
+      <w:pPr>
+        <w:pStyle w:val="ListParagraph"/>
+        <w:numPr>
+          <w:ilvl w:val="0"/>
+          <w:numId w:val="22"/>
+        </w:numPr>
+      </w:pPr>
+      <w:proofErr w:type="spellStart"/>
+      <w:proofErr w:type="gramStart"/>
+      <w:r>
+        <w:t>areaFilter</w:t>
+      </w:r>
+      <w:proofErr w:type="spellEnd"/>
+      <w:r>
+        <w:t>(</w:t>
+      </w:r>
+      <w:proofErr w:type="gramEnd"/>
+      <w:r>
+        <w:t>)</w:t>
+      </w:r>
+    </w:p>
+    <w:p>
+      <w:pPr>
+        <w:pStyle w:val="ListParagraph"/>
+      </w:pPr>
+      <w:r>
+        <w:t xml:space="preserve">Insert the starting </w:t>
+      </w:r>
+      <w:proofErr w:type="gramStart"/>
+      <w:r>
+        <w:t>date</w:t>
+      </w:r>
+      <w:proofErr w:type="gramEnd"/>
+    </w:p>
+    <w:p>
+      <w:pPr>
+        <w:pStyle w:val="ListParagraph"/>
+      </w:pPr>
+      <w:r>
+        <w:t xml:space="preserve">Insert the ending </w:t>
+      </w:r>
+      <w:proofErr w:type="gramStart"/>
+      <w:r>
+        <w:t>date</w:t>
+      </w:r>
+      <w:proofErr w:type="gramEnd"/>
+    </w:p>
+    <w:p>
+      <w:pPr>
+        <w:pStyle w:val="ListParagraph"/>
+      </w:pPr>
+      <w:r>
+        <w:t xml:space="preserve">Insert the suburb </w:t>
+      </w:r>
+      <w:proofErr w:type="gramStart"/>
+      <w:r>
+        <w:t>name</w:t>
+      </w:r>
+      <w:proofErr w:type="gramEnd"/>
+    </w:p>
+    <w:p>
+      <w:pPr>
+        <w:pStyle w:val="ListParagraph"/>
+      </w:pPr>
+      <w:r>
+        <w:t xml:space="preserve">For each row of </w:t>
+      </w:r>
+      <w:proofErr w:type="spellStart"/>
+      <w:r>
+        <w:t>df</w:t>
+      </w:r>
+      <w:proofErr w:type="spellEnd"/>
+      <w:r>
+        <w:t>:</w:t>
+      </w:r>
+    </w:p>
+    <w:p>
+      <w:pPr>
+        <w:pStyle w:val="ListParagraph"/>
+      </w:pPr>
+      <w:r>
+        <w:tab/>
+        <w:t>If the starting date &lt;= available date &lt;= ending date:</w:t>
+      </w:r>
+    </w:p>
+    <w:p>
+      <w:pPr>
+        <w:pStyle w:val="ListParagraph"/>
+      </w:pPr>
+      <w:r>
+        <w:tab/>
+      </w:r>
+      <w:r>
+        <w:tab/>
+        <w:t>If the suburb name matches the specified one:</w:t>
+      </w:r>
+    </w:p>
+    <w:p>
+      <w:pPr>
+        <w:pStyle w:val="ListParagraph"/>
+      </w:pPr>
+      <w:r>
+        <w:tab/>
+      </w:r>
+      <w:r>
+        <w:tab/>
+      </w:r>
+      <w:r>
+        <w:tab/>
+        <w:t>Print row</w:t>
+      </w:r>
+    </w:p>
+    <w:p>
+      <w:pPr>
+        <w:pStyle w:val="ListParagraph"/>
+      </w:pPr>
+    </w:p>
+    <w:p>
+      <w:pPr>
+        <w:pStyle w:val="ListParagraph"/>
+        <w:numPr>
+          <w:ilvl w:val="0"/>
+          <w:numId w:val="22"/>
+        </w:numPr>
+      </w:pPr>
+      <w:proofErr w:type="spellStart"/>
+      <w:proofErr w:type="gramStart"/>
+      <w:r>
+        <w:t>priceReport</w:t>
+      </w:r>
+      <w:proofErr w:type="spellEnd"/>
+      <w:r>
+        <w:t>(</w:t>
+      </w:r>
+      <w:proofErr w:type="gramEnd"/>
+      <w:r>
+        <w:t>)</w:t>
+      </w:r>
+    </w:p>
+    <w:p>
+      <w:pPr>
+        <w:pStyle w:val="ListParagraph"/>
+      </w:pPr>
+      <w:r>
+        <w:t xml:space="preserve">Insert the starting </w:t>
+      </w:r>
+      <w:proofErr w:type="gramStart"/>
+      <w:r>
+        <w:t>date</w:t>
+      </w:r>
+      <w:proofErr w:type="gramEnd"/>
+    </w:p>
+    <w:p>
+      <w:pPr>
+        <w:pStyle w:val="ListParagraph"/>
+      </w:pPr>
+      <w:r>
+        <w:t xml:space="preserve">Insert the ending </w:t>
+      </w:r>
+      <w:proofErr w:type="gramStart"/>
+      <w:r>
+        <w:t>date</w:t>
+      </w:r>
+      <w:proofErr w:type="gramEnd"/>
+    </w:p>
+    <w:p>
+      <w:pPr>
+        <w:pStyle w:val="ListParagraph"/>
+      </w:pPr>
+      <w:r>
+        <w:t xml:space="preserve">Retrieve the price of the property available between starting date and ending </w:t>
+      </w:r>
+      <w:proofErr w:type="gramStart"/>
+      <w:r>
+        <w:t>date</w:t>
+      </w:r>
+      <w:proofErr w:type="gramEnd"/>
+    </w:p>
+    <w:p>
+      <w:pPr>
+        <w:pStyle w:val="ListParagraph"/>
+      </w:pPr>
+      <w:r>
+        <w:t xml:space="preserve">Draw a scatter plot based on retrieved </w:t>
+      </w:r>
+      <w:proofErr w:type="gramStart"/>
+      <w:r>
+        <w:t>data</w:t>
+      </w:r>
+      <w:proofErr w:type="gramEnd"/>
+    </w:p>
+    <w:p>
+      <w:pPr>
+        <w:pStyle w:val="ListParagraph"/>
+      </w:pPr>
+    </w:p>
+    <w:p>
+      <w:pPr>
+        <w:pStyle w:val="ListParagraph"/>
+        <w:numPr>
+          <w:ilvl w:val="0"/>
+          <w:numId w:val="22"/>
+        </w:numPr>
+      </w:pPr>
+      <w:proofErr w:type="spellStart"/>
+      <w:proofErr w:type="gramStart"/>
+      <w:r>
+        <w:t>keywordSearch</w:t>
+      </w:r>
+      <w:proofErr w:type="spellEnd"/>
+      <w:r>
+        <w:t>(</w:t>
+      </w:r>
+      <w:proofErr w:type="gramEnd"/>
+      <w:r>
+        <w:t>)</w:t>
+      </w:r>
+    </w:p>
+    <w:p>
+      <w:pPr>
+        <w:pStyle w:val="ListParagraph"/>
+      </w:pPr>
+      <w:r>
+        <w:t xml:space="preserve">Insert the </w:t>
+      </w:r>
+      <w:proofErr w:type="gramStart"/>
+      <w:r>
+        <w:t>keyword</w:t>
+      </w:r>
+      <w:proofErr w:type="gramEnd"/>
+    </w:p>
+    <w:p>
+      <w:pPr>
+        <w:pStyle w:val="ListParagraph"/>
+      </w:pPr>
+      <w:r>
+        <w:t xml:space="preserve">For each row of </w:t>
+      </w:r>
+      <w:proofErr w:type="spellStart"/>
+      <w:r>
+        <w:t>df</w:t>
+      </w:r>
+      <w:proofErr w:type="spellEnd"/>
+      <w:r>
+        <w:t>:</w:t>
+      </w:r>
+    </w:p>
+    <w:p>
+      <w:pPr>
+        <w:pStyle w:val="ListParagraph"/>
+      </w:pPr>
+      <w:r>
+        <w:tab/>
+        <w:t xml:space="preserve">If the </w:t>
+      </w:r>
+      <w:proofErr w:type="spellStart"/>
+      <w:r>
+        <w:t>df</w:t>
+      </w:r>
+      <w:proofErr w:type="spellEnd"/>
+      <w:r>
+        <w:t xml:space="preserve">[‘summary’] or </w:t>
+      </w:r>
+      <w:proofErr w:type="spellStart"/>
+      <w:r>
+        <w:t>df</w:t>
+      </w:r>
+      <w:proofErr w:type="spellEnd"/>
+      <w:r>
+        <w:t xml:space="preserve">[‘space’] or </w:t>
+      </w:r>
+      <w:proofErr w:type="spellStart"/>
+      <w:r>
+        <w:t>df</w:t>
+      </w:r>
+      <w:proofErr w:type="spellEnd"/>
+      <w:r>
+        <w:t>[‘description’] contains the keyword:</w:t>
+      </w:r>
+    </w:p>
+    <w:p>
+      <w:pPr>
+        <w:pStyle w:val="ListParagraph"/>
+      </w:pPr>
+      <w:r>
+        <w:tab/>
+      </w:r>
+      <w:r>
+        <w:tab/>
+        <w:t>Print row</w:t>
+      </w:r>
+    </w:p>
+    <w:p>
+      <w:pPr>
+        <w:pStyle w:val="ListParagraph"/>
+      </w:pPr>
+    </w:p>
+    <w:p>
+      <w:pPr>
+        <w:pStyle w:val="ListParagraph"/>
+        <w:numPr>
+          <w:ilvl w:val="0"/>
+          <w:numId w:val="22"/>
+        </w:numPr>
+      </w:pPr>
+      <w:proofErr w:type="spellStart"/>
+      <w:proofErr w:type="gramStart"/>
+      <w:r>
+        <w:t>commentSearch</w:t>
+      </w:r>
+      <w:proofErr w:type="spellEnd"/>
+      <w:r>
+        <w:t>(</w:t>
+      </w:r>
+      <w:proofErr w:type="gramEnd"/>
+      <w:r>
+        <w:t>)</w:t>
+      </w:r>
+    </w:p>
+    <w:p>
+      <w:pPr>
+        <w:pStyle w:val="ListParagraph"/>
+      </w:pPr>
+      <w:r>
+        <w:t xml:space="preserve">Insert the </w:t>
+      </w:r>
+      <w:proofErr w:type="spellStart"/>
+      <w:proofErr w:type="gramStart"/>
+      <w:r>
+        <w:t>propertyID</w:t>
+      </w:r>
+      <w:proofErr w:type="spellEnd"/>
+      <w:proofErr w:type="gramEnd"/>
+    </w:p>
+    <w:p>
+      <w:pPr>
+        <w:pStyle w:val="ListParagraph"/>
+      </w:pPr>
+      <w:r>
+        <w:t xml:space="preserve">Insert the </w:t>
+      </w:r>
+      <w:proofErr w:type="gramStart"/>
+      <w:r>
+        <w:t>keyword</w:t>
+      </w:r>
+      <w:proofErr w:type="gramEnd"/>
+    </w:p>
+    <w:p>
+      <w:pPr>
+        <w:pStyle w:val="ListParagraph"/>
+      </w:pPr>
+      <w:r>
+        <w:t xml:space="preserve">For each row of </w:t>
+      </w:r>
+      <w:proofErr w:type="spellStart"/>
+      <w:r>
+        <w:t>df</w:t>
+      </w:r>
+      <w:proofErr w:type="spellEnd"/>
+      <w:r>
+        <w:t>:</w:t>
+      </w:r>
+    </w:p>
+    <w:p>
+      <w:pPr>
+        <w:pStyle w:val="ListParagraph"/>
+      </w:pPr>
+      <w:r>
+        <w:tab/>
+        <w:t xml:space="preserve">If the </w:t>
+      </w:r>
+      <w:proofErr w:type="spellStart"/>
+      <w:r>
+        <w:t>propertyID</w:t>
+      </w:r>
+      <w:proofErr w:type="spellEnd"/>
+      <w:r>
+        <w:t xml:space="preserve"> matches the specified one:</w:t>
+      </w:r>
+    </w:p>
+    <w:p>
+      <w:pPr>
+        <w:pStyle w:val="ListParagraph"/>
+      </w:pPr>
+      <w:r>
+        <w:tab/>
+      </w:r>
+      <w:r>
+        <w:tab/>
+        <w:t xml:space="preserve">If the </w:t>
+      </w:r>
+      <w:proofErr w:type="spellStart"/>
+      <w:r>
+        <w:t>df</w:t>
+      </w:r>
+      <w:proofErr w:type="spellEnd"/>
+      <w:r>
+        <w:t>[‘comments’] contains the keyword:</w:t>
+      </w:r>
+    </w:p>
+    <w:p>
+      <w:pPr>
+        <w:pStyle w:val="ListParagraph"/>
+      </w:pPr>
+      <w:r>
+        <w:tab/>
+      </w:r>
+      <w:r>
+        <w:tab/>
+      </w:r>
+      <w:r>
+        <w:tab/>
+        <w:t>Print comment</w:t>
+      </w:r>
+    </w:p>
+    <w:p>
+      <w:pPr>
+        <w:pStyle w:val="ListParagraph"/>
+      </w:pPr>
+    </w:p>
+    <w:p>
+      <w:pPr>
+        <w:pStyle w:val="ListParagraph"/>
+        <w:numPr>
+          <w:ilvl w:val="0"/>
+          <w:numId w:val="22"/>
+        </w:numPr>
+      </w:pPr>
+      <w:proofErr w:type="spellStart"/>
+      <w:proofErr w:type="gramStart"/>
+      <w:r>
+        <w:t>reviewScore</w:t>
+      </w:r>
+      <w:proofErr w:type="spellEnd"/>
+      <w:r>
+        <w:t>(</w:t>
+      </w:r>
+      <w:proofErr w:type="gramEnd"/>
+      <w:r>
+        <w:t>)</w:t>
+      </w:r>
+    </w:p>
+    <w:p>
+      <w:pPr>
+        <w:pStyle w:val="ListParagraph"/>
+      </w:pPr>
+      <w:r>
+        <w:t xml:space="preserve">Insert the </w:t>
+      </w:r>
+      <w:proofErr w:type="spellStart"/>
+      <w:proofErr w:type="gramStart"/>
+      <w:r>
+        <w:t>propertyID</w:t>
+      </w:r>
+      <w:proofErr w:type="spellEnd"/>
+      <w:proofErr w:type="gramEnd"/>
+    </w:p>
+    <w:p>
+      <w:pPr>
+        <w:pStyle w:val="ListParagraph"/>
+      </w:pPr>
+      <w:r>
+        <w:t xml:space="preserve">Retrieve all the review scores of the </w:t>
+      </w:r>
+      <w:proofErr w:type="gramStart"/>
+      <w:r>
+        <w:t>property</w:t>
+      </w:r>
+      <w:proofErr w:type="gramEnd"/>
+    </w:p>
+    <w:p>
+      <w:pPr>
+        <w:pStyle w:val="ListParagraph"/>
+      </w:pPr>
+      <w:r>
+        <w:t xml:space="preserve">Calculate and print the mean value of the review </w:t>
+      </w:r>
+      <w:proofErr w:type="gramStart"/>
+      <w:r>
+        <w:t>score</w:t>
+      </w:r>
+      <w:proofErr w:type="gramEnd"/>
+    </w:p>
+    <w:p>
+      <w:pPr>
+        <w:pStyle w:val="ListParagraph"/>
+      </w:pPr>
+      <w:r>
+        <w:t>Draw a horizontal bar chart based on the value of each review score</w:t>
       </w:r>
       <w:r>
         <w:br w:type="page"/>
@@ -7136,12 +7671,12 @@
         </w:numPr>
         <w:ind w:left="360" w:hanging="360"/>
       </w:pPr>
-      <w:bookmarkStart w:id="8" w:name="_Toc46748633"/>
+      <w:bookmarkStart w:id="9" w:name="_Toc46748633"/>
       <w:r>
         <w:lastRenderedPageBreak/>
         <w:t>User Interface Design</w:t>
       </w:r>
-      <w:bookmarkEnd w:id="8"/>
+      <w:bookmarkEnd w:id="9"/>
     </w:p>
     <w:p>
       <w:pPr>
@@ -7318,10 +7853,7 @@
         <w:jc w:val="both"/>
       </w:pPr>
       <w:r>
-        <w:t>T</w:t>
-      </w:r>
-      <w:r>
-        <w:t>he diagram</w:t>
+        <w:t>The diagram</w:t>
       </w:r>
       <w:r>
         <w:t xml:space="preserve"> above</w:t>
@@ -7682,10 +8214,10 @@
           <w:color w:val="FF0000"/>
         </w:rPr>
         <w:drawing>
-          <wp:inline distT="0" distB="0" distL="0" distR="0" wp14:anchorId="7744E5B2" wp14:editId="67035871">
-            <wp:extent cx="5731510" cy="3567430"/>
-            <wp:effectExtent l="0" t="0" r="0" b="1270"/>
-            <wp:docPr id="1488806472" name="Picture 4"/>
+          <wp:inline distT="0" distB="0" distL="0" distR="0" wp14:anchorId="239BC92C" wp14:editId="0AF2C1DA">
+            <wp:extent cx="5731510" cy="3530600"/>
+            <wp:effectExtent l="0" t="0" r="2540" b="0"/>
+            <wp:docPr id="716070466" name="Picture 1" descr="A screenshot of a computer&#10;&#10;Description automatically generated"/>
             <wp:cNvGraphicFramePr>
               <a:graphicFrameLocks xmlns:a="http://schemas.openxmlformats.org/drawingml/2006/main" noChangeAspect="1"/>
             </wp:cNvGraphicFramePr>
@@ -7693,7 +8225,7 @@
               <a:graphicData uri="http://schemas.openxmlformats.org/drawingml/2006/picture">
                 <pic:pic xmlns:pic="http://schemas.openxmlformats.org/drawingml/2006/picture">
                   <pic:nvPicPr>
-                    <pic:cNvPr id="1488806472" name="Picture 1488806472"/>
+                    <pic:cNvPr id="716070466" name="Picture 1" descr="A screenshot of a computer&#10;&#10;Description automatically generated"/>
                     <pic:cNvPicPr/>
                   </pic:nvPicPr>
                   <pic:blipFill>
@@ -7711,7 +8243,7 @@
                   <pic:spPr>
                     <a:xfrm>
                       <a:off x="0" y="0"/>
-                      <a:ext cx="5731510" cy="3567430"/>
+                      <a:ext cx="5731510" cy="3530600"/>
                     </a:xfrm>
                     <a:prstGeom prst="rect">
                       <a:avLst/>
@@ -7759,35 +8291,7 @@
           <w:rFonts w:cstheme="minorHAnsi"/>
           <w:lang w:val="en-GB"/>
         </w:rPr>
-        <w:t xml:space="preserve">Menu </w:t>
-      </w:r>
-      <w:r>
-        <w:rPr>
-          <w:rFonts w:cstheme="minorHAnsi"/>
-          <w:lang w:val="en-GB"/>
-        </w:rPr>
-        <w:t>B</w:t>
-      </w:r>
-      <w:r>
-        <w:rPr>
-          <w:rFonts w:cstheme="minorHAnsi"/>
-          <w:lang w:val="en-GB"/>
-        </w:rPr>
-        <w:t xml:space="preserve">’ and is the </w:t>
-      </w:r>
-      <w:r>
-        <w:rPr>
-          <w:rFonts w:cstheme="minorHAnsi"/>
-          <w:lang w:val="en-GB"/>
-        </w:rPr>
-        <w:t>Reviews and Comments webpage</w:t>
-      </w:r>
-      <w:r>
-        <w:rPr>
-          <w:rFonts w:cstheme="minorHAnsi"/>
-          <w:lang w:val="en-GB"/>
-        </w:rPr>
-        <w:t xml:space="preserve">. This section allows users to input </w:t>
+        <w:t xml:space="preserve">Menu B’ and is the Reviews and Comments webpage. This section allows users to input </w:t>
       </w:r>
       <w:r>
         <w:rPr>
@@ -11149,7 +11653,6 @@
   <w:style w:type="character" w:default="1" w:styleId="DefaultParagraphFont">
     <w:name w:val="Default Paragraph Font"/>
     <w:uiPriority w:val="1"/>
-    <w:semiHidden/>
     <w:unhideWhenUsed/>
   </w:style>
   <w:style w:type="table" w:default="1" w:styleId="TableNormal">

</xml_diff>

<commit_message>
Edited structural hierarchy and user interface design
</commit_message>
<xml_diff>
--- a/Software Design Document.docx
+++ b/Software Design Document.docx
@@ -1904,18 +1904,10 @@
               <w:t>The user</w:t>
             </w:r>
             <w:r>
-              <w:t xml:space="preserve">s </w:t>
-            </w:r>
-            <w:proofErr w:type="gramStart"/>
-            <w:r>
-              <w:t>are</w:t>
-            </w:r>
-            <w:r>
-              <w:t xml:space="preserve"> able to</w:t>
-            </w:r>
-            <w:proofErr w:type="gramEnd"/>
-            <w:r>
-              <w:t xml:space="preserve"> input the location of stay within their selected period date.</w:t>
+              <w:t>s are</w:t>
+            </w:r>
+            <w:r>
+              <w:t xml:space="preserve"> able to input the location of stay within their selected period date.</w:t>
             </w:r>
           </w:p>
           <w:p>
@@ -1955,18 +1947,10 @@
               <w:t>The user</w:t>
             </w:r>
             <w:r>
-              <w:t xml:space="preserve">s </w:t>
-            </w:r>
-            <w:proofErr w:type="gramStart"/>
-            <w:r>
-              <w:t xml:space="preserve">are </w:t>
-            </w:r>
-            <w:r>
-              <w:t>able to</w:t>
-            </w:r>
-            <w:proofErr w:type="gramEnd"/>
-            <w:r>
-              <w:t xml:space="preserve"> see the cost of </w:t>
+              <w:t xml:space="preserve">s are </w:t>
+            </w:r>
+            <w:r>
+              <w:t xml:space="preserve">able to see the cost of </w:t>
             </w:r>
             <w:r>
               <w:t>all properties</w:t>
@@ -2082,11 +2066,9 @@
             <w:r>
               <w:t xml:space="preserve">related to their keywords/criteria they want to </w:t>
             </w:r>
-            <w:proofErr w:type="gramStart"/>
-            <w:r>
-              <w:t>explore</w:t>
-            </w:r>
-            <w:proofErr w:type="gramEnd"/>
+            <w:r>
+              <w:t>explore.</w:t>
+            </w:r>
             <w:r>
               <w:t xml:space="preserve"> </w:t>
             </w:r>
@@ -2146,18 +2128,10 @@
               <w:t>The user</w:t>
             </w:r>
             <w:r>
-              <w:t xml:space="preserve">s </w:t>
-            </w:r>
-            <w:proofErr w:type="gramStart"/>
-            <w:r>
-              <w:t xml:space="preserve">are </w:t>
-            </w:r>
-            <w:r>
-              <w:t>able to</w:t>
-            </w:r>
-            <w:proofErr w:type="gramEnd"/>
-            <w:r>
-              <w:t xml:space="preserve"> look at the review</w:t>
+              <w:t xml:space="preserve">s are </w:t>
+            </w:r>
+            <w:r>
+              <w:t>able to look at the review</w:t>
             </w:r>
             <w:r>
               <w:t xml:space="preserve"> scores</w:t>
@@ -4184,14 +4158,12 @@
               </w:rPr>
               <w:t xml:space="preserve">a </w:t>
             </w:r>
-            <w:proofErr w:type="gramStart"/>
-            <w:r>
-              <w:rPr>
-                <w:color w:val="000000" w:themeColor="text1"/>
-              </w:rPr>
-              <w:t>certain keyword/criteria</w:t>
-            </w:r>
-            <w:proofErr w:type="gramEnd"/>
+            <w:r>
+              <w:rPr>
+                <w:color w:val="000000" w:themeColor="text1"/>
+              </w:rPr>
+              <w:t>certain keyword/criterion</w:t>
+            </w:r>
             <w:r>
               <w:rPr>
                 <w:color w:val="000000" w:themeColor="text1"/>
@@ -4925,14 +4897,13 @@
       <w:r>
         <w:rPr>
           <w:noProof/>
-          <w:color w:val="FF0000"/>
         </w:rPr>
         <w:lastRenderedPageBreak/>
         <w:drawing>
-          <wp:inline distT="0" distB="0" distL="0" distR="0" wp14:anchorId="45017A0A" wp14:editId="521437AC">
-            <wp:extent cx="5731510" cy="5850255"/>
-            <wp:effectExtent l="0" t="0" r="0" b="4445"/>
-            <wp:docPr id="1813524951" name="Picture 1" descr="A diagram of a flowchart&#10;&#10;Description automatically generated"/>
+          <wp:inline distT="0" distB="0" distL="0" distR="0" wp14:anchorId="732F204A" wp14:editId="7C1D7793">
+            <wp:extent cx="5841402" cy="5962782"/>
+            <wp:effectExtent l="0" t="0" r="635" b="6350"/>
+            <wp:docPr id="1222784284" name="Picture 2" descr="A diagram of a flowchart&#10;&#10;Description automatically generated"/>
             <wp:cNvGraphicFramePr>
               <a:graphicFrameLocks xmlns:a="http://schemas.openxmlformats.org/drawingml/2006/main" noChangeAspect="1"/>
             </wp:cNvGraphicFramePr>
@@ -4940,7 +4911,7 @@
               <a:graphicData uri="http://schemas.openxmlformats.org/drawingml/2006/picture">
                 <pic:pic xmlns:pic="http://schemas.openxmlformats.org/drawingml/2006/picture">
                   <pic:nvPicPr>
-                    <pic:cNvPr id="1813524951" name="Picture 1" descr="A diagram of a flowchart&#10;&#10;Description automatically generated"/>
+                    <pic:cNvPr id="1222784284" name="Picture 2" descr="A diagram of a flowchart&#10;&#10;Description automatically generated"/>
                     <pic:cNvPicPr/>
                   </pic:nvPicPr>
                   <pic:blipFill>
@@ -4958,7 +4929,7 @@
                   <pic:spPr>
                     <a:xfrm>
                       <a:off x="0" y="0"/>
-                      <a:ext cx="5731510" cy="5850255"/>
+                      <a:ext cx="5847358" cy="5968862"/>
                     </a:xfrm>
                     <a:prstGeom prst="rect">
                       <a:avLst/>
@@ -4973,46 +4944,6 @@
     </w:p>
     <w:p>
       <w:pPr>
-        <w:rPr>
-          <w:color w:val="FF0000"/>
-        </w:rPr>
-      </w:pPr>
-      <w:r>
-        <w:rPr>
-          <w:color w:val="FF0000"/>
-        </w:rPr>
-        <w:t xml:space="preserve">Change </w:t>
-      </w:r>
-      <w:proofErr w:type="gramStart"/>
-      <w:r>
-        <w:rPr>
-          <w:color w:val="FF0000"/>
-        </w:rPr>
-        <w:t>enter</w:t>
-      </w:r>
-      <w:proofErr w:type="gramEnd"/>
-      <w:r>
-        <w:rPr>
-          <w:color w:val="FF0000"/>
-        </w:rPr>
-        <w:t xml:space="preserve"> desired keyword and display </w:t>
-      </w:r>
-    </w:p>
-    <w:p>
-      <w:pPr>
-        <w:rPr>
-          <w:color w:val="FF0000"/>
-        </w:rPr>
-      </w:pPr>
-      <w:r>
-        <w:rPr>
-          <w:color w:val="FF0000"/>
-        </w:rPr>
-        <w:t>Change review</w:t>
-      </w:r>
-    </w:p>
-    <w:p>
-      <w:pPr>
         <w:pStyle w:val="Heading2"/>
         <w:numPr>
           <w:ilvl w:val="1"/>
@@ -5072,22 +5003,16 @@
         <w:rPr>
           <w:color w:val="FF0000"/>
         </w:rPr>
-        <w:t xml:space="preserve">a brief description of what it </w:t>
+        <w:t>a brief description of what it does  (1 or 2 sentences</w:t>
       </w:r>
       <w:proofErr w:type="gramStart"/>
       <w:r>
         <w:rPr>
           <w:color w:val="FF0000"/>
         </w:rPr>
-        <w:t>does  (</w:t>
+        <w:t>);</w:t>
       </w:r>
       <w:proofErr w:type="gramEnd"/>
-      <w:r>
-        <w:rPr>
-          <w:color w:val="FF0000"/>
-        </w:rPr>
-        <w:t>1 or 2 sentences);</w:t>
-      </w:r>
     </w:p>
     <w:p>
       <w:pPr>
@@ -5192,7 +5117,6 @@
           <w:i/>
           <w:iCs/>
         </w:rPr>
-        <w:lastRenderedPageBreak/>
         <w:t>Function</w:t>
       </w:r>
       <w:r>
@@ -5219,6 +5143,7 @@
           <w:iCs/>
           <w:lang w:val="vi-VN"/>
         </w:rPr>
+        <w:lastRenderedPageBreak/>
         <w:t>Extracting basic info – df.info(), df.describe -&gt; identify feature types, statistical analysis and detect missing value if happened</w:t>
       </w:r>
     </w:p>
@@ -5303,17 +5228,12 @@
           </w:tcPr>
           <w:p>
             <w:proofErr w:type="spellStart"/>
-            <w:proofErr w:type="gramStart"/>
             <w:r>
               <w:t>loadData</w:t>
             </w:r>
             <w:proofErr w:type="spellEnd"/>
             <w:r>
-              <w:t>(</w:t>
-            </w:r>
-            <w:proofErr w:type="gramEnd"/>
-            <w:r>
-              <w:t>)</w:t>
+              <w:t>()</w:t>
             </w:r>
           </w:p>
         </w:tc>
@@ -5535,17 +5455,12 @@
           </w:tcPr>
           <w:p>
             <w:proofErr w:type="spellStart"/>
-            <w:proofErr w:type="gramStart"/>
             <w:r>
               <w:t>priceReport</w:t>
             </w:r>
             <w:proofErr w:type="spellEnd"/>
             <w:r>
-              <w:t>(</w:t>
-            </w:r>
-            <w:proofErr w:type="gramEnd"/>
-            <w:r>
-              <w:t>)</w:t>
+              <w:t>()</w:t>
             </w:r>
           </w:p>
         </w:tc>
@@ -5770,17 +5685,12 @@
           </w:tcPr>
           <w:p>
             <w:proofErr w:type="spellStart"/>
-            <w:proofErr w:type="gramStart"/>
             <w:r>
               <w:t>areaFilter</w:t>
             </w:r>
             <w:proofErr w:type="spellEnd"/>
             <w:r>
-              <w:t>(</w:t>
-            </w:r>
-            <w:proofErr w:type="gramEnd"/>
-            <w:r>
-              <w:t>)</w:t>
+              <w:t>()</w:t>
             </w:r>
           </w:p>
         </w:tc>
@@ -6010,17 +5920,12 @@
           </w:tcPr>
           <w:p>
             <w:proofErr w:type="spellStart"/>
-            <w:proofErr w:type="gramStart"/>
             <w:r>
               <w:t>keywordSearch</w:t>
             </w:r>
             <w:proofErr w:type="spellEnd"/>
             <w:r>
-              <w:t>(</w:t>
-            </w:r>
-            <w:proofErr w:type="gramEnd"/>
-            <w:r>
-              <w:t>)</w:t>
+              <w:t>()</w:t>
             </w:r>
           </w:p>
         </w:tc>
@@ -6255,6 +6160,7 @@
                 <w:b/>
                 <w:bCs/>
               </w:rPr>
+              <w:lastRenderedPageBreak/>
               <w:t>Function</w:t>
             </w:r>
           </w:p>
@@ -6265,17 +6171,12 @@
           </w:tcPr>
           <w:p>
             <w:proofErr w:type="spellStart"/>
-            <w:proofErr w:type="gramStart"/>
             <w:r>
               <w:t>commentSearch</w:t>
             </w:r>
             <w:proofErr w:type="spellEnd"/>
             <w:r>
-              <w:t>(</w:t>
-            </w:r>
-            <w:proofErr w:type="gramEnd"/>
-            <w:r>
-              <w:t>)</w:t>
+              <w:t>()</w:t>
             </w:r>
           </w:p>
         </w:tc>
@@ -6509,17 +6410,12 @@
           </w:tcPr>
           <w:p>
             <w:proofErr w:type="spellStart"/>
-            <w:proofErr w:type="gramStart"/>
             <w:r>
               <w:t>reviewReport</w:t>
             </w:r>
             <w:proofErr w:type="spellEnd"/>
             <w:r>
-              <w:t>(</w:t>
-            </w:r>
-            <w:proofErr w:type="gramEnd"/>
-            <w:r>
-              <w:t>)</w:t>
+              <w:t>()</w:t>
             </w:r>
           </w:p>
         </w:tc>
@@ -6868,7 +6764,15 @@
             </w:r>
             <w:proofErr w:type="spellEnd"/>
             <w:r>
-              <w:t xml:space="preserve"> – a two dimensional </w:t>
+              <w:t xml:space="preserve"> – a </w:t>
+            </w:r>
+            <w:proofErr w:type="gramStart"/>
+            <w:r>
+              <w:t>two dimensional</w:t>
+            </w:r>
+            <w:proofErr w:type="gramEnd"/>
+            <w:r>
+              <w:t xml:space="preserve"> </w:t>
             </w:r>
             <w:proofErr w:type="spellStart"/>
             <w:r>
@@ -6876,15 +6780,7 @@
             </w:r>
             <w:proofErr w:type="spellEnd"/>
             <w:r>
-              <w:t xml:space="preserve"> data structures that can hold </w:t>
-            </w:r>
-            <w:proofErr w:type="gramStart"/>
-            <w:r>
-              <w:t>multiple  series</w:t>
-            </w:r>
-            <w:proofErr w:type="gramEnd"/>
-            <w:r>
-              <w:t>. They can be accessed using both integer and index positions.</w:t>
+              <w:t xml:space="preserve"> data structures that can hold multiple  series. They can be accessed using both integer and index positions.</w:t>
             </w:r>
           </w:p>
           <w:p>
@@ -6960,23 +6856,7 @@
               </w:numPr>
             </w:pPr>
             <w:r>
-              <w:t xml:space="preserve">Row index: a list of integers (row </w:t>
-            </w:r>
-            <w:proofErr w:type="gramStart"/>
-            <w:r>
-              <w:t>numbers)  /</w:t>
-            </w:r>
-            <w:proofErr w:type="gramEnd"/>
-            <w:r>
-              <w:t xml:space="preserve"> strings (</w:t>
-            </w:r>
-            <w:proofErr w:type="spellStart"/>
-            <w:r>
-              <w:t>propertyID</w:t>
-            </w:r>
-            <w:proofErr w:type="spellEnd"/>
-            <w:r>
-              <w:t>)</w:t>
+              <w:t>Row index: a list of integers (row numbers)  / strings (propertyID)</w:t>
             </w:r>
           </w:p>
           <w:p>
@@ -7055,7 +6935,6 @@
         <w:ind w:left="2160"/>
       </w:pPr>
       <w:r>
-        <w:lastRenderedPageBreak/>
         <w:t>Detailed Design</w:t>
       </w:r>
     </w:p>
@@ -7068,17 +6947,12 @@
         </w:numPr>
       </w:pPr>
       <w:proofErr w:type="spellStart"/>
-      <w:proofErr w:type="gramStart"/>
       <w:r>
         <w:t>loadData</w:t>
       </w:r>
       <w:proofErr w:type="spellEnd"/>
       <w:r>
-        <w:t>(</w:t>
-      </w:r>
-      <w:proofErr w:type="gramEnd"/>
-      <w:r>
-        <w:t>)</w:t>
+        <w:t>()</w:t>
       </w:r>
     </w:p>
     <w:p>
@@ -7086,6 +6960,7 @@
         <w:pStyle w:val="ListParagraph"/>
       </w:pPr>
       <w:r>
+        <w:lastRenderedPageBreak/>
         <w:t xml:space="preserve">Create a </w:t>
       </w:r>
       <w:proofErr w:type="spellStart"/>
@@ -7176,17 +7051,12 @@
         </w:numPr>
       </w:pPr>
       <w:proofErr w:type="spellStart"/>
-      <w:proofErr w:type="gramStart"/>
       <w:r>
         <w:t>areaFilter</w:t>
       </w:r>
       <w:proofErr w:type="spellEnd"/>
       <w:r>
-        <w:t>(</w:t>
-      </w:r>
-      <w:proofErr w:type="gramEnd"/>
-      <w:r>
-        <w:t>)</w:t>
+        <w:t>()</w:t>
       </w:r>
     </w:p>
     <w:p>
@@ -7294,17 +7164,12 @@
         </w:numPr>
       </w:pPr>
       <w:proofErr w:type="spellStart"/>
-      <w:proofErr w:type="gramStart"/>
       <w:r>
         <w:t>priceReport</w:t>
       </w:r>
       <w:proofErr w:type="spellEnd"/>
       <w:r>
-        <w:t>(</w:t>
-      </w:r>
-      <w:proofErr w:type="gramEnd"/>
-      <w:r>
-        <w:t>)</w:t>
+        <w:t>()</w:t>
       </w:r>
     </w:p>
     <w:p>
@@ -7373,17 +7238,12 @@
         </w:numPr>
       </w:pPr>
       <w:proofErr w:type="spellStart"/>
-      <w:proofErr w:type="gramStart"/>
       <w:r>
         <w:t>keywordSearch</w:t>
       </w:r>
       <w:proofErr w:type="spellEnd"/>
       <w:r>
-        <w:t>(</w:t>
-      </w:r>
-      <w:proofErr w:type="gramEnd"/>
-      <w:r>
-        <w:t>)</w:t>
+        <w:t>()</w:t>
       </w:r>
     </w:p>
     <w:p>
@@ -7474,17 +7334,54 @@
         </w:numPr>
       </w:pPr>
       <w:proofErr w:type="spellStart"/>
+      <w:r>
+        <w:t>commentSearch</w:t>
+      </w:r>
+      <w:proofErr w:type="spellEnd"/>
+      <w:r>
+        <w:t>()</w:t>
+      </w:r>
+    </w:p>
+    <w:p>
+      <w:pPr>
+        <w:pStyle w:val="ListParagraph"/>
+      </w:pPr>
+      <w:r>
+        <w:t xml:space="preserve">Insert the </w:t>
+      </w:r>
       <w:proofErr w:type="gramStart"/>
       <w:r>
-        <w:t>commentSearch</w:t>
+        <w:t>propertyID</w:t>
+      </w:r>
+      <w:proofErr w:type="gramEnd"/>
+    </w:p>
+    <w:p>
+      <w:pPr>
+        <w:pStyle w:val="ListParagraph"/>
+      </w:pPr>
+      <w:r>
+        <w:t xml:space="preserve">Insert the </w:t>
+      </w:r>
+      <w:proofErr w:type="gramStart"/>
+      <w:r>
+        <w:t>keyword</w:t>
+      </w:r>
+      <w:proofErr w:type="gramEnd"/>
+    </w:p>
+    <w:p>
+      <w:pPr>
+        <w:pStyle w:val="ListParagraph"/>
+      </w:pPr>
+      <w:r>
+        <w:t xml:space="preserve">For each row of </w:t>
+      </w:r>
+      <w:proofErr w:type="spellStart"/>
+      <w:r>
+        <w:t>df</w:t>
       </w:r>
       <w:proofErr w:type="spellEnd"/>
       <w:r>
-        <w:t>(</w:t>
-      </w:r>
-      <w:proofErr w:type="gramEnd"/>
-      <w:r>
-        <w:t>)</w:t>
+        <w:t>:</w:t>
       </w:r>
     </w:p>
     <w:p>
@@ -7492,60 +7389,8 @@
         <w:pStyle w:val="ListParagraph"/>
       </w:pPr>
       <w:r>
-        <w:t xml:space="preserve">Insert the </w:t>
-      </w:r>
-      <w:proofErr w:type="spellStart"/>
-      <w:proofErr w:type="gramStart"/>
-      <w:r>
-        <w:t>propertyID</w:t>
-      </w:r>
-      <w:proofErr w:type="spellEnd"/>
-      <w:proofErr w:type="gramEnd"/>
-    </w:p>
-    <w:p>
-      <w:pPr>
-        <w:pStyle w:val="ListParagraph"/>
-      </w:pPr>
-      <w:r>
-        <w:t xml:space="preserve">Insert the </w:t>
-      </w:r>
-      <w:proofErr w:type="gramStart"/>
-      <w:r>
-        <w:t>keyword</w:t>
-      </w:r>
-      <w:proofErr w:type="gramEnd"/>
-    </w:p>
-    <w:p>
-      <w:pPr>
-        <w:pStyle w:val="ListParagraph"/>
-      </w:pPr>
-      <w:r>
-        <w:t xml:space="preserve">For each row of </w:t>
-      </w:r>
-      <w:proofErr w:type="spellStart"/>
-      <w:r>
-        <w:t>df</w:t>
-      </w:r>
-      <w:proofErr w:type="spellEnd"/>
-      <w:r>
-        <w:t>:</w:t>
-      </w:r>
-    </w:p>
-    <w:p>
-      <w:pPr>
-        <w:pStyle w:val="ListParagraph"/>
-      </w:pPr>
-      <w:r>
         <w:tab/>
-        <w:t xml:space="preserve">If the </w:t>
-      </w:r>
-      <w:proofErr w:type="spellStart"/>
-      <w:r>
-        <w:t>propertyID</w:t>
-      </w:r>
-      <w:proofErr w:type="spellEnd"/>
-      <w:r>
-        <w:t xml:space="preserve"> matches the specified one:</w:t>
+        <w:t>If the propertyID matches the specified one:</w:t>
       </w:r>
     </w:p>
     <w:p>
@@ -7597,32 +7442,25 @@
         </w:numPr>
       </w:pPr>
       <w:proofErr w:type="spellStart"/>
+      <w:r>
+        <w:t>reviewScore</w:t>
+      </w:r>
+      <w:proofErr w:type="spellEnd"/>
+      <w:r>
+        <w:t>()</w:t>
+      </w:r>
+    </w:p>
+    <w:p>
+      <w:pPr>
+        <w:pStyle w:val="ListParagraph"/>
+      </w:pPr>
+      <w:r>
+        <w:t xml:space="preserve">Insert the </w:t>
+      </w:r>
       <w:proofErr w:type="gramStart"/>
       <w:r>
-        <w:t>reviewScore</w:t>
-      </w:r>
-      <w:proofErr w:type="spellEnd"/>
-      <w:r>
-        <w:t>(</w:t>
-      </w:r>
-      <w:proofErr w:type="gramEnd"/>
-      <w:r>
-        <w:t>)</w:t>
-      </w:r>
-    </w:p>
-    <w:p>
-      <w:pPr>
-        <w:pStyle w:val="ListParagraph"/>
-      </w:pPr>
-      <w:r>
-        <w:t xml:space="preserve">Insert the </w:t>
-      </w:r>
-      <w:proofErr w:type="spellStart"/>
-      <w:proofErr w:type="gramStart"/>
-      <w:r>
         <w:t>propertyID</w:t>
       </w:r>
-      <w:proofErr w:type="spellEnd"/>
       <w:proofErr w:type="gramEnd"/>
     </w:p>
     <w:p>
@@ -7735,7 +7573,19 @@
         <w:t xml:space="preserve"> </w:t>
       </w:r>
       <w:r>
-        <w:t xml:space="preserve">Using this tool, we were able to create wireframes </w:t>
+        <w:t>Using th</w:t>
+      </w:r>
+      <w:r>
+        <w:t>ese</w:t>
+      </w:r>
+      <w:r>
+        <w:t xml:space="preserve"> tool</w:t>
+      </w:r>
+      <w:r>
+        <w:t>s</w:t>
+      </w:r>
+      <w:r>
+        <w:t xml:space="preserve">, we were able to create wireframes </w:t>
       </w:r>
       <w:r>
         <w:t xml:space="preserve">and a structural hierarchy </w:t>
@@ -7859,7 +7709,25 @@
         <w:t xml:space="preserve"> above</w:t>
       </w:r>
       <w:r>
-        <w:t xml:space="preserve"> showcases the structural hierarchy for the Sydney Airbnb System. To ensure that our criteria of simplicity was met, we divided the requirements so that only two menu buttons would be needed to display the information. ‘Menu A’ will be the property details and will have ‘Chart A’ show</w:t>
+        <w:t xml:space="preserve"> showcases the structural hierarchy for the Sydney Airbnb System. To ensure that our criteria of simplicity was met, we divided the requirements so that only two menu buttons would be needed to display the information. </w:t>
+      </w:r>
+      <w:r>
+        <w:t>By</w:t>
+      </w:r>
+      <w:r>
+        <w:t xml:space="preserve"> keeping the interaction between webpages to a minimum of 2</w:t>
+      </w:r>
+      <w:r>
+        <w:t xml:space="preserve">, </w:t>
+      </w:r>
+      <w:r>
+        <w:t>it would allow users to efficiently use the interface</w:t>
+      </w:r>
+      <w:r>
+        <w:t xml:space="preserve">. </w:t>
+      </w:r>
+      <w:r>
+        <w:t>‘Menu A’ will be the property details and will have ‘Chart A’ show</w:t>
       </w:r>
       <w:r>
         <w:t>ing</w:t>
@@ -7868,17 +7736,17 @@
         <w:t xml:space="preserve"> a graph of the accommodation prices all across Sydney.</w:t>
       </w:r>
       <w:r>
-        <w:t xml:space="preserve"> ‘Report A’ will display all accommodation available.</w:t>
+        <w:t xml:space="preserve"> ‘Report A’ will display </w:t>
+      </w:r>
+      <w:r>
+        <w:lastRenderedPageBreak/>
+        <w:t>all accommodation available.</w:t>
       </w:r>
       <w:r>
         <w:t xml:space="preserve"> ‘Menu B’ will display </w:t>
       </w:r>
       <w:r>
-        <w:t xml:space="preserve">reviews and comments and will also have ‘Chart B’ </w:t>
-      </w:r>
-      <w:r>
-        <w:lastRenderedPageBreak/>
-        <w:t>which shows the review score of a property. ‘Report B’ will display all the comments of a selected property.</w:t>
+        <w:t>reviews and comments and will also have ‘Chart B’ which shows the review score of a property. ‘Report B’ will display all the comments of a selected property.</w:t>
       </w:r>
     </w:p>
     <w:p>
@@ -8030,14 +7898,49 @@
           <w:rFonts w:cstheme="minorHAnsi"/>
           <w:lang w:val="en-GB"/>
         </w:rPr>
-        <w:t>buttons</w:t>
+        <w:t xml:space="preserve">the </w:t>
       </w:r>
       <w:r>
         <w:rPr>
           <w:rFonts w:cstheme="minorHAnsi"/>
           <w:lang w:val="en-GB"/>
         </w:rPr>
-        <w:t xml:space="preserve"> at the top of the website and then displays the results at the bottom of the webpage.</w:t>
+        <w:t>buttons</w:t>
+      </w:r>
+      <w:r>
+        <w:rPr>
+          <w:rFonts w:cstheme="minorHAnsi"/>
+          <w:lang w:val="en-GB"/>
+        </w:rPr>
+        <w:t xml:space="preserve"> at the top of the website </w:t>
+      </w:r>
+      <w:r>
+        <w:rPr>
+          <w:rFonts w:cstheme="minorHAnsi"/>
+          <w:lang w:val="en-GB"/>
+        </w:rPr>
+        <w:t xml:space="preserve">along with icons </w:t>
+      </w:r>
+      <w:r>
+        <w:rPr>
+          <w:rFonts w:cstheme="minorHAnsi"/>
+          <w:lang w:val="en-GB"/>
+        </w:rPr>
+        <w:t xml:space="preserve">and then displays the </w:t>
+      </w:r>
+      <w:r>
+        <w:rPr>
+          <w:rFonts w:cstheme="minorHAnsi"/>
+          <w:lang w:val="en-GB"/>
+        </w:rPr>
+        <w:t xml:space="preserve">properties </w:t>
+      </w:r>
+      <w:r>
+        <w:rPr>
+          <w:rFonts w:cstheme="minorHAnsi"/>
+          <w:lang w:val="en-GB"/>
+        </w:rPr>
+        <w:t>at the bottom of the webpage.</w:t>
       </w:r>
     </w:p>
     <w:p>
@@ -8146,56 +8049,98 @@
           <w:rFonts w:cstheme="minorHAnsi"/>
           <w:lang w:val="en-GB"/>
         </w:rPr>
-        <w:t xml:space="preserve">available properties. This webpage also allows users to compare the prices of accommodation </w:t>
+        <w:t>available properties.</w:t>
       </w:r>
       <w:r>
         <w:rPr>
           <w:rFonts w:cstheme="minorHAnsi"/>
           <w:lang w:val="en-GB"/>
         </w:rPr>
-        <w:t>across</w:t>
+        <w:t xml:space="preserve"> If users were looking for properties with specific needs, they </w:t>
       </w:r>
       <w:r>
         <w:rPr>
           <w:rFonts w:cstheme="minorHAnsi"/>
           <w:lang w:val="en-GB"/>
         </w:rPr>
-        <w:t xml:space="preserve"> Sydney.</w:t>
+        <w:t>can</w:t>
       </w:r>
       <w:r>
         <w:rPr>
           <w:rFonts w:cstheme="minorHAnsi"/>
           <w:lang w:val="en-GB"/>
         </w:rPr>
-        <w:t xml:space="preserve"> </w:t>
+        <w:t xml:space="preserve"> input them in the keyword search.</w:t>
       </w:r>
       <w:r>
         <w:rPr>
           <w:rFonts w:cstheme="minorHAnsi"/>
           <w:lang w:val="en-GB"/>
         </w:rPr>
-        <w:t>I</w:t>
+        <w:t xml:space="preserve"> This webpage also allows users to compare the prices of accommodation </w:t>
       </w:r>
       <w:r>
         <w:rPr>
           <w:rFonts w:cstheme="minorHAnsi"/>
           <w:lang w:val="en-GB"/>
         </w:rPr>
-        <w:t>con</w:t>
+        <w:t>across</w:t>
       </w:r>
       <w:r>
         <w:rPr>
           <w:rFonts w:cstheme="minorHAnsi"/>
           <w:lang w:val="en-GB"/>
         </w:rPr>
-        <w:t>s were used</w:t>
+        <w:t xml:space="preserve"> Sydney.</w:t>
       </w:r>
       <w:r>
         <w:rPr>
           <w:rFonts w:cstheme="minorHAnsi"/>
           <w:lang w:val="en-GB"/>
         </w:rPr>
-        <w:t xml:space="preserve"> to guide users on what needs to be inputted.</w:t>
+        <w:t xml:space="preserve"> </w:t>
+      </w:r>
+      <w:r>
+        <w:rPr>
+          <w:rFonts w:cstheme="minorHAnsi"/>
+          <w:lang w:val="en-GB"/>
+        </w:rPr>
+        <w:t>I</w:t>
+      </w:r>
+      <w:r>
+        <w:rPr>
+          <w:rFonts w:cstheme="minorHAnsi"/>
+          <w:lang w:val="en-GB"/>
+        </w:rPr>
+        <w:t>con</w:t>
+      </w:r>
+      <w:r>
+        <w:rPr>
+          <w:rFonts w:cstheme="minorHAnsi"/>
+          <w:lang w:val="en-GB"/>
+        </w:rPr>
+        <w:t>s were used</w:t>
+      </w:r>
+      <w:r>
+        <w:rPr>
+          <w:rFonts w:cstheme="minorHAnsi"/>
+          <w:lang w:val="en-GB"/>
+        </w:rPr>
+        <w:t xml:space="preserve"> to guide users on what needs to be inputted</w:t>
+      </w:r>
+      <w:r>
+        <w:rPr>
+          <w:rFonts w:cstheme="minorHAnsi"/>
+          <w:lang w:val="en-GB"/>
+        </w:rPr>
+        <w:t xml:space="preserve"> and were placed on top of the webpage for easy visibility</w:t>
+      </w:r>
+      <w:r>
+        <w:rPr>
+          <w:rFonts w:cstheme="minorHAnsi"/>
+          <w:lang w:val="en-GB"/>
+        </w:rPr>
+        <w:t>.</w:t>
       </w:r>
     </w:p>
     <w:p>
@@ -8298,7 +8243,21 @@
           <w:rFonts w:cstheme="minorHAnsi"/>
           <w:lang w:val="en-GB"/>
         </w:rPr>
-        <w:t>view the review score of a selected property. It also allows users to find comments about a property such as the cleanliness.</w:t>
+        <w:t xml:space="preserve">and </w:t>
+      </w:r>
+      <w:r>
+        <w:rPr>
+          <w:rFonts w:cstheme="minorHAnsi"/>
+          <w:lang w:val="en-GB"/>
+        </w:rPr>
+        <w:t>the review score of a selected property. It also allows users to find comments about a property such as the cleanliness.</w:t>
+      </w:r>
+      <w:r>
+        <w:rPr>
+          <w:rFonts w:cstheme="minorHAnsi"/>
+          <w:lang w:val="en-GB"/>
+        </w:rPr>
+        <w:t xml:space="preserve"> It is easy to navigate as both search buttons are on top of the webpage and will display the results at the bottom.</w:t>
       </w:r>
     </w:p>
     <w:p>
@@ -11653,6 +11612,7 @@
   <w:style w:type="character" w:default="1" w:styleId="DefaultParagraphFont">
     <w:name w:val="Default Paragraph Font"/>
     <w:uiPriority w:val="1"/>
+    <w:semiHidden/>
     <w:unhideWhenUsed/>
   </w:style>
   <w:style w:type="table" w:default="1" w:styleId="TableNormal">

</xml_diff>

<commit_message>
Added User Manual doc and Updated some files
</commit_message>
<xml_diff>
--- a/Software Design Document.docx
+++ b/Software Design Document.docx
@@ -1647,7 +1647,13 @@
         <w:t>can</w:t>
       </w:r>
       <w:r>
-        <w:t xml:space="preserve"> enable the business to produce more value for consumers as it aims to improve problems based on data analysed. </w:t>
+        <w:t xml:space="preserve"> enable the business to </w:t>
+      </w:r>
+      <w:r>
+        <w:t>produce</w:t>
+      </w:r>
+      <w:r>
+        <w:t xml:space="preserve"> more value for consumers as it aims to improve problems based on data analysed. </w:t>
       </w:r>
     </w:p>
     <w:p>

</xml_diff>